<commit_message>
working on few-shot prompt templates
</commit_message>
<xml_diff>
--- a/report/datenbasierter Bericht.docx
+++ b/report/datenbasierter Bericht.docx
@@ -647,7 +647,7 @@
               <w:tab w:val="right" w:leader="dot" w:pos="8777"/>
             </w:tabs>
             <w:rPr>
-              <w:ins w:id="3" w:author="Ben Fels" w:date="2024-12-16T22:16:00Z" w16du:dateUtc="2024-12-16T21:16:00Z"/>
+              <w:ins w:id="3" w:author="Ben Fels" w:date="2024-12-17T16:08:00Z" w16du:dateUtc="2024-12-17T15:08:00Z"/>
               <w:rFonts w:asciiTheme="minorHAnsi" w:eastAsiaTheme="minorEastAsia" w:hAnsiTheme="minorHAnsi"/>
               <w:noProof/>
               <w:kern w:val="2"/>
@@ -665,7 +665,7 @@
           <w:r>
             <w:fldChar w:fldCharType="separate"/>
           </w:r>
-          <w:ins w:id="4" w:author="Ben Fels" w:date="2024-12-16T22:16:00Z" w16du:dateUtc="2024-12-16T21:16:00Z">
+          <w:ins w:id="4" w:author="Ben Fels" w:date="2024-12-17T16:08:00Z" w16du:dateUtc="2024-12-17T15:08:00Z">
             <w:r>
               <w:rPr>
                 <w:rStyle w:val="Hyperlink"/>
@@ -684,7 +684,7 @@
               <w:rPr>
                 <w:noProof/>
               </w:rPr>
-              <w:instrText>HYPERLINK \l "_Toc185279827"</w:instrText>
+              <w:instrText>HYPERLINK \l "_Toc185344113"</w:instrText>
             </w:r>
             <w:r>
               <w:rPr>
@@ -750,15 +750,15 @@
                 <w:noProof/>
                 <w:webHidden/>
               </w:rPr>
-              <w:instrText xml:space="preserve"> PAGEREF _Toc185279827 \h </w:instrText>
+              <w:instrText xml:space="preserve"> PAGEREF _Toc185344113 \h </w:instrText>
+            </w:r>
+            <w:r>
+              <w:rPr>
+                <w:noProof/>
+                <w:webHidden/>
+              </w:rPr>
             </w:r>
           </w:ins>
-          <w:r>
-            <w:rPr>
-              <w:noProof/>
-              <w:webHidden/>
-            </w:rPr>
-          </w:r>
           <w:r>
             <w:rPr>
               <w:noProof/>
@@ -766,7 +766,7 @@
             </w:rPr>
             <w:fldChar w:fldCharType="separate"/>
           </w:r>
-          <w:ins w:id="5" w:author="Ben Fels" w:date="2024-12-16T22:16:00Z" w16du:dateUtc="2024-12-16T21:16:00Z">
+          <w:ins w:id="5" w:author="Ben Fels" w:date="2024-12-17T16:08:00Z" w16du:dateUtc="2024-12-17T15:08:00Z">
             <w:r>
               <w:rPr>
                 <w:noProof/>
@@ -798,7 +798,7 @@
               <w:tab w:val="right" w:leader="dot" w:pos="8777"/>
             </w:tabs>
             <w:rPr>
-              <w:ins w:id="6" w:author="Ben Fels" w:date="2024-12-16T22:16:00Z" w16du:dateUtc="2024-12-16T21:16:00Z"/>
+              <w:ins w:id="6" w:author="Ben Fels" w:date="2024-12-17T16:08:00Z" w16du:dateUtc="2024-12-17T15:08:00Z"/>
               <w:rFonts w:asciiTheme="minorHAnsi" w:eastAsiaTheme="minorEastAsia" w:hAnsiTheme="minorHAnsi"/>
               <w:noProof/>
               <w:kern w:val="2"/>
@@ -807,7 +807,7 @@
               <w14:ligatures w14:val="standardContextual"/>
             </w:rPr>
           </w:pPr>
-          <w:ins w:id="7" w:author="Ben Fels" w:date="2024-12-16T22:16:00Z" w16du:dateUtc="2024-12-16T21:16:00Z">
+          <w:ins w:id="7" w:author="Ben Fels" w:date="2024-12-17T16:08:00Z" w16du:dateUtc="2024-12-17T15:08:00Z">
             <w:r>
               <w:rPr>
                 <w:rStyle w:val="Hyperlink"/>
@@ -826,7 +826,7 @@
               <w:rPr>
                 <w:noProof/>
               </w:rPr>
-              <w:instrText>HYPERLINK \l "_Toc185279828"</w:instrText>
+              <w:instrText>HYPERLINK \l "_Toc185344114"</w:instrText>
             </w:r>
             <w:r>
               <w:rPr>
@@ -892,15 +892,15 @@
                 <w:noProof/>
                 <w:webHidden/>
               </w:rPr>
-              <w:instrText xml:space="preserve"> PAGEREF _Toc185279828 \h </w:instrText>
+              <w:instrText xml:space="preserve"> PAGEREF _Toc185344114 \h </w:instrText>
+            </w:r>
+            <w:r>
+              <w:rPr>
+                <w:noProof/>
+                <w:webHidden/>
+              </w:rPr>
             </w:r>
           </w:ins>
-          <w:r>
-            <w:rPr>
-              <w:noProof/>
-              <w:webHidden/>
-            </w:rPr>
-          </w:r>
           <w:r>
             <w:rPr>
               <w:noProof/>
@@ -908,7 +908,7 @@
             </w:rPr>
             <w:fldChar w:fldCharType="separate"/>
           </w:r>
-          <w:ins w:id="8" w:author="Ben Fels" w:date="2024-12-16T22:16:00Z" w16du:dateUtc="2024-12-16T21:16:00Z">
+          <w:ins w:id="8" w:author="Ben Fels" w:date="2024-12-17T16:08:00Z" w16du:dateUtc="2024-12-17T15:08:00Z">
             <w:r>
               <w:rPr>
                 <w:noProof/>
@@ -940,7 +940,7 @@
               <w:tab w:val="right" w:leader="dot" w:pos="8777"/>
             </w:tabs>
             <w:rPr>
-              <w:ins w:id="9" w:author="Ben Fels" w:date="2024-12-16T22:16:00Z" w16du:dateUtc="2024-12-16T21:16:00Z"/>
+              <w:ins w:id="9" w:author="Ben Fels" w:date="2024-12-17T16:08:00Z" w16du:dateUtc="2024-12-17T15:08:00Z"/>
               <w:rFonts w:asciiTheme="minorHAnsi" w:eastAsiaTheme="minorEastAsia" w:hAnsiTheme="minorHAnsi"/>
               <w:noProof/>
               <w:kern w:val="2"/>
@@ -949,7 +949,7 @@
               <w14:ligatures w14:val="standardContextual"/>
             </w:rPr>
           </w:pPr>
-          <w:ins w:id="10" w:author="Ben Fels" w:date="2024-12-16T22:16:00Z" w16du:dateUtc="2024-12-16T21:16:00Z">
+          <w:ins w:id="10" w:author="Ben Fels" w:date="2024-12-17T16:08:00Z" w16du:dateUtc="2024-12-17T15:08:00Z">
             <w:r>
               <w:rPr>
                 <w:rStyle w:val="Hyperlink"/>
@@ -968,7 +968,7 @@
               <w:rPr>
                 <w:noProof/>
               </w:rPr>
-              <w:instrText>HYPERLINK \l "_Toc185279829"</w:instrText>
+              <w:instrText>HYPERLINK \l "_Toc185344115"</w:instrText>
             </w:r>
             <w:r>
               <w:rPr>
@@ -1034,15 +1034,15 @@
                 <w:noProof/>
                 <w:webHidden/>
               </w:rPr>
-              <w:instrText xml:space="preserve"> PAGEREF _Toc185279829 \h </w:instrText>
+              <w:instrText xml:space="preserve"> PAGEREF _Toc185344115 \h </w:instrText>
+            </w:r>
+            <w:r>
+              <w:rPr>
+                <w:noProof/>
+                <w:webHidden/>
+              </w:rPr>
             </w:r>
           </w:ins>
-          <w:r>
-            <w:rPr>
-              <w:noProof/>
-              <w:webHidden/>
-            </w:rPr>
-          </w:r>
           <w:r>
             <w:rPr>
               <w:noProof/>
@@ -1050,7 +1050,7 @@
             </w:rPr>
             <w:fldChar w:fldCharType="separate"/>
           </w:r>
-          <w:ins w:id="11" w:author="Ben Fels" w:date="2024-12-16T22:16:00Z" w16du:dateUtc="2024-12-16T21:16:00Z">
+          <w:ins w:id="11" w:author="Ben Fels" w:date="2024-12-17T16:08:00Z" w16du:dateUtc="2024-12-17T15:08:00Z">
             <w:r>
               <w:rPr>
                 <w:noProof/>
@@ -1082,7 +1082,7 @@
               <w:tab w:val="right" w:leader="dot" w:pos="8777"/>
             </w:tabs>
             <w:rPr>
-              <w:ins w:id="12" w:author="Ben Fels" w:date="2024-12-16T22:16:00Z" w16du:dateUtc="2024-12-16T21:16:00Z"/>
+              <w:ins w:id="12" w:author="Ben Fels" w:date="2024-12-17T16:08:00Z" w16du:dateUtc="2024-12-17T15:08:00Z"/>
               <w:rFonts w:asciiTheme="minorHAnsi" w:eastAsiaTheme="minorEastAsia" w:hAnsiTheme="minorHAnsi"/>
               <w:noProof/>
               <w:kern w:val="2"/>
@@ -1091,7 +1091,7 @@
               <w14:ligatures w14:val="standardContextual"/>
             </w:rPr>
           </w:pPr>
-          <w:ins w:id="13" w:author="Ben Fels" w:date="2024-12-16T22:16:00Z" w16du:dateUtc="2024-12-16T21:16:00Z">
+          <w:ins w:id="13" w:author="Ben Fels" w:date="2024-12-17T16:08:00Z" w16du:dateUtc="2024-12-17T15:08:00Z">
             <w:r>
               <w:rPr>
                 <w:rStyle w:val="Hyperlink"/>
@@ -1110,7 +1110,7 @@
               <w:rPr>
                 <w:noProof/>
               </w:rPr>
-              <w:instrText>HYPERLINK \l "_Toc185279830"</w:instrText>
+              <w:instrText>HYPERLINK \l "_Toc185344116"</w:instrText>
             </w:r>
             <w:r>
               <w:rPr>
@@ -1176,15 +1176,15 @@
                 <w:noProof/>
                 <w:webHidden/>
               </w:rPr>
-              <w:instrText xml:space="preserve"> PAGEREF _Toc185279830 \h </w:instrText>
+              <w:instrText xml:space="preserve"> PAGEREF _Toc185344116 \h </w:instrText>
+            </w:r>
+            <w:r>
+              <w:rPr>
+                <w:noProof/>
+                <w:webHidden/>
+              </w:rPr>
             </w:r>
           </w:ins>
-          <w:r>
-            <w:rPr>
-              <w:noProof/>
-              <w:webHidden/>
-            </w:rPr>
-          </w:r>
           <w:r>
             <w:rPr>
               <w:noProof/>
@@ -1192,7 +1192,7 @@
             </w:rPr>
             <w:fldChar w:fldCharType="separate"/>
           </w:r>
-          <w:ins w:id="14" w:author="Ben Fels" w:date="2024-12-16T22:16:00Z" w16du:dateUtc="2024-12-16T21:16:00Z">
+          <w:ins w:id="14" w:author="Ben Fels" w:date="2024-12-17T16:08:00Z" w16du:dateUtc="2024-12-17T15:08:00Z">
             <w:r>
               <w:rPr>
                 <w:noProof/>
@@ -1224,7 +1224,7 @@
               <w:tab w:val="right" w:leader="dot" w:pos="8777"/>
             </w:tabs>
             <w:rPr>
-              <w:ins w:id="15" w:author="Ben Fels" w:date="2024-12-16T22:16:00Z" w16du:dateUtc="2024-12-16T21:16:00Z"/>
+              <w:ins w:id="15" w:author="Ben Fels" w:date="2024-12-17T16:08:00Z" w16du:dateUtc="2024-12-17T15:08:00Z"/>
               <w:rFonts w:asciiTheme="minorHAnsi" w:eastAsiaTheme="minorEastAsia" w:hAnsiTheme="minorHAnsi"/>
               <w:noProof/>
               <w:kern w:val="2"/>
@@ -1233,7 +1233,7 @@
               <w14:ligatures w14:val="standardContextual"/>
             </w:rPr>
           </w:pPr>
-          <w:ins w:id="16" w:author="Ben Fels" w:date="2024-12-16T22:16:00Z" w16du:dateUtc="2024-12-16T21:16:00Z">
+          <w:ins w:id="16" w:author="Ben Fels" w:date="2024-12-17T16:08:00Z" w16du:dateUtc="2024-12-17T15:08:00Z">
             <w:r>
               <w:rPr>
                 <w:rStyle w:val="Hyperlink"/>
@@ -1252,7 +1252,7 @@
               <w:rPr>
                 <w:noProof/>
               </w:rPr>
-              <w:instrText>HYPERLINK \l "_Toc185279831"</w:instrText>
+              <w:instrText>HYPERLINK \l "_Toc185344117"</w:instrText>
             </w:r>
             <w:r>
               <w:rPr>
@@ -1318,15 +1318,15 @@
                 <w:noProof/>
                 <w:webHidden/>
               </w:rPr>
-              <w:instrText xml:space="preserve"> PAGEREF _Toc185279831 \h </w:instrText>
+              <w:instrText xml:space="preserve"> PAGEREF _Toc185344117 \h </w:instrText>
+            </w:r>
+            <w:r>
+              <w:rPr>
+                <w:noProof/>
+                <w:webHidden/>
+              </w:rPr>
             </w:r>
           </w:ins>
-          <w:r>
-            <w:rPr>
-              <w:noProof/>
-              <w:webHidden/>
-            </w:rPr>
-          </w:r>
           <w:r>
             <w:rPr>
               <w:noProof/>
@@ -1334,7 +1334,7 @@
             </w:rPr>
             <w:fldChar w:fldCharType="separate"/>
           </w:r>
-          <w:ins w:id="17" w:author="Ben Fels" w:date="2024-12-16T22:16:00Z" w16du:dateUtc="2024-12-16T21:16:00Z">
+          <w:ins w:id="17" w:author="Ben Fels" w:date="2024-12-17T16:08:00Z" w16du:dateUtc="2024-12-17T15:08:00Z">
             <w:r>
               <w:rPr>
                 <w:noProof/>
@@ -1366,7 +1366,7 @@
               <w:tab w:val="right" w:leader="dot" w:pos="8777"/>
             </w:tabs>
             <w:rPr>
-              <w:ins w:id="18" w:author="Ben Fels" w:date="2024-12-16T22:16:00Z" w16du:dateUtc="2024-12-16T21:16:00Z"/>
+              <w:ins w:id="18" w:author="Ben Fels" w:date="2024-12-17T16:08:00Z" w16du:dateUtc="2024-12-17T15:08:00Z"/>
               <w:rFonts w:asciiTheme="minorHAnsi" w:eastAsiaTheme="minorEastAsia" w:hAnsiTheme="minorHAnsi"/>
               <w:noProof/>
               <w:kern w:val="2"/>
@@ -1375,7 +1375,7 @@
               <w14:ligatures w14:val="standardContextual"/>
             </w:rPr>
           </w:pPr>
-          <w:ins w:id="19" w:author="Ben Fels" w:date="2024-12-16T22:16:00Z" w16du:dateUtc="2024-12-16T21:16:00Z">
+          <w:ins w:id="19" w:author="Ben Fels" w:date="2024-12-17T16:08:00Z" w16du:dateUtc="2024-12-17T15:08:00Z">
             <w:r>
               <w:rPr>
                 <w:rStyle w:val="Hyperlink"/>
@@ -1394,7 +1394,7 @@
               <w:rPr>
                 <w:noProof/>
               </w:rPr>
-              <w:instrText>HYPERLINK \l "_Toc185279832"</w:instrText>
+              <w:instrText>HYPERLINK \l "_Toc185344118"</w:instrText>
             </w:r>
             <w:r>
               <w:rPr>
@@ -1460,15 +1460,15 @@
                 <w:noProof/>
                 <w:webHidden/>
               </w:rPr>
-              <w:instrText xml:space="preserve"> PAGEREF _Toc185279832 \h </w:instrText>
+              <w:instrText xml:space="preserve"> PAGEREF _Toc185344118 \h </w:instrText>
+            </w:r>
+            <w:r>
+              <w:rPr>
+                <w:noProof/>
+                <w:webHidden/>
+              </w:rPr>
             </w:r>
           </w:ins>
-          <w:r>
-            <w:rPr>
-              <w:noProof/>
-              <w:webHidden/>
-            </w:rPr>
-          </w:r>
           <w:r>
             <w:rPr>
               <w:noProof/>
@@ -1476,7 +1476,7 @@
             </w:rPr>
             <w:fldChar w:fldCharType="separate"/>
           </w:r>
-          <w:ins w:id="20" w:author="Ben Fels" w:date="2024-12-16T22:16:00Z" w16du:dateUtc="2024-12-16T21:16:00Z">
+          <w:ins w:id="20" w:author="Ben Fels" w:date="2024-12-17T16:08:00Z" w16du:dateUtc="2024-12-17T15:08:00Z">
             <w:r>
               <w:rPr>
                 <w:noProof/>
@@ -1508,7 +1508,7 @@
               <w:tab w:val="right" w:leader="dot" w:pos="8777"/>
             </w:tabs>
             <w:rPr>
-              <w:ins w:id="21" w:author="Ben Fels" w:date="2024-12-16T22:16:00Z" w16du:dateUtc="2024-12-16T21:16:00Z"/>
+              <w:ins w:id="21" w:author="Ben Fels" w:date="2024-12-17T16:08:00Z" w16du:dateUtc="2024-12-17T15:08:00Z"/>
               <w:rFonts w:asciiTheme="minorHAnsi" w:eastAsiaTheme="minorEastAsia" w:hAnsiTheme="minorHAnsi"/>
               <w:noProof/>
               <w:kern w:val="2"/>
@@ -1517,7 +1517,7 @@
               <w14:ligatures w14:val="standardContextual"/>
             </w:rPr>
           </w:pPr>
-          <w:ins w:id="22" w:author="Ben Fels" w:date="2024-12-16T22:16:00Z" w16du:dateUtc="2024-12-16T21:16:00Z">
+          <w:ins w:id="22" w:author="Ben Fels" w:date="2024-12-17T16:08:00Z" w16du:dateUtc="2024-12-17T15:08:00Z">
             <w:r>
               <w:rPr>
                 <w:rStyle w:val="Hyperlink"/>
@@ -1536,7 +1536,7 @@
               <w:rPr>
                 <w:noProof/>
               </w:rPr>
-              <w:instrText>HYPERLINK \l "_Toc185279833"</w:instrText>
+              <w:instrText>HYPERLINK \l "_Toc185344119"</w:instrText>
             </w:r>
             <w:r>
               <w:rPr>
@@ -1602,15 +1602,15 @@
                 <w:noProof/>
                 <w:webHidden/>
               </w:rPr>
-              <w:instrText xml:space="preserve"> PAGEREF _Toc185279833 \h </w:instrText>
+              <w:instrText xml:space="preserve"> PAGEREF _Toc185344119 \h </w:instrText>
+            </w:r>
+            <w:r>
+              <w:rPr>
+                <w:noProof/>
+                <w:webHidden/>
+              </w:rPr>
             </w:r>
           </w:ins>
-          <w:r>
-            <w:rPr>
-              <w:noProof/>
-              <w:webHidden/>
-            </w:rPr>
-          </w:r>
           <w:r>
             <w:rPr>
               <w:noProof/>
@@ -1618,7 +1618,7 @@
             </w:rPr>
             <w:fldChar w:fldCharType="separate"/>
           </w:r>
-          <w:ins w:id="23" w:author="Ben Fels" w:date="2024-12-16T22:16:00Z" w16du:dateUtc="2024-12-16T21:16:00Z">
+          <w:ins w:id="23" w:author="Ben Fels" w:date="2024-12-17T16:08:00Z" w16du:dateUtc="2024-12-17T15:08:00Z">
             <w:r>
               <w:rPr>
                 <w:noProof/>
@@ -1650,7 +1650,7 @@
               <w:tab w:val="right" w:leader="dot" w:pos="8777"/>
             </w:tabs>
             <w:rPr>
-              <w:ins w:id="24" w:author="Ben Fels" w:date="2024-12-16T22:16:00Z" w16du:dateUtc="2024-12-16T21:16:00Z"/>
+              <w:ins w:id="24" w:author="Ben Fels" w:date="2024-12-17T16:08:00Z" w16du:dateUtc="2024-12-17T15:08:00Z"/>
               <w:rFonts w:asciiTheme="minorHAnsi" w:eastAsiaTheme="minorEastAsia" w:hAnsiTheme="minorHAnsi"/>
               <w:noProof/>
               <w:kern w:val="2"/>
@@ -1659,7 +1659,7 @@
               <w14:ligatures w14:val="standardContextual"/>
             </w:rPr>
           </w:pPr>
-          <w:ins w:id="25" w:author="Ben Fels" w:date="2024-12-16T22:16:00Z" w16du:dateUtc="2024-12-16T21:16:00Z">
+          <w:ins w:id="25" w:author="Ben Fels" w:date="2024-12-17T16:08:00Z" w16du:dateUtc="2024-12-17T15:08:00Z">
             <w:r>
               <w:rPr>
                 <w:rStyle w:val="Hyperlink"/>
@@ -1678,7 +1678,7 @@
               <w:rPr>
                 <w:noProof/>
               </w:rPr>
-              <w:instrText>HYPERLINK \l "_Toc185279834"</w:instrText>
+              <w:instrText>HYPERLINK \l "_Toc185344120"</w:instrText>
             </w:r>
             <w:r>
               <w:rPr>
@@ -1744,15 +1744,15 @@
                 <w:noProof/>
                 <w:webHidden/>
               </w:rPr>
-              <w:instrText xml:space="preserve"> PAGEREF _Toc185279834 \h </w:instrText>
+              <w:instrText xml:space="preserve"> PAGEREF _Toc185344120 \h </w:instrText>
+            </w:r>
+            <w:r>
+              <w:rPr>
+                <w:noProof/>
+                <w:webHidden/>
+              </w:rPr>
             </w:r>
           </w:ins>
-          <w:r>
-            <w:rPr>
-              <w:noProof/>
-              <w:webHidden/>
-            </w:rPr>
-          </w:r>
           <w:r>
             <w:rPr>
               <w:noProof/>
@@ -1760,7 +1760,7 @@
             </w:rPr>
             <w:fldChar w:fldCharType="separate"/>
           </w:r>
-          <w:ins w:id="26" w:author="Ben Fels" w:date="2024-12-16T22:16:00Z" w16du:dateUtc="2024-12-16T21:16:00Z">
+          <w:ins w:id="26" w:author="Ben Fels" w:date="2024-12-17T16:08:00Z" w16du:dateUtc="2024-12-17T15:08:00Z">
             <w:r>
               <w:rPr>
                 <w:noProof/>
@@ -1792,7 +1792,7 @@
               <w:tab w:val="right" w:leader="dot" w:pos="8777"/>
             </w:tabs>
             <w:rPr>
-              <w:ins w:id="27" w:author="Ben Fels" w:date="2024-12-16T22:16:00Z" w16du:dateUtc="2024-12-16T21:16:00Z"/>
+              <w:ins w:id="27" w:author="Ben Fels" w:date="2024-12-17T16:08:00Z" w16du:dateUtc="2024-12-17T15:08:00Z"/>
               <w:rFonts w:asciiTheme="minorHAnsi" w:eastAsiaTheme="minorEastAsia" w:hAnsiTheme="minorHAnsi"/>
               <w:noProof/>
               <w:kern w:val="2"/>
@@ -1801,7 +1801,7 @@
               <w14:ligatures w14:val="standardContextual"/>
             </w:rPr>
           </w:pPr>
-          <w:ins w:id="28" w:author="Ben Fels" w:date="2024-12-16T22:16:00Z" w16du:dateUtc="2024-12-16T21:16:00Z">
+          <w:ins w:id="28" w:author="Ben Fels" w:date="2024-12-17T16:08:00Z" w16du:dateUtc="2024-12-17T15:08:00Z">
             <w:r>
               <w:rPr>
                 <w:rStyle w:val="Hyperlink"/>
@@ -1820,7 +1820,7 @@
               <w:rPr>
                 <w:noProof/>
               </w:rPr>
-              <w:instrText>HYPERLINK \l "_Toc185279835"</w:instrText>
+              <w:instrText>HYPERLINK \l "_Toc185344121"</w:instrText>
             </w:r>
             <w:r>
               <w:rPr>
@@ -1886,15 +1886,15 @@
                 <w:noProof/>
                 <w:webHidden/>
               </w:rPr>
-              <w:instrText xml:space="preserve"> PAGEREF _Toc185279835 \h </w:instrText>
+              <w:instrText xml:space="preserve"> PAGEREF _Toc185344121 \h </w:instrText>
+            </w:r>
+            <w:r>
+              <w:rPr>
+                <w:noProof/>
+                <w:webHidden/>
+              </w:rPr>
             </w:r>
           </w:ins>
-          <w:r>
-            <w:rPr>
-              <w:noProof/>
-              <w:webHidden/>
-            </w:rPr>
-          </w:r>
           <w:r>
             <w:rPr>
               <w:noProof/>
@@ -1902,7 +1902,7 @@
             </w:rPr>
             <w:fldChar w:fldCharType="separate"/>
           </w:r>
-          <w:ins w:id="29" w:author="Ben Fels" w:date="2024-12-16T22:16:00Z" w16du:dateUtc="2024-12-16T21:16:00Z">
+          <w:ins w:id="29" w:author="Ben Fels" w:date="2024-12-17T16:08:00Z" w16du:dateUtc="2024-12-17T15:08:00Z">
             <w:r>
               <w:rPr>
                 <w:noProof/>
@@ -1934,7 +1934,7 @@
               <w:tab w:val="right" w:leader="dot" w:pos="8777"/>
             </w:tabs>
             <w:rPr>
-              <w:ins w:id="30" w:author="Ben Fels" w:date="2024-12-16T22:16:00Z" w16du:dateUtc="2024-12-16T21:16:00Z"/>
+              <w:ins w:id="30" w:author="Ben Fels" w:date="2024-12-17T16:08:00Z" w16du:dateUtc="2024-12-17T15:08:00Z"/>
               <w:rFonts w:asciiTheme="minorHAnsi" w:eastAsiaTheme="minorEastAsia" w:hAnsiTheme="minorHAnsi"/>
               <w:noProof/>
               <w:kern w:val="2"/>
@@ -1943,7 +1943,7 @@
               <w14:ligatures w14:val="standardContextual"/>
             </w:rPr>
           </w:pPr>
-          <w:ins w:id="31" w:author="Ben Fels" w:date="2024-12-16T22:16:00Z" w16du:dateUtc="2024-12-16T21:16:00Z">
+          <w:ins w:id="31" w:author="Ben Fels" w:date="2024-12-17T16:08:00Z" w16du:dateUtc="2024-12-17T15:08:00Z">
             <w:r>
               <w:rPr>
                 <w:rStyle w:val="Hyperlink"/>
@@ -1962,7 +1962,7 @@
               <w:rPr>
                 <w:noProof/>
               </w:rPr>
-              <w:instrText>HYPERLINK \l "_Toc185279836"</w:instrText>
+              <w:instrText>HYPERLINK \l "_Toc185344122"</w:instrText>
             </w:r>
             <w:r>
               <w:rPr>
@@ -2028,15 +2028,15 @@
                 <w:noProof/>
                 <w:webHidden/>
               </w:rPr>
-              <w:instrText xml:space="preserve"> PAGEREF _Toc185279836 \h </w:instrText>
+              <w:instrText xml:space="preserve"> PAGEREF _Toc185344122 \h </w:instrText>
+            </w:r>
+            <w:r>
+              <w:rPr>
+                <w:noProof/>
+                <w:webHidden/>
+              </w:rPr>
             </w:r>
           </w:ins>
-          <w:r>
-            <w:rPr>
-              <w:noProof/>
-              <w:webHidden/>
-            </w:rPr>
-          </w:r>
           <w:r>
             <w:rPr>
               <w:noProof/>
@@ -2044,7 +2044,7 @@
             </w:rPr>
             <w:fldChar w:fldCharType="separate"/>
           </w:r>
-          <w:ins w:id="32" w:author="Ben Fels" w:date="2024-12-16T22:16:00Z" w16du:dateUtc="2024-12-16T21:16:00Z">
+          <w:ins w:id="32" w:author="Ben Fels" w:date="2024-12-17T16:08:00Z" w16du:dateUtc="2024-12-17T15:08:00Z">
             <w:r>
               <w:rPr>
                 <w:noProof/>
@@ -2076,7 +2076,7 @@
               <w:tab w:val="right" w:leader="dot" w:pos="8777"/>
             </w:tabs>
             <w:rPr>
-              <w:ins w:id="33" w:author="Ben Fels" w:date="2024-12-16T22:16:00Z" w16du:dateUtc="2024-12-16T21:16:00Z"/>
+              <w:ins w:id="33" w:author="Ben Fels" w:date="2024-12-17T16:08:00Z" w16du:dateUtc="2024-12-17T15:08:00Z"/>
               <w:rFonts w:asciiTheme="minorHAnsi" w:eastAsiaTheme="minorEastAsia" w:hAnsiTheme="minorHAnsi"/>
               <w:noProof/>
               <w:kern w:val="2"/>
@@ -2085,7 +2085,7 @@
               <w14:ligatures w14:val="standardContextual"/>
             </w:rPr>
           </w:pPr>
-          <w:ins w:id="34" w:author="Ben Fels" w:date="2024-12-16T22:16:00Z" w16du:dateUtc="2024-12-16T21:16:00Z">
+          <w:ins w:id="34" w:author="Ben Fels" w:date="2024-12-17T16:08:00Z" w16du:dateUtc="2024-12-17T15:08:00Z">
             <w:r>
               <w:rPr>
                 <w:rStyle w:val="Hyperlink"/>
@@ -2104,7 +2104,7 @@
               <w:rPr>
                 <w:noProof/>
               </w:rPr>
-              <w:instrText>HYPERLINK \l "_Toc185279837"</w:instrText>
+              <w:instrText>HYPERLINK \l "_Toc185344123"</w:instrText>
             </w:r>
             <w:r>
               <w:rPr>
@@ -2170,15 +2170,15 @@
                 <w:noProof/>
                 <w:webHidden/>
               </w:rPr>
-              <w:instrText xml:space="preserve"> PAGEREF _Toc185279837 \h </w:instrText>
+              <w:instrText xml:space="preserve"> PAGEREF _Toc185344123 \h </w:instrText>
+            </w:r>
+            <w:r>
+              <w:rPr>
+                <w:noProof/>
+                <w:webHidden/>
+              </w:rPr>
             </w:r>
           </w:ins>
-          <w:r>
-            <w:rPr>
-              <w:noProof/>
-              <w:webHidden/>
-            </w:rPr>
-          </w:r>
           <w:r>
             <w:rPr>
               <w:noProof/>
@@ -2186,7 +2186,7 @@
             </w:rPr>
             <w:fldChar w:fldCharType="separate"/>
           </w:r>
-          <w:ins w:id="35" w:author="Ben Fels" w:date="2024-12-16T22:16:00Z" w16du:dateUtc="2024-12-16T21:16:00Z">
+          <w:ins w:id="35" w:author="Ben Fels" w:date="2024-12-17T16:08:00Z" w16du:dateUtc="2024-12-17T15:08:00Z">
             <w:r>
               <w:rPr>
                 <w:noProof/>
@@ -2218,7 +2218,7 @@
               <w:tab w:val="right" w:leader="dot" w:pos="8777"/>
             </w:tabs>
             <w:rPr>
-              <w:ins w:id="36" w:author="Ben Fels" w:date="2024-12-16T22:16:00Z" w16du:dateUtc="2024-12-16T21:16:00Z"/>
+              <w:ins w:id="36" w:author="Ben Fels" w:date="2024-12-17T16:08:00Z" w16du:dateUtc="2024-12-17T15:08:00Z"/>
               <w:rFonts w:asciiTheme="minorHAnsi" w:eastAsiaTheme="minorEastAsia" w:hAnsiTheme="minorHAnsi"/>
               <w:noProof/>
               <w:kern w:val="2"/>
@@ -2227,7 +2227,7 @@
               <w14:ligatures w14:val="standardContextual"/>
             </w:rPr>
           </w:pPr>
-          <w:ins w:id="37" w:author="Ben Fels" w:date="2024-12-16T22:16:00Z" w16du:dateUtc="2024-12-16T21:16:00Z">
+          <w:ins w:id="37" w:author="Ben Fels" w:date="2024-12-17T16:08:00Z" w16du:dateUtc="2024-12-17T15:08:00Z">
             <w:r>
               <w:rPr>
                 <w:rStyle w:val="Hyperlink"/>
@@ -2246,7 +2246,7 @@
               <w:rPr>
                 <w:noProof/>
               </w:rPr>
-              <w:instrText>HYPERLINK \l "_Toc185279838"</w:instrText>
+              <w:instrText>HYPERLINK \l "_Toc185344124"</w:instrText>
             </w:r>
             <w:r>
               <w:rPr>
@@ -2312,15 +2312,15 @@
                 <w:noProof/>
                 <w:webHidden/>
               </w:rPr>
-              <w:instrText xml:space="preserve"> PAGEREF _Toc185279838 \h </w:instrText>
+              <w:instrText xml:space="preserve"> PAGEREF _Toc185344124 \h </w:instrText>
+            </w:r>
+            <w:r>
+              <w:rPr>
+                <w:noProof/>
+                <w:webHidden/>
+              </w:rPr>
             </w:r>
           </w:ins>
-          <w:r>
-            <w:rPr>
-              <w:noProof/>
-              <w:webHidden/>
-            </w:rPr>
-          </w:r>
           <w:r>
             <w:rPr>
               <w:noProof/>
@@ -2328,7 +2328,7 @@
             </w:rPr>
             <w:fldChar w:fldCharType="separate"/>
           </w:r>
-          <w:ins w:id="38" w:author="Ben Fels" w:date="2024-12-16T22:16:00Z" w16du:dateUtc="2024-12-16T21:16:00Z">
+          <w:ins w:id="38" w:author="Ben Fels" w:date="2024-12-17T16:08:00Z" w16du:dateUtc="2024-12-17T15:08:00Z">
             <w:r>
               <w:rPr>
                 <w:noProof/>
@@ -2360,7 +2360,7 @@
               <w:tab w:val="right" w:leader="dot" w:pos="8777"/>
             </w:tabs>
             <w:rPr>
-              <w:ins w:id="39" w:author="Ben Fels" w:date="2024-12-16T22:16:00Z" w16du:dateUtc="2024-12-16T21:16:00Z"/>
+              <w:ins w:id="39" w:author="Ben Fels" w:date="2024-12-17T16:08:00Z" w16du:dateUtc="2024-12-17T15:08:00Z"/>
               <w:rFonts w:asciiTheme="minorHAnsi" w:eastAsiaTheme="minorEastAsia" w:hAnsiTheme="minorHAnsi"/>
               <w:noProof/>
               <w:kern w:val="2"/>
@@ -2369,7 +2369,7 @@
               <w14:ligatures w14:val="standardContextual"/>
             </w:rPr>
           </w:pPr>
-          <w:ins w:id="40" w:author="Ben Fels" w:date="2024-12-16T22:16:00Z" w16du:dateUtc="2024-12-16T21:16:00Z">
+          <w:ins w:id="40" w:author="Ben Fels" w:date="2024-12-17T16:08:00Z" w16du:dateUtc="2024-12-17T15:08:00Z">
             <w:r>
               <w:rPr>
                 <w:rStyle w:val="Hyperlink"/>
@@ -2388,7 +2388,7 @@
               <w:rPr>
                 <w:noProof/>
               </w:rPr>
-              <w:instrText>HYPERLINK \l "_Toc185279839"</w:instrText>
+              <w:instrText>HYPERLINK \l "_Toc185344125"</w:instrText>
             </w:r>
             <w:r>
               <w:rPr>
@@ -2454,15 +2454,15 @@
                 <w:noProof/>
                 <w:webHidden/>
               </w:rPr>
-              <w:instrText xml:space="preserve"> PAGEREF _Toc185279839 \h </w:instrText>
+              <w:instrText xml:space="preserve"> PAGEREF _Toc185344125 \h </w:instrText>
+            </w:r>
+            <w:r>
+              <w:rPr>
+                <w:noProof/>
+                <w:webHidden/>
+              </w:rPr>
             </w:r>
           </w:ins>
-          <w:r>
-            <w:rPr>
-              <w:noProof/>
-              <w:webHidden/>
-            </w:rPr>
-          </w:r>
           <w:r>
             <w:rPr>
               <w:noProof/>
@@ -2470,7 +2470,7 @@
             </w:rPr>
             <w:fldChar w:fldCharType="separate"/>
           </w:r>
-          <w:ins w:id="41" w:author="Ben Fels" w:date="2024-12-16T22:16:00Z" w16du:dateUtc="2024-12-16T21:16:00Z">
+          <w:ins w:id="41" w:author="Ben Fels" w:date="2024-12-17T16:08:00Z" w16du:dateUtc="2024-12-17T15:08:00Z">
             <w:r>
               <w:rPr>
                 <w:noProof/>
@@ -2502,7 +2502,7 @@
               <w:tab w:val="right" w:leader="dot" w:pos="8777"/>
             </w:tabs>
             <w:rPr>
-              <w:ins w:id="42" w:author="Ben Fels" w:date="2024-12-16T22:16:00Z" w16du:dateUtc="2024-12-16T21:16:00Z"/>
+              <w:ins w:id="42" w:author="Ben Fels" w:date="2024-12-17T16:08:00Z" w16du:dateUtc="2024-12-17T15:08:00Z"/>
               <w:rFonts w:asciiTheme="minorHAnsi" w:eastAsiaTheme="minorEastAsia" w:hAnsiTheme="minorHAnsi"/>
               <w:noProof/>
               <w:kern w:val="2"/>
@@ -2511,7 +2511,7 @@
               <w14:ligatures w14:val="standardContextual"/>
             </w:rPr>
           </w:pPr>
-          <w:ins w:id="43" w:author="Ben Fels" w:date="2024-12-16T22:16:00Z" w16du:dateUtc="2024-12-16T21:16:00Z">
+          <w:ins w:id="43" w:author="Ben Fels" w:date="2024-12-17T16:08:00Z" w16du:dateUtc="2024-12-17T15:08:00Z">
             <w:r>
               <w:rPr>
                 <w:rStyle w:val="Hyperlink"/>
@@ -2530,7 +2530,7 @@
               <w:rPr>
                 <w:noProof/>
               </w:rPr>
-              <w:instrText>HYPERLINK \l "_Toc185279840"</w:instrText>
+              <w:instrText>HYPERLINK \l "_Toc185344126"</w:instrText>
             </w:r>
             <w:r>
               <w:rPr>
@@ -2596,15 +2596,15 @@
                 <w:noProof/>
                 <w:webHidden/>
               </w:rPr>
-              <w:instrText xml:space="preserve"> PAGEREF _Toc185279840 \h </w:instrText>
+              <w:instrText xml:space="preserve"> PAGEREF _Toc185344126 \h </w:instrText>
+            </w:r>
+            <w:r>
+              <w:rPr>
+                <w:noProof/>
+                <w:webHidden/>
+              </w:rPr>
             </w:r>
           </w:ins>
-          <w:r>
-            <w:rPr>
-              <w:noProof/>
-              <w:webHidden/>
-            </w:rPr>
-          </w:r>
           <w:r>
             <w:rPr>
               <w:noProof/>
@@ -2612,7 +2612,7 @@
             </w:rPr>
             <w:fldChar w:fldCharType="separate"/>
           </w:r>
-          <w:ins w:id="44" w:author="Ben Fels" w:date="2024-12-16T22:16:00Z" w16du:dateUtc="2024-12-16T21:16:00Z">
+          <w:ins w:id="44" w:author="Ben Fels" w:date="2024-12-17T16:08:00Z" w16du:dateUtc="2024-12-17T15:08:00Z">
             <w:r>
               <w:rPr>
                 <w:noProof/>
@@ -2644,7 +2644,7 @@
               <w:tab w:val="right" w:leader="dot" w:pos="8777"/>
             </w:tabs>
             <w:rPr>
-              <w:ins w:id="45" w:author="Ben Fels" w:date="2024-12-16T22:16:00Z" w16du:dateUtc="2024-12-16T21:16:00Z"/>
+              <w:ins w:id="45" w:author="Ben Fels" w:date="2024-12-17T16:08:00Z" w16du:dateUtc="2024-12-17T15:08:00Z"/>
               <w:rFonts w:asciiTheme="minorHAnsi" w:eastAsiaTheme="minorEastAsia" w:hAnsiTheme="minorHAnsi"/>
               <w:noProof/>
               <w:kern w:val="2"/>
@@ -2653,7 +2653,7 @@
               <w14:ligatures w14:val="standardContextual"/>
             </w:rPr>
           </w:pPr>
-          <w:ins w:id="46" w:author="Ben Fels" w:date="2024-12-16T22:16:00Z" w16du:dateUtc="2024-12-16T21:16:00Z">
+          <w:ins w:id="46" w:author="Ben Fels" w:date="2024-12-17T16:08:00Z" w16du:dateUtc="2024-12-17T15:08:00Z">
             <w:r>
               <w:rPr>
                 <w:rStyle w:val="Hyperlink"/>
@@ -2672,7 +2672,7 @@
               <w:rPr>
                 <w:noProof/>
               </w:rPr>
-              <w:instrText>HYPERLINK \l "_Toc185279841"</w:instrText>
+              <w:instrText>HYPERLINK \l "_Toc185344127"</w:instrText>
             </w:r>
             <w:r>
               <w:rPr>
@@ -2738,15 +2738,15 @@
                 <w:noProof/>
                 <w:webHidden/>
               </w:rPr>
-              <w:instrText xml:space="preserve"> PAGEREF _Toc185279841 \h </w:instrText>
+              <w:instrText xml:space="preserve"> PAGEREF _Toc185344127 \h </w:instrText>
+            </w:r>
+            <w:r>
+              <w:rPr>
+                <w:noProof/>
+                <w:webHidden/>
+              </w:rPr>
             </w:r>
           </w:ins>
-          <w:r>
-            <w:rPr>
-              <w:noProof/>
-              <w:webHidden/>
-            </w:rPr>
-          </w:r>
           <w:r>
             <w:rPr>
               <w:noProof/>
@@ -2754,7 +2754,7 @@
             </w:rPr>
             <w:fldChar w:fldCharType="separate"/>
           </w:r>
-          <w:ins w:id="47" w:author="Ben Fels" w:date="2024-12-16T22:16:00Z" w16du:dateUtc="2024-12-16T21:16:00Z">
+          <w:ins w:id="47" w:author="Ben Fels" w:date="2024-12-17T16:08:00Z" w16du:dateUtc="2024-12-17T15:08:00Z">
             <w:r>
               <w:rPr>
                 <w:noProof/>
@@ -2786,7 +2786,7 @@
               <w:tab w:val="right" w:leader="dot" w:pos="8777"/>
             </w:tabs>
             <w:rPr>
-              <w:ins w:id="48" w:author="Ben Fels" w:date="2024-12-16T22:16:00Z" w16du:dateUtc="2024-12-16T21:16:00Z"/>
+              <w:ins w:id="48" w:author="Ben Fels" w:date="2024-12-17T16:08:00Z" w16du:dateUtc="2024-12-17T15:08:00Z"/>
               <w:rFonts w:asciiTheme="minorHAnsi" w:eastAsiaTheme="minorEastAsia" w:hAnsiTheme="minorHAnsi"/>
               <w:noProof/>
               <w:kern w:val="2"/>
@@ -2795,7 +2795,7 @@
               <w14:ligatures w14:val="standardContextual"/>
             </w:rPr>
           </w:pPr>
-          <w:ins w:id="49" w:author="Ben Fels" w:date="2024-12-16T22:16:00Z" w16du:dateUtc="2024-12-16T21:16:00Z">
+          <w:ins w:id="49" w:author="Ben Fels" w:date="2024-12-17T16:08:00Z" w16du:dateUtc="2024-12-17T15:08:00Z">
             <w:r>
               <w:rPr>
                 <w:rStyle w:val="Hyperlink"/>
@@ -2814,7 +2814,7 @@
               <w:rPr>
                 <w:noProof/>
               </w:rPr>
-              <w:instrText>HYPERLINK \l "_Toc185279842"</w:instrText>
+              <w:instrText>HYPERLINK \l "_Toc185344128"</w:instrText>
             </w:r>
             <w:r>
               <w:rPr>
@@ -2880,15 +2880,15 @@
                 <w:noProof/>
                 <w:webHidden/>
               </w:rPr>
-              <w:instrText xml:space="preserve"> PAGEREF _Toc185279842 \h </w:instrText>
+              <w:instrText xml:space="preserve"> PAGEREF _Toc185344128 \h </w:instrText>
+            </w:r>
+            <w:r>
+              <w:rPr>
+                <w:noProof/>
+                <w:webHidden/>
+              </w:rPr>
             </w:r>
           </w:ins>
-          <w:r>
-            <w:rPr>
-              <w:noProof/>
-              <w:webHidden/>
-            </w:rPr>
-          </w:r>
           <w:r>
             <w:rPr>
               <w:noProof/>
@@ -2896,7 +2896,7 @@
             </w:rPr>
             <w:fldChar w:fldCharType="separate"/>
           </w:r>
-          <w:ins w:id="50" w:author="Ben Fels" w:date="2024-12-16T22:16:00Z" w16du:dateUtc="2024-12-16T21:16:00Z">
+          <w:ins w:id="50" w:author="Ben Fels" w:date="2024-12-17T16:08:00Z" w16du:dateUtc="2024-12-17T15:08:00Z">
             <w:r>
               <w:rPr>
                 <w:noProof/>
@@ -2928,7 +2928,7 @@
               <w:tab w:val="right" w:leader="dot" w:pos="8777"/>
             </w:tabs>
             <w:rPr>
-              <w:ins w:id="51" w:author="Ben Fels" w:date="2024-12-16T22:16:00Z" w16du:dateUtc="2024-12-16T21:16:00Z"/>
+              <w:ins w:id="51" w:author="Ben Fels" w:date="2024-12-17T16:08:00Z" w16du:dateUtc="2024-12-17T15:08:00Z"/>
               <w:rFonts w:asciiTheme="minorHAnsi" w:eastAsiaTheme="minorEastAsia" w:hAnsiTheme="minorHAnsi"/>
               <w:noProof/>
               <w:kern w:val="2"/>
@@ -2937,7 +2937,7 @@
               <w14:ligatures w14:val="standardContextual"/>
             </w:rPr>
           </w:pPr>
-          <w:ins w:id="52" w:author="Ben Fels" w:date="2024-12-16T22:16:00Z" w16du:dateUtc="2024-12-16T21:16:00Z">
+          <w:ins w:id="52" w:author="Ben Fels" w:date="2024-12-17T16:08:00Z" w16du:dateUtc="2024-12-17T15:08:00Z">
             <w:r>
               <w:rPr>
                 <w:rStyle w:val="Hyperlink"/>
@@ -2956,7 +2956,7 @@
               <w:rPr>
                 <w:noProof/>
               </w:rPr>
-              <w:instrText>HYPERLINK \l "_Toc185279843"</w:instrText>
+              <w:instrText>HYPERLINK \l "_Toc185344129"</w:instrText>
             </w:r>
             <w:r>
               <w:rPr>
@@ -3022,15 +3022,15 @@
                 <w:noProof/>
                 <w:webHidden/>
               </w:rPr>
-              <w:instrText xml:space="preserve"> PAGEREF _Toc185279843 \h </w:instrText>
+              <w:instrText xml:space="preserve"> PAGEREF _Toc185344129 \h </w:instrText>
+            </w:r>
+            <w:r>
+              <w:rPr>
+                <w:noProof/>
+                <w:webHidden/>
+              </w:rPr>
             </w:r>
           </w:ins>
-          <w:r>
-            <w:rPr>
-              <w:noProof/>
-              <w:webHidden/>
-            </w:rPr>
-          </w:r>
           <w:r>
             <w:rPr>
               <w:noProof/>
@@ -3038,7 +3038,7 @@
             </w:rPr>
             <w:fldChar w:fldCharType="separate"/>
           </w:r>
-          <w:ins w:id="53" w:author="Ben Fels" w:date="2024-12-16T22:16:00Z" w16du:dateUtc="2024-12-16T21:16:00Z">
+          <w:ins w:id="53" w:author="Ben Fels" w:date="2024-12-17T16:08:00Z" w16du:dateUtc="2024-12-17T15:08:00Z">
             <w:r>
               <w:rPr>
                 <w:noProof/>
@@ -3070,7 +3070,7 @@
               <w:tab w:val="right" w:leader="dot" w:pos="8777"/>
             </w:tabs>
             <w:rPr>
-              <w:ins w:id="54" w:author="Ben Fels" w:date="2024-12-16T22:16:00Z" w16du:dateUtc="2024-12-16T21:16:00Z"/>
+              <w:ins w:id="54" w:author="Ben Fels" w:date="2024-12-17T16:08:00Z" w16du:dateUtc="2024-12-17T15:08:00Z"/>
               <w:rFonts w:asciiTheme="minorHAnsi" w:eastAsiaTheme="minorEastAsia" w:hAnsiTheme="minorHAnsi"/>
               <w:noProof/>
               <w:kern w:val="2"/>
@@ -3079,7 +3079,7 @@
               <w14:ligatures w14:val="standardContextual"/>
             </w:rPr>
           </w:pPr>
-          <w:ins w:id="55" w:author="Ben Fels" w:date="2024-12-16T22:16:00Z" w16du:dateUtc="2024-12-16T21:16:00Z">
+          <w:ins w:id="55" w:author="Ben Fels" w:date="2024-12-17T16:08:00Z" w16du:dateUtc="2024-12-17T15:08:00Z">
             <w:r>
               <w:rPr>
                 <w:rStyle w:val="Hyperlink"/>
@@ -3098,7 +3098,7 @@
               <w:rPr>
                 <w:noProof/>
               </w:rPr>
-              <w:instrText>HYPERLINK \l "_Toc185279844"</w:instrText>
+              <w:instrText>HYPERLINK \l "_Toc185344130"</w:instrText>
             </w:r>
             <w:r>
               <w:rPr>
@@ -3164,15 +3164,15 @@
                 <w:noProof/>
                 <w:webHidden/>
               </w:rPr>
-              <w:instrText xml:space="preserve"> PAGEREF _Toc185279844 \h </w:instrText>
+              <w:instrText xml:space="preserve"> PAGEREF _Toc185344130 \h </w:instrText>
+            </w:r>
+            <w:r>
+              <w:rPr>
+                <w:noProof/>
+                <w:webHidden/>
+              </w:rPr>
             </w:r>
           </w:ins>
-          <w:r>
-            <w:rPr>
-              <w:noProof/>
-              <w:webHidden/>
-            </w:rPr>
-          </w:r>
           <w:r>
             <w:rPr>
               <w:noProof/>
@@ -3180,7 +3180,7 @@
             </w:rPr>
             <w:fldChar w:fldCharType="separate"/>
           </w:r>
-          <w:ins w:id="56" w:author="Ben Fels" w:date="2024-12-16T22:16:00Z" w16du:dateUtc="2024-12-16T21:16:00Z">
+          <w:ins w:id="56" w:author="Ben Fels" w:date="2024-12-17T16:08:00Z" w16du:dateUtc="2024-12-17T15:08:00Z">
             <w:r>
               <w:rPr>
                 <w:noProof/>
@@ -3212,7 +3212,7 @@
               <w:tab w:val="right" w:leader="dot" w:pos="8777"/>
             </w:tabs>
             <w:rPr>
-              <w:ins w:id="57" w:author="Ben Fels" w:date="2024-12-16T22:16:00Z" w16du:dateUtc="2024-12-16T21:16:00Z"/>
+              <w:ins w:id="57" w:author="Ben Fels" w:date="2024-12-17T16:08:00Z" w16du:dateUtc="2024-12-17T15:08:00Z"/>
               <w:rFonts w:asciiTheme="minorHAnsi" w:eastAsiaTheme="minorEastAsia" w:hAnsiTheme="minorHAnsi"/>
               <w:noProof/>
               <w:kern w:val="2"/>
@@ -3221,7 +3221,7 @@
               <w14:ligatures w14:val="standardContextual"/>
             </w:rPr>
           </w:pPr>
-          <w:ins w:id="58" w:author="Ben Fels" w:date="2024-12-16T22:16:00Z" w16du:dateUtc="2024-12-16T21:16:00Z">
+          <w:ins w:id="58" w:author="Ben Fels" w:date="2024-12-17T16:08:00Z" w16du:dateUtc="2024-12-17T15:08:00Z">
             <w:r>
               <w:rPr>
                 <w:rStyle w:val="Hyperlink"/>
@@ -3240,7 +3240,7 @@
               <w:rPr>
                 <w:noProof/>
               </w:rPr>
-              <w:instrText>HYPERLINK \l "_Toc185279845"</w:instrText>
+              <w:instrText>HYPERLINK \l "_Toc185344131"</w:instrText>
             </w:r>
             <w:r>
               <w:rPr>
@@ -3306,15 +3306,15 @@
                 <w:noProof/>
                 <w:webHidden/>
               </w:rPr>
-              <w:instrText xml:space="preserve"> PAGEREF _Toc185279845 \h </w:instrText>
+              <w:instrText xml:space="preserve"> PAGEREF _Toc185344131 \h </w:instrText>
+            </w:r>
+            <w:r>
+              <w:rPr>
+                <w:noProof/>
+                <w:webHidden/>
+              </w:rPr>
             </w:r>
           </w:ins>
-          <w:r>
-            <w:rPr>
-              <w:noProof/>
-              <w:webHidden/>
-            </w:rPr>
-          </w:r>
           <w:r>
             <w:rPr>
               <w:noProof/>
@@ -3322,7 +3322,7 @@
             </w:rPr>
             <w:fldChar w:fldCharType="separate"/>
           </w:r>
-          <w:ins w:id="59" w:author="Ben Fels" w:date="2024-12-16T22:16:00Z" w16du:dateUtc="2024-12-16T21:16:00Z">
+          <w:ins w:id="59" w:author="Ben Fels" w:date="2024-12-17T16:08:00Z" w16du:dateUtc="2024-12-17T15:08:00Z">
             <w:r>
               <w:rPr>
                 <w:noProof/>
@@ -4622,7 +4622,7 @@
       <w:pPr>
         <w:pStyle w:val="berschrift1"/>
       </w:pPr>
-      <w:bookmarkStart w:id="108" w:name="_Toc185279827"/>
+      <w:bookmarkStart w:id="108" w:name="_Toc185344113"/>
       <w:r>
         <w:lastRenderedPageBreak/>
         <w:t>Einleitung</w:t>
@@ -4941,7 +4941,7 @@
       <w:pPr>
         <w:pStyle w:val="berschrift1"/>
       </w:pPr>
-      <w:bookmarkStart w:id="119" w:name="_Toc185279828"/>
+      <w:bookmarkStart w:id="119" w:name="_Toc185344114"/>
       <w:r>
         <w:t>Daten und Methoden</w:t>
       </w:r>
@@ -6818,6 +6818,12 @@
         <w:r>
           <w:rPr>
             <w:highlight w:val="magenta"/>
+            <w:lang w:val="en-US"/>
+            <w:rPrChange w:id="201" w:author="Ben Fels" w:date="2024-12-17T15:28:00Z" w16du:dateUtc="2024-12-17T14:28:00Z">
+              <w:rPr>
+                <w:highlight w:val="magenta"/>
+              </w:rPr>
+            </w:rPrChange>
           </w:rPr>
           <w:instrText>r":"arXiv:2005.14165","publisher":"arXiv","source":"arXiv.org","title":"Language Models are Few-Shot Learners","URL":"http://arxiv.org/abs/2005.14165","author":[{"family":"Brown","given":"Tom B."},{"family":"Mann","given":"Benjamin"},{"family":"Ryder","given":"Nick"},{"family":"Subbiah","given":"Melanie"},{"family":"Kaplan","given":"Jared"},{"family":"Dhariwal","given":"Prafulla"},{"family":"Neelakantan","given":"Arvind"},{"family":"Shyam","given":"Pranav"},{"family":"Sastry","given":"Girish"},{"family":"Askell","given":"Amanda"},{"family":"Agarwal","given":"Sandhini"},{"family":"Herbert-Voss","given":"Ariel"},{"family":"Krueger","given":"Gretchen"},{"family":"Henighan","given":"Tom"},{"family":"Child","given":"Rewon"},{"family":"Ramesh","given":"Aditya"},{"family":"Ziegler","given":"Daniel M."},{"family":"Wu","given":"Jeffrey"},{"</w:instrText>
         </w:r>
@@ -6853,10 +6859,10 @@
     <w:p>
       <w:pPr>
         <w:rPr>
-          <w:moveTo w:id="201" w:author="Ben Fels" w:date="2024-12-16T22:11:00Z" w16du:dateUtc="2024-12-16T21:11:00Z"/>
-        </w:rPr>
-      </w:pPr>
-      <w:moveTo w:id="202" w:author="Ben Fels" w:date="2024-12-16T22:11:00Z" w16du:dateUtc="2024-12-16T21:11:00Z">
+          <w:moveTo w:id="202" w:author="Ben Fels" w:date="2024-12-16T22:11:00Z" w16du:dateUtc="2024-12-16T21:11:00Z"/>
+        </w:rPr>
+      </w:pPr>
+      <w:moveTo w:id="203" w:author="Ben Fels" w:date="2024-12-16T22:11:00Z" w16du:dateUtc="2024-12-16T21:11:00Z">
         <w:r>
           <w:t>Few-shot Learning erhöht die Leistung des Modells, ohne es feintunen zu müssen. D.h. die Gewichtung des Modells wird nicht verändert.</w:t>
         </w:r>
@@ -6865,10 +6871,10 @@
     <w:p>
       <w:pPr>
         <w:rPr>
-          <w:moveTo w:id="203" w:author="Ben Fels" w:date="2024-12-16T22:11:00Z" w16du:dateUtc="2024-12-16T21:11:00Z"/>
-        </w:rPr>
-      </w:pPr>
-      <w:moveTo w:id="204" w:author="Ben Fels" w:date="2024-12-16T22:11:00Z" w16du:dateUtc="2024-12-16T21:11:00Z">
+          <w:moveTo w:id="204" w:author="Ben Fels" w:date="2024-12-16T22:11:00Z" w16du:dateUtc="2024-12-16T21:11:00Z"/>
+        </w:rPr>
+      </w:pPr>
+      <w:moveTo w:id="205" w:author="Ben Fels" w:date="2024-12-16T22:11:00Z" w16du:dateUtc="2024-12-16T21:11:00Z">
         <w:r>
           <w:t xml:space="preserve">Few-Shot-Learning ermöglicht es dem LLM sich mit wenigen Trainingsdaten auf die neue Aufgabe anzupassen </w:t>
         </w:r>
@@ -6945,10 +6951,10 @@
     <w:p>
       <w:pPr>
         <w:rPr>
-          <w:moveTo w:id="205" w:author="Ben Fels" w:date="2024-12-16T22:11:00Z" w16du:dateUtc="2024-12-16T21:11:00Z"/>
-        </w:rPr>
-      </w:pPr>
-      <w:moveTo w:id="206" w:author="Ben Fels" w:date="2024-12-16T22:11:00Z" w16du:dateUtc="2024-12-16T21:11:00Z">
+          <w:moveTo w:id="206" w:author="Ben Fels" w:date="2024-12-16T22:11:00Z" w16du:dateUtc="2024-12-16T21:11:00Z"/>
+        </w:rPr>
+      </w:pPr>
+      <w:moveTo w:id="207" w:author="Ben Fels" w:date="2024-12-16T22:11:00Z" w16du:dateUtc="2024-12-16T21:11:00Z">
         <w:r>
           <w:t>Das Hauptziel von Few-Shot Learning (FSL) ist die Verallgemeinerung beim Lernen aus einem kleinen Teil der Daten</w:t>
         </w:r>
@@ -6999,10 +7005,10 @@
           <w:numId w:val="35"/>
         </w:numPr>
         <w:rPr>
-          <w:moveTo w:id="207" w:author="Ben Fels" w:date="2024-12-16T22:11:00Z" w16du:dateUtc="2024-12-16T21:11:00Z"/>
-        </w:rPr>
-      </w:pPr>
-      <w:moveTo w:id="208" w:author="Ben Fels" w:date="2024-12-16T22:11:00Z" w16du:dateUtc="2024-12-16T21:11:00Z">
+          <w:moveTo w:id="208" w:author="Ben Fels" w:date="2024-12-16T22:11:00Z" w16du:dateUtc="2024-12-16T21:11:00Z"/>
+        </w:rPr>
+      </w:pPr>
+      <w:moveTo w:id="209" w:author="Ben Fels" w:date="2024-12-16T22:11:00Z" w16du:dateUtc="2024-12-16T21:11:00Z">
         <w:r>
           <w:t xml:space="preserve">k-shot: </w:t>
         </w:r>
@@ -7031,10 +7037,10 @@
           <w:numId w:val="35"/>
         </w:numPr>
         <w:rPr>
-          <w:moveTo w:id="209" w:author="Ben Fels" w:date="2024-12-16T22:11:00Z" w16du:dateUtc="2024-12-16T21:11:00Z"/>
-        </w:rPr>
-      </w:pPr>
-      <w:moveTo w:id="210" w:author="Ben Fels" w:date="2024-12-16T22:11:00Z" w16du:dateUtc="2024-12-16T21:11:00Z">
+          <w:moveTo w:id="210" w:author="Ben Fels" w:date="2024-12-16T22:11:00Z" w16du:dateUtc="2024-12-16T21:11:00Z"/>
+        </w:rPr>
+      </w:pPr>
+      <w:moveTo w:id="211" w:author="Ben Fels" w:date="2024-12-16T22:11:00Z" w16du:dateUtc="2024-12-16T21:11:00Z">
         <w:r>
           <w:t xml:space="preserve">k-percent: </w:t>
         </w:r>
@@ -7058,10 +7064,10 @@
     <w:p>
       <w:pPr>
         <w:rPr>
-          <w:moveTo w:id="211" w:author="Ben Fels" w:date="2024-12-16T22:11:00Z" w16du:dateUtc="2024-12-16T21:11:00Z"/>
-        </w:rPr>
-      </w:pPr>
-      <w:moveTo w:id="212" w:author="Ben Fels" w:date="2024-12-16T22:11:00Z" w16du:dateUtc="2024-12-16T21:11:00Z">
+          <w:moveTo w:id="212" w:author="Ben Fels" w:date="2024-12-16T22:11:00Z" w16du:dateUtc="2024-12-16T21:11:00Z"/>
+        </w:rPr>
+      </w:pPr>
+      <w:moveTo w:id="213" w:author="Ben Fels" w:date="2024-12-16T22:11:00Z" w16du:dateUtc="2024-12-16T21:11:00Z">
         <w:r>
           <w:t xml:space="preserve">In dem Zusammenhang ist es wichtig auch Beispiele aufzunehmen, welche keine Argumentationskomponenten beinhalten  </w:t>
         </w:r>
@@ -7104,11 +7110,11 @@
     <w:p>
       <w:pPr>
         <w:rPr>
-          <w:moveTo w:id="213" w:author="Ben Fels" w:date="2024-12-16T22:11:00Z" w16du:dateUtc="2024-12-16T21:11:00Z"/>
+          <w:moveTo w:id="214" w:author="Ben Fels" w:date="2024-12-16T22:11:00Z" w16du:dateUtc="2024-12-16T21:11:00Z"/>
           <w:lang w:val="en-US"/>
         </w:rPr>
       </w:pPr>
-      <w:moveTo w:id="214" w:author="Ben Fels" w:date="2024-12-16T22:11:00Z" w16du:dateUtc="2024-12-16T21:11:00Z">
+      <w:moveTo w:id="215" w:author="Ben Fels" w:date="2024-12-16T22:11:00Z" w16du:dateUtc="2024-12-16T21:11:00Z">
         <w:r>
           <w:t xml:space="preserve">„Neuere Untersuchungen der Forscher von Hugging Face legen nahe, dass ein solcher Ansatz dateneffizienter sein kann als einen benutzerdefinierten Head feinzutunen.“ </w:t>
         </w:r>
@@ -7152,11 +7158,11 @@
     <w:p>
       <w:pPr>
         <w:rPr>
-          <w:moveTo w:id="215" w:author="Ben Fels" w:date="2024-12-16T22:11:00Z" w16du:dateUtc="2024-12-16T21:11:00Z"/>
+          <w:moveTo w:id="216" w:author="Ben Fels" w:date="2024-12-16T22:11:00Z" w16du:dateUtc="2024-12-16T21:11:00Z"/>
           <w:lang w:val="en-US"/>
         </w:rPr>
       </w:pPr>
-      <w:moveTo w:id="216" w:author="Ben Fels" w:date="2024-12-16T22:11:00Z" w16du:dateUtc="2024-12-16T21:11:00Z">
+      <w:moveTo w:id="217" w:author="Ben Fels" w:date="2024-12-16T22:11:00Z" w16du:dateUtc="2024-12-16T21:11:00Z">
         <w:r>
           <w:rPr>
             <w:lang w:val="en-US"/>
@@ -7193,8 +7199,8 @@
           <w:instrText>HYPERLINK "https://promptengineering.org/unlocking-ai-with-priming-enhancing-context-and-conversation-in-llms-like-chatgpt/" \t "_blank"</w:instrText>
         </w:r>
       </w:moveTo>
-      <w:ins w:id="217" w:author="Ben Fels" w:date="2024-12-16T22:11:00Z" w16du:dateUtc="2024-12-16T21:11:00Z"/>
-      <w:moveTo w:id="218" w:author="Ben Fels" w:date="2024-12-16T22:11:00Z" w16du:dateUtc="2024-12-16T21:11:00Z">
+      <w:ins w:id="218" w:author="Ben Fels" w:date="2024-12-16T22:11:00Z" w16du:dateUtc="2024-12-16T21:11:00Z"/>
+      <w:moveTo w:id="219" w:author="Ben Fels" w:date="2024-12-16T22:11:00Z" w16du:dateUtc="2024-12-16T21:11:00Z">
         <w:r>
           <w:fldChar w:fldCharType="separate"/>
         </w:r>
@@ -7229,10 +7235,10 @@
     <w:p>
       <w:pPr>
         <w:rPr>
-          <w:moveTo w:id="219" w:author="Ben Fels" w:date="2024-12-16T22:11:00Z" w16du:dateUtc="2024-12-16T21:11:00Z"/>
-        </w:rPr>
-      </w:pPr>
-      <w:moveTo w:id="220" w:author="Ben Fels" w:date="2024-12-16T22:11:00Z" w16du:dateUtc="2024-12-16T21:11:00Z">
+          <w:moveTo w:id="220" w:author="Ben Fels" w:date="2024-12-16T22:11:00Z" w16du:dateUtc="2024-12-16T21:11:00Z"/>
+        </w:rPr>
+      </w:pPr>
+      <w:moveTo w:id="221" w:author="Ben Fels" w:date="2024-12-16T22:11:00Z" w16du:dateUtc="2024-12-16T21:11:00Z">
         <w:r>
           <w:t>Idee: Zusätzlich zur Variation der übergebenen Beispiele dem Modell testweise mitteilen, was Argumente sind und wie man sie erkennt</w:t>
         </w:r>
@@ -7241,10 +7247,10 @@
     <w:p>
       <w:pPr>
         <w:rPr>
-          <w:moveTo w:id="221" w:author="Ben Fels" w:date="2024-12-16T22:11:00Z" w16du:dateUtc="2024-12-16T21:11:00Z"/>
-        </w:rPr>
-      </w:pPr>
-      <w:moveTo w:id="222" w:author="Ben Fels" w:date="2024-12-16T22:11:00Z" w16du:dateUtc="2024-12-16T21:11:00Z">
+          <w:moveTo w:id="222" w:author="Ben Fels" w:date="2024-12-16T22:11:00Z" w16du:dateUtc="2024-12-16T21:11:00Z"/>
+        </w:rPr>
+      </w:pPr>
+      <w:moveTo w:id="223" w:author="Ben Fels" w:date="2024-12-16T22:11:00Z" w16du:dateUtc="2024-12-16T21:11:00Z">
         <w:r>
           <w:t xml:space="preserve">In </w:t>
         </w:r>
@@ -7287,12 +7293,12 @@
     <w:p>
       <w:pPr>
         <w:rPr>
-          <w:moveTo w:id="223" w:author="Ben Fels" w:date="2024-12-16T22:11:00Z" w16du:dateUtc="2024-12-16T21:11:00Z"/>
+          <w:moveTo w:id="224" w:author="Ben Fels" w:date="2024-12-16T22:11:00Z" w16du:dateUtc="2024-12-16T21:11:00Z"/>
           <w:bCs/>
           <w:lang w:val="en-US"/>
         </w:rPr>
       </w:pPr>
-      <w:moveTo w:id="224" w:author="Ben Fels" w:date="2024-12-16T22:11:00Z" w16du:dateUtc="2024-12-16T21:11:00Z">
+      <w:moveTo w:id="225" w:author="Ben Fels" w:date="2024-12-16T22:11:00Z" w16du:dateUtc="2024-12-16T21:11:00Z">
         <w:r>
           <w:rPr>
             <w:bCs/>
@@ -7312,8 +7318,8 @@
           <w:instrText>HYPERLINK "https://doi.org/10.2196/50638"</w:instrText>
         </w:r>
       </w:moveTo>
-      <w:ins w:id="225" w:author="Ben Fels" w:date="2024-12-16T22:11:00Z" w16du:dateUtc="2024-12-16T21:11:00Z"/>
-      <w:moveTo w:id="226" w:author="Ben Fels" w:date="2024-12-16T22:11:00Z" w16du:dateUtc="2024-12-16T21:11:00Z">
+      <w:ins w:id="226" w:author="Ben Fels" w:date="2024-12-16T22:11:00Z" w16du:dateUtc="2024-12-16T21:11:00Z"/>
+      <w:moveTo w:id="227" w:author="Ben Fels" w:date="2024-12-16T22:11:00Z" w16du:dateUtc="2024-12-16T21:11:00Z">
         <w:r>
           <w:fldChar w:fldCharType="separate"/>
         </w:r>
@@ -7348,29 +7354,23 @@
     <w:p>
       <w:pPr>
         <w:rPr>
-          <w:moveTo w:id="227" w:author="Ben Fels" w:date="2024-12-16T22:11:00Z" w16du:dateUtc="2024-12-16T21:11:00Z"/>
+          <w:moveTo w:id="228" w:author="Ben Fels" w:date="2024-12-16T22:11:00Z" w16du:dateUtc="2024-12-16T21:11:00Z"/>
           <w:bCs/>
           <w:lang w:val="en-US"/>
-          <w:rPrChange w:id="228" w:author="Ben Fels" w:date="2024-12-16T22:11:00Z" w16du:dateUtc="2024-12-16T21:11:00Z">
+          <w:rPrChange w:id="229" w:author="Ben Fels" w:date="2024-12-16T22:11:00Z" w16du:dateUtc="2024-12-16T21:11:00Z">
             <w:rPr>
-              <w:moveTo w:id="229" w:author="Ben Fels" w:date="2024-12-16T22:11:00Z" w16du:dateUtc="2024-12-16T21:11:00Z"/>
+              <w:moveTo w:id="230" w:author="Ben Fels" w:date="2024-12-16T22:11:00Z" w16du:dateUtc="2024-12-16T21:11:00Z"/>
               <w:bCs/>
             </w:rPr>
           </w:rPrChange>
         </w:rPr>
       </w:pPr>
-      <w:moveTo w:id="230" w:author="Ben Fels" w:date="2024-12-16T22:11:00Z" w16du:dateUtc="2024-12-16T21:11:00Z">
+      <w:moveTo w:id="231" w:author="Ben Fels" w:date="2024-12-16T22:11:00Z" w16du:dateUtc="2024-12-16T21:11:00Z">
         <w:r>
           <w:rPr>
             <w:bCs/>
             <w:highlight w:val="cyan"/>
-            <w:rPrChange w:id="231" w:author="Ben Fels" w:date="2024-12-16T22:11:00Z" w16du:dateUtc="2024-12-16T21:11:00Z">
-              <w:rPr>
-                <w:bCs/>
-                <w:highlight w:val="cyan"/>
-                <w:lang w:val="en-US"/>
-              </w:rPr>
-            </w:rPrChange>
+            <w:lang w:val="en-US"/>
           </w:rPr>
           <w:t xml:space="preserve">Nori, H., Lee, Y.T., Zhang, S., et al . </w:t>
         </w:r>
@@ -7773,7 +7773,7 @@
           <w:ins w:id="250" w:author="Ben Fels" w:date="2024-12-16T22:10:00Z" w16du:dateUtc="2024-12-16T21:10:00Z"/>
         </w:rPr>
       </w:pPr>
-      <w:bookmarkStart w:id="251" w:name="_Toc185279829"/>
+      <w:bookmarkStart w:id="251" w:name="_Toc185344115"/>
       <w:ins w:id="252" w:author="Ben Fels" w:date="2024-12-16T22:10:00Z" w16du:dateUtc="2024-12-16T21:10:00Z">
         <w:r>
           <w:t>Chain-of-thought</w:t>
@@ -7826,7 +7826,7 @@
           <w:ins w:id="256" w:author="Ben Fels" w:date="2024-12-16T22:10:00Z" w16du:dateUtc="2024-12-16T21:10:00Z"/>
         </w:rPr>
       </w:pPr>
-      <w:bookmarkStart w:id="257" w:name="_Toc185279830"/>
+      <w:bookmarkStart w:id="257" w:name="_Toc185344116"/>
       <w:ins w:id="258" w:author="Ben Fels" w:date="2024-12-16T22:10:00Z" w16du:dateUtc="2024-12-16T21:10:00Z">
         <w:r>
           <w:t>Self-consistency</w:t>
@@ -8617,7 +8617,7 @@
       <w:pPr>
         <w:pStyle w:val="berschrift1"/>
       </w:pPr>
-      <w:bookmarkStart w:id="279" w:name="_Toc185279831"/>
+      <w:bookmarkStart w:id="279" w:name="_Toc185344117"/>
       <w:r>
         <w:t>Ergebnisse</w:t>
       </w:r>
@@ -8726,7 +8726,7 @@
       <w:pPr>
         <w:pStyle w:val="berschrift1"/>
       </w:pPr>
-      <w:bookmarkStart w:id="280" w:name="_Toc185279832"/>
+      <w:bookmarkStart w:id="280" w:name="_Toc185344118"/>
       <w:r>
         <w:t>Diskussion und Handlungsempfehlungen</w:t>
       </w:r>
@@ -9238,7 +9238,7 @@
       <w:pPr>
         <w:pStyle w:val="berschrift1"/>
       </w:pPr>
-      <w:bookmarkStart w:id="313" w:name="_Toc185279833"/>
+      <w:bookmarkStart w:id="313" w:name="_Toc185344119"/>
       <w:r>
         <w:t>Einleitung</w:t>
       </w:r>
@@ -9891,7 +9891,7 @@
       <w:pPr>
         <w:pStyle w:val="berschrift1"/>
       </w:pPr>
-      <w:bookmarkStart w:id="316" w:name="_Toc185279834"/>
+      <w:bookmarkStart w:id="316" w:name="_Toc185344120"/>
       <w:r>
         <w:t>Stand der Forschung</w:t>
       </w:r>
@@ -9954,7 +9954,7 @@
       <w:pPr>
         <w:pStyle w:val="berschrift2"/>
       </w:pPr>
-      <w:bookmarkStart w:id="317" w:name="_Toc185279835"/>
+      <w:bookmarkStart w:id="317" w:name="_Toc185344121"/>
       <w:r>
         <w:t>Allgemein</w:t>
       </w:r>
@@ -10834,7 +10834,7 @@
       <w:pPr>
         <w:pStyle w:val="berschrift2"/>
       </w:pPr>
-      <w:bookmarkStart w:id="318" w:name="_Toc185279836"/>
+      <w:bookmarkStart w:id="318" w:name="_Toc185344122"/>
       <w:r>
         <w:t>Transfer-Learning</w:t>
       </w:r>
@@ -11318,7 +11318,7 @@
       <w:pPr>
         <w:pStyle w:val="berschrift2"/>
       </w:pPr>
-      <w:bookmarkStart w:id="319" w:name="_Toc185279837"/>
+      <w:bookmarkStart w:id="319" w:name="_Toc185344123"/>
       <w:r>
         <w:t>Infos zu LLMs</w:t>
       </w:r>
@@ -14514,7 +14514,7 @@
       <w:pPr>
         <w:pStyle w:val="berschrift2"/>
       </w:pPr>
-      <w:bookmarkStart w:id="481" w:name="_Toc185279838"/>
+      <w:bookmarkStart w:id="481" w:name="_Toc185344124"/>
       <w:r>
         <w:t>Argument Mining</w:t>
       </w:r>
@@ -15078,7 +15078,7 @@
       <w:pPr>
         <w:pStyle w:val="berschrift2"/>
       </w:pPr>
-      <w:bookmarkStart w:id="483" w:name="_Toc185279839"/>
+      <w:bookmarkStart w:id="483" w:name="_Toc185344125"/>
       <w:r>
         <w:lastRenderedPageBreak/>
         <w:t>Argument</w:t>
@@ -15295,7 +15295,7 @@
       <w:pPr>
         <w:pStyle w:val="berschrift2"/>
       </w:pPr>
-      <w:bookmarkStart w:id="484" w:name="_Toc185279840"/>
+      <w:bookmarkStart w:id="484" w:name="_Toc185344126"/>
       <w:r>
         <w:t>Aufgaben des Argument Minings</w:t>
       </w:r>
@@ -19151,7 +19151,7 @@
       <w:pPr>
         <w:pStyle w:val="berschrift2"/>
       </w:pPr>
-      <w:bookmarkStart w:id="487" w:name="_Toc185279841"/>
+      <w:bookmarkStart w:id="487" w:name="_Toc185344127"/>
       <w:r>
         <w:t xml:space="preserve">Argument </w:t>
       </w:r>
@@ -21596,7 +21596,7 @@
       <w:pPr>
         <w:pStyle w:val="berschrift1"/>
       </w:pPr>
-      <w:bookmarkStart w:id="597" w:name="_Toc185279842"/>
+      <w:bookmarkStart w:id="597" w:name="_Toc185344128"/>
       <w:r>
         <w:t>Fragestellung</w:t>
       </w:r>
@@ -21865,7 +21865,7 @@
       <w:pPr>
         <w:pStyle w:val="berschrift1"/>
       </w:pPr>
-      <w:bookmarkStart w:id="605" w:name="_Toc185279843"/>
+      <w:bookmarkStart w:id="605" w:name="_Toc185344129"/>
       <w:r>
         <w:lastRenderedPageBreak/>
         <w:t>Literaturverzeichnis / Quellenverzeichnis</w:t>
@@ -22711,7 +22711,7 @@
       <w:pPr>
         <w:pStyle w:val="berschrift1"/>
       </w:pPr>
-      <w:bookmarkStart w:id="606" w:name="_Toc185279844"/>
+      <w:bookmarkStart w:id="606" w:name="_Toc185344130"/>
       <w:r>
         <w:lastRenderedPageBreak/>
         <w:t>Anhänge &amp; Projektdokumentation</w:t>
@@ -22832,7 +22832,7 @@
       <w:pPr>
         <w:pStyle w:val="berschrift2"/>
       </w:pPr>
-      <w:bookmarkStart w:id="608" w:name="_Toc185279845"/>
+      <w:bookmarkStart w:id="608" w:name="_Toc185344131"/>
       <w:r>
         <w:t>Modellvergleich</w:t>
       </w:r>
@@ -23794,7 +23794,6 @@
         <w:docPartUnique/>
       </w:docPartObj>
     </w:sdtPr>
-    <w:sdtEndPr/>
     <w:sdtContent>
       <w:p>
         <w:pPr>
@@ -23902,7 +23901,6 @@
         <w:docPartUnique/>
       </w:docPartObj>
     </w:sdtPr>
-    <w:sdtEndPr/>
     <w:sdtContent>
       <w:p>
         <w:pPr>

</xml_diff>

<commit_message>
cleaning up repo and removing blue color from prompt module figure
</commit_message>
<xml_diff>
--- a/report/datenbasierter Bericht.docx
+++ b/report/datenbasierter Bericht.docx
@@ -269,7 +269,17 @@
           <w:szCs w:val="28"/>
           <w:lang w:eastAsia="de-DE"/>
         </w:rPr>
-        <w:t>Im Argument Mining</w:t>
+        <w:t>i</w:t>
+      </w:r>
+      <w:r>
+        <w:rPr>
+          <w:rFonts w:ascii="Calibri" w:eastAsia="MS Mincho" w:hAnsi="Calibri" w:cs="Calibri"/>
+          <w:b/>
+          <w:sz w:val="28"/>
+          <w:szCs w:val="28"/>
+          <w:lang w:eastAsia="de-DE"/>
+        </w:rPr>
+        <w:t>m Argument Mining</w:t>
       </w:r>
     </w:p>
     <w:p>
@@ -1228,7 +1238,13 @@
         <w:t xml:space="preserve">In Kombination mit den Prompt-Variationen ergeben sich daraus </w:t>
       </w:r>
       <w:r>
-        <w:t xml:space="preserve">insgesamt 7180 </w:t>
+        <w:t>insgesamt 7</w:t>
+      </w:r>
+      <w:r>
+        <w:t>.</w:t>
+      </w:r>
+      <w:r>
+        <w:t xml:space="preserve">180 </w:t>
       </w:r>
       <w:r>
         <w:t>Anfragen,</w:t>
@@ -5015,7 +5031,105 @@
         <w:rPr>
           <w:lang w:val="en-US"/>
         </w:rPr>
-        <w:t xml:space="preserve"> werden dabei syntaktische und positionsbezogene Merkmale am häufigsten verwendet.</w:t>
+        <w:t xml:space="preserve"> </w:t>
+      </w:r>
+      <w:proofErr w:type="spellStart"/>
+      <w:r>
+        <w:rPr>
+          <w:lang w:val="en-US"/>
+        </w:rPr>
+        <w:t>werden</w:t>
+      </w:r>
+      <w:proofErr w:type="spellEnd"/>
+      <w:r>
+        <w:rPr>
+          <w:lang w:val="en-US"/>
+        </w:rPr>
+        <w:t xml:space="preserve"> </w:t>
+      </w:r>
+      <w:proofErr w:type="spellStart"/>
+      <w:r>
+        <w:rPr>
+          <w:lang w:val="en-US"/>
+        </w:rPr>
+        <w:t>dabei</w:t>
+      </w:r>
+      <w:proofErr w:type="spellEnd"/>
+      <w:r>
+        <w:rPr>
+          <w:lang w:val="en-US"/>
+        </w:rPr>
+        <w:t xml:space="preserve"> </w:t>
+      </w:r>
+      <w:proofErr w:type="spellStart"/>
+      <w:r>
+        <w:rPr>
+          <w:lang w:val="en-US"/>
+        </w:rPr>
+        <w:t>syntaktische</w:t>
+      </w:r>
+      <w:proofErr w:type="spellEnd"/>
+      <w:r>
+        <w:rPr>
+          <w:lang w:val="en-US"/>
+        </w:rPr>
+        <w:t xml:space="preserve"> und </w:t>
+      </w:r>
+      <w:proofErr w:type="spellStart"/>
+      <w:r>
+        <w:rPr>
+          <w:lang w:val="en-US"/>
+        </w:rPr>
+        <w:t>positionsbezogene</w:t>
+      </w:r>
+      <w:proofErr w:type="spellEnd"/>
+      <w:r>
+        <w:rPr>
+          <w:lang w:val="en-US"/>
+        </w:rPr>
+        <w:t xml:space="preserve"> </w:t>
+      </w:r>
+      <w:proofErr w:type="spellStart"/>
+      <w:r>
+        <w:rPr>
+          <w:lang w:val="en-US"/>
+        </w:rPr>
+        <w:t>Merkmale</w:t>
+      </w:r>
+      <w:proofErr w:type="spellEnd"/>
+      <w:r>
+        <w:rPr>
+          <w:lang w:val="en-US"/>
+        </w:rPr>
+        <w:t xml:space="preserve"> am </w:t>
+      </w:r>
+      <w:proofErr w:type="spellStart"/>
+      <w:r>
+        <w:rPr>
+          <w:lang w:val="en-US"/>
+        </w:rPr>
+        <w:t>häufigsten</w:t>
+      </w:r>
+      <w:proofErr w:type="spellEnd"/>
+      <w:r>
+        <w:rPr>
+          <w:lang w:val="en-US"/>
+        </w:rPr>
+        <w:t xml:space="preserve"> </w:t>
+      </w:r>
+      <w:proofErr w:type="spellStart"/>
+      <w:r>
+        <w:rPr>
+          <w:lang w:val="en-US"/>
+        </w:rPr>
+        <w:t>verwendet</w:t>
+      </w:r>
+      <w:proofErr w:type="spellEnd"/>
+      <w:r>
+        <w:rPr>
+          <w:lang w:val="en-US"/>
+        </w:rPr>
+        <w:t>.</w:t>
       </w:r>
       <w:r>
         <w:rPr>
@@ -8702,6 +8816,9 @@
       <w:r>
         <w:t xml:space="preserve"> </w:t>
       </w:r>
+      <w:r>
+        <w:t>Eine Beschränkung der Output-Tokens anhand der Modellparameter wird nicht vorgenommen, da eine frühzeitige Limitierung zu einer unvollständigen Ausgabe führen kann.</w:t>
+      </w:r>
     </w:p>
     <w:p>
       <w:pPr>
@@ -9217,7 +9334,11 @@
         <w:t xml:space="preserve">von Text als unstrukturierte Daten würde </w:t>
       </w:r>
       <w:r>
-        <w:t xml:space="preserve">aus meiner Sicht die Weiterverarbeitung erschweren, weshalb die </w:t>
+        <w:t xml:space="preserve">aus meiner Sicht die Weiterverarbeitung </w:t>
+      </w:r>
+      <w:r>
+        <w:lastRenderedPageBreak/>
+        <w:t xml:space="preserve">erschweren, weshalb die </w:t>
       </w:r>
       <w:r>
         <w:t xml:space="preserve">Auferlegung eines JSON-Schemas </w:t>
@@ -9259,7 +9380,6 @@
         <w:t xml:space="preserve">vorliegenden </w:t>
       </w:r>
       <w:r>
-        <w:lastRenderedPageBreak/>
         <w:t xml:space="preserve">Anwendungsfall </w:t>
       </w:r>
       <w:r>
@@ -9683,7 +9803,91 @@
         <w:rPr>
           <w:lang w:val="en-US"/>
         </w:rPr>
-        <w:t xml:space="preserve"> bieten in ihrer Arbeit einen Vergleich von verfügbaren Datensätzen für das Argument Mining. </w:t>
+        <w:t xml:space="preserve"> </w:t>
+      </w:r>
+      <w:proofErr w:type="spellStart"/>
+      <w:r>
+        <w:rPr>
+          <w:lang w:val="en-US"/>
+        </w:rPr>
+        <w:t>bieten</w:t>
+      </w:r>
+      <w:proofErr w:type="spellEnd"/>
+      <w:r>
+        <w:rPr>
+          <w:lang w:val="en-US"/>
+        </w:rPr>
+        <w:t xml:space="preserve"> in </w:t>
+      </w:r>
+      <w:proofErr w:type="spellStart"/>
+      <w:r>
+        <w:rPr>
+          <w:lang w:val="en-US"/>
+        </w:rPr>
+        <w:t>ihrer</w:t>
+      </w:r>
+      <w:proofErr w:type="spellEnd"/>
+      <w:r>
+        <w:rPr>
+          <w:lang w:val="en-US"/>
+        </w:rPr>
+        <w:t xml:space="preserve"> Arbeit </w:t>
+      </w:r>
+      <w:proofErr w:type="spellStart"/>
+      <w:r>
+        <w:rPr>
+          <w:lang w:val="en-US"/>
+        </w:rPr>
+        <w:t>einen</w:t>
+      </w:r>
+      <w:proofErr w:type="spellEnd"/>
+      <w:r>
+        <w:rPr>
+          <w:lang w:val="en-US"/>
+        </w:rPr>
+        <w:t xml:space="preserve"> </w:t>
+      </w:r>
+      <w:proofErr w:type="spellStart"/>
+      <w:r>
+        <w:rPr>
+          <w:lang w:val="en-US"/>
+        </w:rPr>
+        <w:t>Vergleich</w:t>
+      </w:r>
+      <w:proofErr w:type="spellEnd"/>
+      <w:r>
+        <w:rPr>
+          <w:lang w:val="en-US"/>
+        </w:rPr>
+        <w:t xml:space="preserve"> von </w:t>
+      </w:r>
+      <w:proofErr w:type="spellStart"/>
+      <w:r>
+        <w:rPr>
+          <w:lang w:val="en-US"/>
+        </w:rPr>
+        <w:t>verfügbaren</w:t>
+      </w:r>
+      <w:proofErr w:type="spellEnd"/>
+      <w:r>
+        <w:rPr>
+          <w:lang w:val="en-US"/>
+        </w:rPr>
+        <w:t xml:space="preserve"> </w:t>
+      </w:r>
+      <w:proofErr w:type="spellStart"/>
+      <w:r>
+        <w:rPr>
+          <w:lang w:val="en-US"/>
+        </w:rPr>
+        <w:t>Datensätzen</w:t>
+      </w:r>
+      <w:proofErr w:type="spellEnd"/>
+      <w:r>
+        <w:rPr>
+          <w:lang w:val="en-US"/>
+        </w:rPr>
+        <w:t xml:space="preserve"> für das Argument Mining. </w:t>
       </w:r>
       <w:r>
         <w:t xml:space="preserve">Sie weisen in diesem Zusammenhang darauf hin, dass aufgrund </w:t>
@@ -9777,7 +9981,11 @@
         <w:t xml:space="preserve">n wird der Ansatz verfolgt, nicht </w:t>
       </w:r>
       <w:r>
-        <w:t xml:space="preserve">für jede Teilaufgabe </w:t>
+        <w:t xml:space="preserve">für jede </w:t>
+      </w:r>
+      <w:r>
+        <w:lastRenderedPageBreak/>
+        <w:t xml:space="preserve">Teilaufgabe </w:t>
       </w:r>
       <w:r>
         <w:t xml:space="preserve">des </w:t>
@@ -9821,7 +10029,6 @@
         <w:t xml:space="preserve">verwenden </w:t>
       </w:r>
       <w:r>
-        <w:lastRenderedPageBreak/>
         <w:t>lassen</w:t>
       </w:r>
       <w:r>
@@ -10836,7 +11043,11 @@
         <w:t xml:space="preserve">stimmt </w:t>
       </w:r>
       <w:r>
-        <w:t xml:space="preserve">somit abgesehen von der Ergänzung einer Hauptaussage mit der </w:t>
+        <w:t xml:space="preserve">somit abgesehen von der Ergänzung einer </w:t>
+      </w:r>
+      <w:r>
+        <w:lastRenderedPageBreak/>
+        <w:t xml:space="preserve">Hauptaussage mit der </w:t>
       </w:r>
       <w:r>
         <w:t xml:space="preserve">oben beschriebenen allgemeinen Struktur von Argumenten überein. </w:t>
@@ -10857,7 +11068,6 @@
         <w:t xml:space="preserve">die Behauptungen </w:t>
       </w:r>
       <w:r>
-        <w:lastRenderedPageBreak/>
         <w:t xml:space="preserve">als </w:t>
       </w:r>
       <w:r>
@@ -11085,6 +11295,9 @@
         <w:jc w:val="both"/>
       </w:pPr>
       <w:r>
+        <w:rPr>
+          <w:noProof/>
+        </w:rPr>
         <w:drawing>
           <wp:inline distT="0" distB="0" distL="0" distR="0" wp14:anchorId="76AE3C06" wp14:editId="1F39B203">
             <wp:extent cx="5579745" cy="1574800"/>
@@ -11431,7 +11644,11 @@
         <w:t>weisen darauf hin, dass beim Argument Mining</w:t>
       </w:r>
       <w:r>
-        <w:t xml:space="preserve"> auch Beispiele aufgenommen werden sollen, welche keine Argumentationskomponenten beinhalten. Da der Datensatz lediglich argumentative Aufsätze beinhaltet, werden keine nicht-argumentativen Texte als Beispiele übergeben. Die Aufsätze enthalten allerdings auch nicht-argumentative Textstellen, welche keine Argumentationskomponenten darstellen.</w:t>
+        <w:t xml:space="preserve"> auch Beispiele aufgenommen werden sollen, welche keine Argumentationskomponenten beinhalten. Da der Datensatz lediglich argumentative Aufsätze beinhaltet, werden keine nicht-argumentativen Texte als Beispiele übergeben. Die Aufsätze </w:t>
+      </w:r>
+      <w:r>
+        <w:lastRenderedPageBreak/>
+        <w:t>enthalten allerdings auch nicht-argumentative Textstellen, welche keine Argumentationskomponenten darstellen.</w:t>
       </w:r>
       <w:r>
         <w:t xml:space="preserve"> </w:t>
@@ -11867,6 +12084,7 @@
       </w:pPr>
       <w:bookmarkStart w:id="10" w:name="_Toc189639839"/>
       <w:r>
+        <w:lastRenderedPageBreak/>
         <w:t>Prompts</w:t>
       </w:r>
       <w:bookmarkEnd w:id="10"/>
@@ -12108,14 +12326,7 @@
         <w:rPr>
           <w:rFonts w:cs="Arial"/>
         </w:rPr>
-        <w:t xml:space="preserve">(Brown et al., 2020, S. 6–7; </w:t>
-      </w:r>
-      <w:r>
-        <w:rPr>
-          <w:rFonts w:cs="Arial"/>
-        </w:rPr>
-        <w:lastRenderedPageBreak/>
-        <w:t>Patil &amp; Gudivada, 2024, S. 23–25; Tunstall et al., 2023, S. 189)</w:t>
+        <w:t>(Brown et al., 2020, S. 6–7; Patil &amp; Gudivada, 2024, S. 23–25; Tunstall et al., 2023, S. 189)</w:t>
       </w:r>
       <w:r>
         <w:rPr>
@@ -12691,6 +12902,9 @@
         <w:instrText>nding and of GPT-3 in general.","language":"en","note":"done","number":"arXiv:2005.14165","publisher":"arXiv","source":"arXi</w:instrText>
       </w:r>
       <w:r>
+        <w:rPr>
+          <w:lang w:val="en-US"/>
+        </w:rPr>
         <w:instrText xml:space="preserve">v.org","title":"Language Models are Few-Shot Learners","URL":"http://arxiv.org/abs/2005.14165","author":[{"family":"Brown","given":"Tom B."},{"family":"Mann","given":"Benjamin"},{"family":"Ryder","given":"Nick"},{"family":"Subbiah","given":"Melanie"},{"family":"Kaplan","given":"Jared"},{"family":"Dhariwal","given":"Prafulla"},{"family":"Neelakantan","given":"Arvind"},{"family":"Shyam","given":"Pranav"},{"family":"Sastry","given":"Girish"},{"family":"Askell","given":"Amanda"},{"family":"Agarwal","given":"Sandhini"},{"family":"Herbert-Voss","given":"Ariel"},{"family":"Krueger","given":"Gretchen"},{"family":"Henighan","given":"Tom"},{"family":"Child","given":"Rewon"},{"family":"Ramesh","given":"Aditya"},{"family":"Ziegler","given":"Daniel M."},{"family":"Wu","given":"Jeffrey"},{"family":"Winter","given":"Clemens"},{"family":"Hesse","given":"Christopher"},{"family":"Chen","given":"Mark"},{"family":"Sigler","given":"Eric"},{"family":"Litwin","given":"Mateusz"},{"family":"Gray","given":"Scott"},{"family":"Chess","given":"Benjamin"},{"family":"Clark","given":"Jack"},{"family":"Berner","given":"Christopher"},{"family":"McCandlish","given":"Sam"},{"family":"Radford","given":"Alec"},{"family":"Sutskever","given":"Ilya"},{"family":"Amodei","given":"Dario"}],"accessed":{"date-parts":[["2024",7,25]]},"issued":{"date-parts":[["2020",7,22]]}},"locator":"6, 10","label":"page","suppress-author":true}],"schema":"https://github.com/citation-style-language/schema/raw/master/csl-citation.json"} </w:instrText>
       </w:r>
       <w:r>
@@ -12699,6 +12913,7 @@
       <w:r>
         <w:rPr>
           <w:rFonts w:cs="Arial"/>
+          <w:lang w:val="en-US"/>
         </w:rPr>
         <w:t>(2020, S. 6, 10)</w:t>
       </w:r>
@@ -12706,24 +12921,125 @@
         <w:fldChar w:fldCharType="end"/>
       </w:r>
       <w:r>
-        <w:t xml:space="preserve"> </w:t>
-      </w:r>
-      <w:r>
-        <w:t xml:space="preserve">verwenden </w:t>
-      </w:r>
-      <w:r>
-        <w:t>dabei in der Regel zwischen 10 und 100 Beispiele</w:t>
-      </w:r>
-      <w:r>
-        <w:t xml:space="preserve">, je nach der Größe des Kontextfensters des </w:t>
-      </w:r>
-      <w:r>
+        <w:rPr>
+          <w:lang w:val="en-US"/>
+        </w:rPr>
+        <w:t xml:space="preserve"> </w:t>
+      </w:r>
+      <w:proofErr w:type="spellStart"/>
+      <w:r>
+        <w:rPr>
+          <w:lang w:val="en-US"/>
+        </w:rPr>
+        <w:t>verwenden</w:t>
+      </w:r>
+      <w:proofErr w:type="spellEnd"/>
+      <w:r>
+        <w:rPr>
+          <w:lang w:val="en-US"/>
+        </w:rPr>
+        <w:t xml:space="preserve"> </w:t>
+      </w:r>
+      <w:proofErr w:type="spellStart"/>
+      <w:r>
+        <w:rPr>
+          <w:lang w:val="en-US"/>
+        </w:rPr>
+        <w:t>dabei</w:t>
+      </w:r>
+      <w:proofErr w:type="spellEnd"/>
+      <w:r>
+        <w:rPr>
+          <w:lang w:val="en-US"/>
+        </w:rPr>
+        <w:t xml:space="preserve"> in der Regel </w:t>
+      </w:r>
+      <w:proofErr w:type="spellStart"/>
+      <w:r>
+        <w:rPr>
+          <w:lang w:val="en-US"/>
+        </w:rPr>
+        <w:t>zwischen</w:t>
+      </w:r>
+      <w:proofErr w:type="spellEnd"/>
+      <w:r>
+        <w:rPr>
+          <w:lang w:val="en-US"/>
+        </w:rPr>
+        <w:t xml:space="preserve"> 10 und 100 </w:t>
+      </w:r>
+      <w:proofErr w:type="spellStart"/>
+      <w:r>
+        <w:rPr>
+          <w:lang w:val="en-US"/>
+        </w:rPr>
+        <w:t>Beispiele</w:t>
+      </w:r>
+      <w:proofErr w:type="spellEnd"/>
+      <w:r>
+        <w:rPr>
+          <w:lang w:val="en-US"/>
+        </w:rPr>
+        <w:t xml:space="preserve">, je </w:t>
+      </w:r>
+      <w:proofErr w:type="spellStart"/>
+      <w:r>
+        <w:rPr>
+          <w:lang w:val="en-US"/>
+        </w:rPr>
+        <w:t>nach</w:t>
+      </w:r>
+      <w:proofErr w:type="spellEnd"/>
+      <w:r>
+        <w:rPr>
+          <w:lang w:val="en-US"/>
+        </w:rPr>
+        <w:t xml:space="preserve"> der </w:t>
+      </w:r>
+      <w:proofErr w:type="spellStart"/>
+      <w:r>
+        <w:rPr>
+          <w:lang w:val="en-US"/>
+        </w:rPr>
+        <w:t>Größe</w:t>
+      </w:r>
+      <w:proofErr w:type="spellEnd"/>
+      <w:r>
+        <w:rPr>
+          <w:lang w:val="en-US"/>
+        </w:rPr>
+        <w:t xml:space="preserve"> des </w:t>
+      </w:r>
+      <w:proofErr w:type="spellStart"/>
+      <w:r>
+        <w:rPr>
+          <w:lang w:val="en-US"/>
+        </w:rPr>
+        <w:t>Kontextfensters</w:t>
+      </w:r>
+      <w:proofErr w:type="spellEnd"/>
+      <w:r>
+        <w:rPr>
+          <w:lang w:val="en-US"/>
+        </w:rPr>
+        <w:t xml:space="preserve"> des </w:t>
+      </w:r>
+      <w:r>
+        <w:rPr>
+          <w:lang w:val="en-US"/>
+        </w:rPr>
         <w:t>LLMs</w:t>
       </w:r>
       <w:r>
+        <w:rPr>
+          <w:lang w:val="en-US"/>
+        </w:rPr>
         <w:t>.</w:t>
       </w:r>
       <w:r>
+        <w:rPr>
+          <w:lang w:val="en-US"/>
+        </w:rPr>
         <w:t xml:space="preserve"> </w:t>
       </w:r>
       <w:r>
@@ -12914,6 +13230,7 @@
           <w:b/>
           <w:lang w:val="en-US"/>
         </w:rPr>
+        <w:lastRenderedPageBreak/>
         <w:t>Chain-of-</w:t>
       </w:r>
       <w:r>
@@ -13123,14 +13440,7 @@
         <w:rPr>
           <w:bCs/>
         </w:rPr>
-        <w:t xml:space="preserve">Auf den </w:t>
-      </w:r>
-      <w:r>
-        <w:rPr>
-          <w:bCs/>
-        </w:rPr>
-        <w:lastRenderedPageBreak/>
-        <w:t>Anwendungsfall Argument Mining übersetzt werden dem Modell</w:t>
+        <w:t>Auf den Anwendungsfall Argument Mining übersetzt werden dem Modell</w:t>
       </w:r>
       <w:r>
         <w:rPr>
@@ -13823,20 +14133,17 @@
         <w:t xml:space="preserve">werden können. </w:t>
       </w:r>
       <w:r>
-        <w:t xml:space="preserve">Die durchschnittliche Tokenanzahl für die Aufsätze beträgt 372 Tokens und 915 Tokens für die als JSON-Objekte transformierten Annotationen. Ein einzelnes Input-Output-Paar umfasst demnach im Durchschnitt 1.287 Tokens. </w:t>
+        <w:t xml:space="preserve">Die durchschnittliche Tokenanzahl für die Aufsätze beträgt 372 Tokens und </w:t>
+      </w:r>
+      <w:r>
+        <w:lastRenderedPageBreak/>
+        <w:t xml:space="preserve">915 Tokens für die als JSON-Objekte transformierten Annotationen. Ein einzelnes Input-Output-Paar umfasst demnach im Durchschnitt 1.287 Tokens. </w:t>
       </w:r>
       <w:r>
         <w:rPr>
           <w:bCs/>
         </w:rPr>
-        <w:t xml:space="preserve">Die Anzahl der übergebenen Tokens pro Prompt steigt mit zunehmender Komplexität. Der ZS-Prompt umfasst 82 Tokens, wohingegen der FS-Prompt mit 40 Beispielen, einer </w:t>
-      </w:r>
-      <w:r>
-        <w:rPr>
-          <w:bCs/>
-        </w:rPr>
-        <w:lastRenderedPageBreak/>
-        <w:t>Persona und COT 54.470 Tokens groß ist</w:t>
+        <w:t>Die Anzahl der übergebenen Tokens pro Prompt steigt mit zunehmender Komplexität. Der ZS-Prompt umfasst 82 Tokens, wohingegen der FS-Prompt mit 40 Beispielen, einer Persona und COT 54.470 Tokens groß ist</w:t>
       </w:r>
       <w:r>
         <w:rPr>
@@ -13937,6 +14244,9 @@
       </w:r>
       <w:r>
         <w:t>Daraus ergeben sich 7</w:t>
+      </w:r>
+      <w:r>
+        <w:t>.</w:t>
       </w:r>
       <w:r>
         <w:t>180</w:t>
@@ -14333,6 +14643,7 @@
       <w:bookmarkStart w:id="11" w:name="_Toc189639840"/>
       <w:proofErr w:type="spellStart"/>
       <w:r>
+        <w:lastRenderedPageBreak/>
         <w:t>Evaluationsmetrik</w:t>
       </w:r>
       <w:r>
@@ -14370,7 +14681,6 @@
         <w:t xml:space="preserve"> abweichen können, indem mehr oder weniger Wörter </w:t>
       </w:r>
       <w:r>
-        <w:lastRenderedPageBreak/>
         <w:t>einer</w:t>
       </w:r>
       <w:r>
@@ -14783,7 +15093,11 @@
         <w:t>. Die Implementierung von BLEU inklusive der Glättungsfunktion erfolgt über</w:t>
       </w:r>
       <w:r>
-        <w:t xml:space="preserve"> die Python-Bibliothek</w:t>
+        <w:t xml:space="preserve"> die </w:t>
+      </w:r>
+      <w:r>
+        <w:lastRenderedPageBreak/>
+        <w:t>Python-Bibliothek</w:t>
       </w:r>
       <w:r>
         <w:t xml:space="preserve"> NLTK. </w:t>
@@ -14819,11 +15133,7 @@
         <w:t xml:space="preserve">bei </w:t>
       </w:r>
       <w:r>
-        <w:t xml:space="preserve">der in </w:t>
-      </w:r>
-      <w:r>
-        <w:lastRenderedPageBreak/>
-        <w:t>Fällen ohne Übereinstimmung</w:t>
+        <w:t>der in Fällen ohne Übereinstimmung</w:t>
       </w:r>
       <w:r>
         <w:t xml:space="preserve"> der Wert </w:t>
@@ -15207,6 +15517,7 @@
         <w:rPr>
           <w:b/>
         </w:rPr>
+        <w:lastRenderedPageBreak/>
         <w:t>True Negative (TN)</w:t>
       </w:r>
       <w:r>
@@ -15233,7 +15544,6 @@
         </w:rPr>
       </w:pPr>
       <w:r>
-        <w:lastRenderedPageBreak/>
         <w:t>Diese Betrachtung erfolgt für jede Argumentationskomponente einzeln. Eine Betrachtung in einer gemeinsamen Konfusionsmatrix wird nicht vorgenommen. Dazu müssten die nicht-</w:t>
       </w:r>
       <w:r>
@@ -16119,14 +16429,17 @@
       <w:bookmarkEnd w:id="127"/>
     </w:p>
     <w:p>
+      <w:pPr>
+        <w:spacing w:after="0"/>
+      </w:pPr>
       <w:r>
         <w:rPr>
           <w:noProof/>
         </w:rPr>
         <w:drawing>
-          <wp:inline distT="0" distB="0" distL="0" distR="0" wp14:anchorId="7A28DFE4" wp14:editId="6F1B1594">
-            <wp:extent cx="5579745" cy="4403725"/>
-            <wp:effectExtent l="0" t="0" r="1905" b="0"/>
+          <wp:inline distT="0" distB="0" distL="0" distR="0" wp14:anchorId="7A28DFE4" wp14:editId="5E8ACBE6">
+            <wp:extent cx="5610503" cy="4428000"/>
+            <wp:effectExtent l="0" t="0" r="9525" b="0"/>
             <wp:docPr id="942692533" name="Grafik 1" descr="Ein Bild, das Text, Diagramm, Zahl, Schrift enthält.&#10;&#10;Automatisch generierte Beschreibung"/>
             <wp:cNvGraphicFramePr>
               <a:graphicFrameLocks xmlns:a="http://schemas.openxmlformats.org/drawingml/2006/main" noChangeAspect="1"/>
@@ -16147,7 +16460,7 @@
                   <pic:spPr>
                     <a:xfrm>
                       <a:off x="0" y="0"/>
-                      <a:ext cx="5579745" cy="4403725"/>
+                      <a:ext cx="5610503" cy="4428000"/>
                     </a:xfrm>
                     <a:prstGeom prst="rect">
                       <a:avLst/>
@@ -16356,228 +16669,220 @@
       <w:r>
         <w:t xml:space="preserve"> </w:t>
       </w:r>
+      <w:r>
+        <w:t>Es lässt sich erkennen, dass die</w:t>
+      </w:r>
+      <w:r>
+        <w:t xml:space="preserve"> </w:t>
+      </w:r>
+      <w:r>
+        <w:t xml:space="preserve">Ergänzung einer Persona in der </w:t>
+      </w:r>
+      <w:r>
+        <w:t>A</w:t>
+      </w:r>
+      <w:r>
+        <w:t>ufgabenbeschreibung</w:t>
+      </w:r>
+      <w:r>
+        <w:t xml:space="preserve"> </w:t>
+      </w:r>
+      <w:r>
+        <w:t xml:space="preserve">in allen vier Betrachtungen </w:t>
+      </w:r>
+      <w:r>
+        <w:t xml:space="preserve">zu einer </w:t>
+      </w:r>
+      <w:r>
+        <w:t xml:space="preserve">Erhöhung </w:t>
+      </w:r>
+      <w:r>
+        <w:t>de</w:t>
+      </w:r>
+      <w:r>
+        <w:t>s F1-Scores</w:t>
+      </w:r>
+      <w:r>
+        <w:t xml:space="preserve"> führt</w:t>
+      </w:r>
+      <w:r>
+        <w:t>, bis zu einer Steigerung der Beispiele auf 20 Stück</w:t>
+      </w:r>
+      <w:r>
+        <w:t xml:space="preserve">. Die Ergänzung von COT </w:t>
+      </w:r>
+      <w:r>
+        <w:t xml:space="preserve">in der Aufgabenbeschreibung ohne eine Persona </w:t>
+      </w:r>
+      <w:r>
+        <w:t>fü</w:t>
+      </w:r>
+      <w:r>
+        <w:t>h</w:t>
+      </w:r>
+      <w:r>
+        <w:t xml:space="preserve">rt hingegen </w:t>
+      </w:r>
+      <w:r>
+        <w:t xml:space="preserve">oftmals </w:t>
+      </w:r>
+      <w:r>
+        <w:t xml:space="preserve">zu einer </w:t>
+      </w:r>
+      <w:r>
+        <w:t>Verringerung</w:t>
+      </w:r>
+      <w:r>
+        <w:t xml:space="preserve">. </w:t>
+      </w:r>
+      <w:r>
+        <w:lastRenderedPageBreak/>
+        <w:t xml:space="preserve">Die </w:t>
+      </w:r>
+      <w:r>
+        <w:t xml:space="preserve">Prompts, in welchen die beiden Ansätze kombiniert wurden, </w:t>
+      </w:r>
+      <w:r>
+        <w:t xml:space="preserve">erreichen </w:t>
+      </w:r>
+      <w:r>
+        <w:t xml:space="preserve">hingegen </w:t>
+      </w:r>
+      <w:r>
+        <w:t xml:space="preserve">bei den </w:t>
+      </w:r>
+      <w:r>
+        <w:t>Hauptaussagen</w:t>
+      </w:r>
+      <w:r>
+        <w:t xml:space="preserve"> und Prämissen</w:t>
+      </w:r>
+      <w:r>
+        <w:t xml:space="preserve"> </w:t>
+      </w:r>
+      <w:r>
+        <w:t xml:space="preserve">in den meisten Fällen </w:t>
+      </w:r>
+      <w:r>
+        <w:t xml:space="preserve">den höchsten F1-Score. </w:t>
+      </w:r>
+      <w:r>
+        <w:t>D</w:t>
+      </w:r>
+      <w:r>
+        <w:t xml:space="preserve">ieser </w:t>
+      </w:r>
+      <w:r>
+        <w:t xml:space="preserve">Vorteil </w:t>
+      </w:r>
+      <w:r>
+        <w:t xml:space="preserve">entfällt jedoch </w:t>
+      </w:r>
+      <w:r>
+        <w:t xml:space="preserve">bei der </w:t>
+      </w:r>
+      <w:r>
+        <w:t xml:space="preserve">Erhöhung auf </w:t>
+      </w:r>
+      <w:r>
+        <w:t xml:space="preserve">40 </w:t>
+      </w:r>
+      <w:r>
+        <w:t>Beispiele.</w:t>
+      </w:r>
+      <w:r>
+        <w:t xml:space="preserve"> </w:t>
+      </w:r>
+      <w:r>
+        <w:t xml:space="preserve">Die </w:t>
+      </w:r>
+      <w:r>
+        <w:t xml:space="preserve">Prompts mit lediglich der </w:t>
+      </w:r>
+      <w:r>
+        <w:t xml:space="preserve">Aufgabenbeschreibung </w:t>
+      </w:r>
+      <w:r>
+        <w:t>erreich</w:t>
+      </w:r>
+      <w:r>
+        <w:t>en</w:t>
+      </w:r>
+      <w:r>
+        <w:t xml:space="preserve"> </w:t>
+      </w:r>
+      <w:r>
+        <w:t xml:space="preserve">in </w:t>
+      </w:r>
+      <w:r>
+        <w:t xml:space="preserve">diesen </w:t>
+      </w:r>
+      <w:r>
+        <w:t xml:space="preserve">Fällen </w:t>
+      </w:r>
+      <w:r>
+        <w:t>eine</w:t>
+      </w:r>
+      <w:r>
+        <w:t>n</w:t>
+      </w:r>
+      <w:r>
+        <w:t xml:space="preserve"> gleich</w:t>
+      </w:r>
+      <w:r>
+        <w:t>e</w:t>
+      </w:r>
+      <w:r>
+        <w:t>n</w:t>
+      </w:r>
+      <w:r>
+        <w:t xml:space="preserve"> oder sogar </w:t>
+      </w:r>
+      <w:r>
+        <w:t>höheren F1-Score</w:t>
+      </w:r>
+      <w:r>
+        <w:t xml:space="preserve"> als</w:t>
+      </w:r>
+      <w:r>
+        <w:t xml:space="preserve"> </w:t>
+      </w:r>
+      <w:r>
+        <w:t xml:space="preserve">diejenigen Prompts, in denen Ergänzungen vorgenommen wurden. </w:t>
+      </w:r>
+      <w:r>
+        <w:t xml:space="preserve">Bildet man </w:t>
+      </w:r>
+      <w:r>
+        <w:t xml:space="preserve">nun </w:t>
+      </w:r>
+      <w:r>
+        <w:t xml:space="preserve">ein Verhältnis aus dem F1-Score zu der Tokenanzahl pro Prompt, dann </w:t>
+      </w:r>
+      <w:r>
+        <w:t xml:space="preserve">ergibt sich ein </w:t>
+      </w:r>
+      <w:r>
+        <w:t>g</w:t>
+      </w:r>
+      <w:r>
+        <w:t>egenteiliges Bild. D</w:t>
+      </w:r>
+      <w:r>
+        <w:t xml:space="preserve">amit </w:t>
+      </w:r>
+      <w:r>
+        <w:t xml:space="preserve">sind die ZS-Prompts mit lediglich der Aufgabenbeschreibung oder in Kombination mit der Persona </w:t>
+      </w:r>
+      <w:r>
+        <w:t>den restlichen Prompts überlegen.</w:t>
+      </w:r>
     </w:p>
     <w:p>
       <w:pPr>
         <w:jc w:val="both"/>
       </w:pPr>
       <w:r>
-        <w:t>Es lässt sich erkennen, dass die</w:t>
-      </w:r>
-      <w:r>
-        <w:t xml:space="preserve"> </w:t>
-      </w:r>
-      <w:r>
-        <w:t xml:space="preserve">Ergänzung einer Persona in der </w:t>
-      </w:r>
-      <w:r>
-        <w:t>A</w:t>
-      </w:r>
-      <w:r>
-        <w:t>ufgabenbeschreibung</w:t>
-      </w:r>
-      <w:r>
-        <w:t xml:space="preserve"> </w:t>
-      </w:r>
-      <w:r>
-        <w:t xml:space="preserve">in allen vier Betrachtungen </w:t>
-      </w:r>
-      <w:r>
-        <w:t xml:space="preserve">zu einer </w:t>
-      </w:r>
-      <w:r>
-        <w:t xml:space="preserve">Erhöhung </w:t>
-      </w:r>
-      <w:r>
-        <w:t>de</w:t>
-      </w:r>
-      <w:r>
-        <w:t>s F1-Scores</w:t>
-      </w:r>
-      <w:r>
-        <w:t xml:space="preserve"> führt</w:t>
-      </w:r>
-      <w:r>
-        <w:t>, bis zu einer Steigerung der Beispiele auf 20 Stück</w:t>
-      </w:r>
-      <w:r>
-        <w:t xml:space="preserve">. Die Ergänzung von COT </w:t>
-      </w:r>
-      <w:r>
-        <w:t xml:space="preserve">in der </w:t>
-      </w:r>
-      <w:r>
-        <w:lastRenderedPageBreak/>
-        <w:t xml:space="preserve">Aufgabenbeschreibung ohne eine Persona </w:t>
-      </w:r>
-      <w:r>
-        <w:t>fü</w:t>
-      </w:r>
-      <w:r>
-        <w:t>h</w:t>
-      </w:r>
-      <w:r>
-        <w:t xml:space="preserve">rt hingegen </w:t>
-      </w:r>
-      <w:r>
-        <w:t xml:space="preserve">oftmals </w:t>
-      </w:r>
-      <w:r>
-        <w:t xml:space="preserve">zu einer </w:t>
-      </w:r>
-      <w:r>
-        <w:t>Verringerung</w:t>
-      </w:r>
-      <w:r>
-        <w:t xml:space="preserve">. </w:t>
-      </w:r>
-      <w:r>
-        <w:t xml:space="preserve">Die </w:t>
-      </w:r>
-      <w:r>
-        <w:t xml:space="preserve">Prompts, in welchen die beiden Ansätze kombiniert wurden, </w:t>
-      </w:r>
-      <w:r>
-        <w:t xml:space="preserve">erreichen </w:t>
-      </w:r>
-      <w:r>
-        <w:t xml:space="preserve">hingegen </w:t>
-      </w:r>
-      <w:r>
-        <w:t xml:space="preserve">bei den </w:t>
-      </w:r>
-      <w:r>
-        <w:t>Hauptaussagen</w:t>
-      </w:r>
-      <w:r>
-        <w:t xml:space="preserve"> und Prämissen</w:t>
-      </w:r>
-      <w:r>
-        <w:t xml:space="preserve"> </w:t>
-      </w:r>
-      <w:r>
-        <w:t xml:space="preserve">in den meisten Fällen </w:t>
-      </w:r>
-      <w:r>
-        <w:t xml:space="preserve">den höchsten F1-Score. </w:t>
-      </w:r>
-      <w:r>
-        <w:t>D</w:t>
-      </w:r>
-      <w:r>
-        <w:t xml:space="preserve">ieser </w:t>
-      </w:r>
-      <w:r>
-        <w:t xml:space="preserve">Vorteil </w:t>
-      </w:r>
-      <w:r>
-        <w:t xml:space="preserve">entfällt jedoch </w:t>
-      </w:r>
-      <w:r>
-        <w:t xml:space="preserve">bei der </w:t>
-      </w:r>
-      <w:r>
-        <w:t xml:space="preserve">Erhöhung auf </w:t>
-      </w:r>
-      <w:r>
-        <w:t xml:space="preserve">40 </w:t>
-      </w:r>
-      <w:r>
-        <w:t>Beispiele.</w:t>
-      </w:r>
-      <w:r>
-        <w:t xml:space="preserve"> </w:t>
-      </w:r>
-      <w:r>
-        <w:t xml:space="preserve">Die </w:t>
-      </w:r>
-      <w:r>
-        <w:t xml:space="preserve">Prompts mit lediglich der </w:t>
-      </w:r>
-      <w:r>
-        <w:t xml:space="preserve">Aufgabenbeschreibung </w:t>
-      </w:r>
-      <w:r>
-        <w:t>erreich</w:t>
-      </w:r>
-      <w:r>
-        <w:t>en</w:t>
-      </w:r>
-      <w:r>
-        <w:t xml:space="preserve"> </w:t>
-      </w:r>
-      <w:r>
-        <w:t xml:space="preserve">in </w:t>
-      </w:r>
-      <w:r>
-        <w:t xml:space="preserve">diesen </w:t>
-      </w:r>
-      <w:r>
-        <w:t xml:space="preserve">Fällen </w:t>
-      </w:r>
-      <w:r>
-        <w:t>eine</w:t>
-      </w:r>
-      <w:r>
-        <w:t>n</w:t>
-      </w:r>
-      <w:r>
-        <w:t xml:space="preserve"> gleich</w:t>
-      </w:r>
-      <w:r>
-        <w:t>e</w:t>
-      </w:r>
-      <w:r>
-        <w:t>n</w:t>
-      </w:r>
-      <w:r>
-        <w:t xml:space="preserve"> oder sogar </w:t>
-      </w:r>
-      <w:r>
-        <w:t>höheren F1-Score</w:t>
-      </w:r>
-      <w:r>
-        <w:t xml:space="preserve"> als</w:t>
-      </w:r>
-      <w:r>
-        <w:t xml:space="preserve"> </w:t>
-      </w:r>
-      <w:r>
-        <w:t xml:space="preserve">diejenigen Prompts, in denen Ergänzungen vorgenommen wurden. </w:t>
-      </w:r>
-      <w:r>
-        <w:t xml:space="preserve">Bildet man </w:t>
-      </w:r>
-      <w:r>
-        <w:t xml:space="preserve">nun </w:t>
-      </w:r>
-      <w:r>
-        <w:t xml:space="preserve">ein Verhältnis aus dem F1-Score zu der Tokenanzahl pro Prompt, dann </w:t>
-      </w:r>
-      <w:r>
-        <w:t xml:space="preserve">ergibt sich ein </w:t>
-      </w:r>
-      <w:r>
-        <w:t>g</w:t>
-      </w:r>
-      <w:r>
-        <w:t>egenteiliges Bild. D</w:t>
-      </w:r>
-      <w:r>
-        <w:t xml:space="preserve">amit </w:t>
-      </w:r>
-      <w:r>
-        <w:t xml:space="preserve">sind die ZS-Prompts mit lediglich der Aufgabenbeschreibung oder in Kombination mit der Persona </w:t>
-      </w:r>
-      <w:r>
-        <w:t>den restlichen Prompts überlegen.</w:t>
-      </w:r>
-    </w:p>
-    <w:p>
-      <w:pPr>
-        <w:jc w:val="both"/>
-      </w:pPr>
-      <w:r>
         <w:t>Für ei</w:t>
       </w:r>
       <w:r>
@@ -16596,7 +16901,16 @@
         <w:t>ZS-Prompt, welcher lediglich die Aufgabenbeschreibung enthält</w:t>
       </w:r>
       <w:r>
-        <w:t xml:space="preserve">. </w:t>
+        <w:t>.</w:t>
+      </w:r>
+      <w:r>
+        <w:t xml:space="preserve"> </w:t>
+      </w:r>
+      <w:r>
+        <w:t xml:space="preserve">Der Bezugswert wurde jeweils für die Argumentationskomponenten und die </w:t>
+      </w:r>
+      <w:r>
+        <w:t xml:space="preserve">Beziehungen gebildet. </w:t>
       </w:r>
       <w:r>
         <w:fldChar w:fldCharType="begin"/>
@@ -16775,9 +17089,9 @@
           <w:noProof/>
         </w:rPr>
         <w:drawing>
-          <wp:inline distT="0" distB="0" distL="0" distR="0" wp14:anchorId="6FCD5B35" wp14:editId="689BB621">
-            <wp:extent cx="5579745" cy="4457065"/>
-            <wp:effectExtent l="0" t="0" r="1905" b="635"/>
+          <wp:inline distT="0" distB="0" distL="0" distR="0" wp14:anchorId="6FCD5B35" wp14:editId="7221933C">
+            <wp:extent cx="5633495" cy="4500000"/>
+            <wp:effectExtent l="0" t="0" r="5715" b="0"/>
             <wp:docPr id="282661523" name="Grafik 1" descr="Ein Bild, das Text, Diagramm, Reihe, Zahl enthält.&#10;&#10;Automatisch generierte Beschreibung"/>
             <wp:cNvGraphicFramePr>
               <a:graphicFrameLocks xmlns:a="http://schemas.openxmlformats.org/drawingml/2006/main" noChangeAspect="1"/>
@@ -16798,7 +17112,7 @@
                   <pic:spPr>
                     <a:xfrm>
                       <a:off x="0" y="0"/>
-                      <a:ext cx="5579745" cy="4457065"/>
+                      <a:ext cx="5633495" cy="4500000"/>
                     </a:xfrm>
                     <a:prstGeom prst="rect">
                       <a:avLst/>
@@ -21482,6 +21796,9 @@
           <w:right w:val="single" w:sz="4" w:space="4" w:color="auto"/>
         </w:pBdr>
         <w:jc w:val="both"/>
+        <w:rPr>
+          <w:lang w:val="en-US"/>
+        </w:rPr>
       </w:pPr>
       <w:r>
         <w:rPr>
@@ -21490,6 +21807,9 @@
         <w:t xml:space="preserve">        </w:t>
       </w:r>
       <w:r>
+        <w:rPr>
+          <w:lang w:val="en-US"/>
+        </w:rPr>
         <w:t>...</w:t>
       </w:r>
     </w:p>
@@ -21507,6 +21827,9 @@
         </w:rPr>
       </w:pPr>
       <w:r>
+        <w:rPr>
+          <w:lang w:val="en-US"/>
+        </w:rPr>
         <w:t xml:space="preserve">    </w:t>
       </w:r>
       <w:r>
@@ -21695,6 +22018,9 @@
           <w:right w:val="single" w:sz="4" w:space="4" w:color="auto"/>
         </w:pBdr>
         <w:jc w:val="both"/>
+        <w:rPr>
+          <w:lang w:val="en-US"/>
+        </w:rPr>
       </w:pPr>
       <w:r>
         <w:rPr>
@@ -21703,6 +22029,9 @@
         <w:t xml:space="preserve">        </w:t>
       </w:r>
       <w:r>
+        <w:rPr>
+          <w:lang w:val="en-US"/>
+        </w:rPr>
         <w:t>...</w:t>
       </w:r>
     </w:p>
@@ -21715,8 +22044,14 @@
           <w:right w:val="single" w:sz="4" w:space="4" w:color="auto"/>
         </w:pBdr>
         <w:jc w:val="both"/>
-      </w:pPr>
-      <w:r>
+        <w:rPr>
+          <w:lang w:val="en-US"/>
+        </w:rPr>
+      </w:pPr>
+      <w:r>
+        <w:rPr>
+          <w:lang w:val="en-US"/>
+        </w:rPr>
         <w:t xml:space="preserve">    ]</w:t>
       </w:r>
     </w:p>
@@ -21729,14 +22064,23 @@
           <w:right w:val="single" w:sz="4" w:space="4" w:color="auto"/>
         </w:pBdr>
         <w:jc w:val="both"/>
-      </w:pPr>
-      <w:r>
+        <w:rPr>
+          <w:lang w:val="en-US"/>
+        </w:rPr>
+      </w:pPr>
+      <w:r>
+        <w:rPr>
+          <w:lang w:val="en-US"/>
+        </w:rPr>
         <w:t>}</w:t>
       </w:r>
     </w:p>
     <w:p>
       <w:pPr>
         <w:jc w:val="both"/>
+        <w:rPr>
+          <w:lang w:val="en-US"/>
+        </w:rPr>
       </w:pPr>
     </w:p>
     <w:p>
@@ -21744,11 +22088,13 @@
         <w:jc w:val="both"/>
         <w:rPr>
           <w:b/>
+          <w:lang w:val="en-US"/>
         </w:rPr>
       </w:pPr>
       <w:r>
         <w:rPr>
           <w:b/>
+          <w:lang w:val="en-US"/>
         </w:rPr>
         <w:t>Persona</w:t>
       </w:r>
@@ -22526,6 +22872,9 @@
           <w:right w:val="single" w:sz="4" w:space="4" w:color="auto"/>
         </w:pBdr>
         <w:jc w:val="both"/>
+        <w:rPr>
+          <w:lang w:val="en-US"/>
+        </w:rPr>
       </w:pPr>
       <w:r>
         <w:rPr>
@@ -22534,6 +22883,9 @@
         <w:t xml:space="preserve">    </w:t>
       </w:r>
       <w:r>
+        <w:rPr>
+          <w:lang w:val="en-US"/>
+        </w:rPr>
         <w:t>],</w:t>
       </w:r>
     </w:p>
@@ -22551,6 +22903,9 @@
         </w:rPr>
       </w:pPr>
       <w:r>
+        <w:rPr>
+          <w:lang w:val="en-US"/>
+        </w:rPr>
         <w:t xml:space="preserve">    </w:t>
       </w:r>
       <w:r>
@@ -22915,14 +23270,11 @@
         <w:spacing w:after="0"/>
       </w:pPr>
       <w:r>
-        <w:rPr>
-          <w:noProof/>
-        </w:rPr>
         <w:drawing>
-          <wp:inline distT="0" distB="0" distL="0" distR="0" wp14:anchorId="18770524" wp14:editId="75F39310">
-            <wp:extent cx="3546227" cy="3024000"/>
-            <wp:effectExtent l="0" t="0" r="0" b="5080"/>
-            <wp:docPr id="1876434017" name="Grafik 1" descr="Ein Bild, das Text, Screenshot, Schrift, Zahl enthält.&#10;&#10;Automatisch generierte Beschreibung"/>
+          <wp:inline distT="0" distB="0" distL="0" distR="0" wp14:anchorId="788E6247" wp14:editId="288E0AEF">
+            <wp:extent cx="3503216" cy="3024000"/>
+            <wp:effectExtent l="0" t="0" r="2540" b="5080"/>
+            <wp:docPr id="69312755" name="Grafik 1" descr="Ein Bild, das Text, Screenshot, Schrift, Zahl enthält.&#10;&#10;Automatisch generierte Beschreibung"/>
             <wp:cNvGraphicFramePr>
               <a:graphicFrameLocks xmlns:a="http://schemas.openxmlformats.org/drawingml/2006/main" noChangeAspect="1"/>
             </wp:cNvGraphicFramePr>
@@ -22930,7 +23282,7 @@
               <a:graphicData uri="http://schemas.openxmlformats.org/drawingml/2006/picture">
                 <pic:pic xmlns:pic="http://schemas.openxmlformats.org/drawingml/2006/picture">
                   <pic:nvPicPr>
-                    <pic:cNvPr id="1876434017" name="Grafik 1" descr="Ein Bild, das Text, Screenshot, Schrift, Zahl enthält.&#10;&#10;Automatisch generierte Beschreibung"/>
+                    <pic:cNvPr id="69312755" name="Grafik 1" descr="Ein Bild, das Text, Screenshot, Schrift, Zahl enthält.&#10;&#10;Automatisch generierte Beschreibung"/>
                     <pic:cNvPicPr/>
                   </pic:nvPicPr>
                   <pic:blipFill>
@@ -22942,7 +23294,7 @@
                   <pic:spPr>
                     <a:xfrm>
                       <a:off x="0" y="0"/>
-                      <a:ext cx="3546227" cy="3024000"/>
+                      <a:ext cx="3503216" cy="3024000"/>
                     </a:xfrm>
                     <a:prstGeom prst="rect">
                       <a:avLst/>
@@ -23077,14 +23429,11 @@
         <w:spacing w:after="0"/>
       </w:pPr>
       <w:r>
-        <w:rPr>
-          <w:noProof/>
-        </w:rPr>
         <w:drawing>
-          <wp:inline distT="0" distB="0" distL="0" distR="0" wp14:anchorId="2208EF74" wp14:editId="67AB0033">
-            <wp:extent cx="4772252" cy="3024000"/>
-            <wp:effectExtent l="0" t="0" r="9525" b="5080"/>
-            <wp:docPr id="2000420574" name="Grafik 1" descr="Ein Bild, das Text, Screenshot, Schrift, Zahl enthält.&#10;&#10;Automatisch generierte Beschreibung"/>
+          <wp:inline distT="0" distB="0" distL="0" distR="0" wp14:anchorId="10017548" wp14:editId="4627F8E2">
+            <wp:extent cx="4744980" cy="3024000"/>
+            <wp:effectExtent l="0" t="0" r="0" b="5080"/>
+            <wp:docPr id="2128117624" name="Grafik 1" descr="Ein Bild, das Text, Screenshot, Schrift, Zahl enthält.&#10;&#10;Automatisch generierte Beschreibung"/>
             <wp:cNvGraphicFramePr>
               <a:graphicFrameLocks xmlns:a="http://schemas.openxmlformats.org/drawingml/2006/main" noChangeAspect="1"/>
             </wp:cNvGraphicFramePr>
@@ -23092,7 +23441,7 @@
               <a:graphicData uri="http://schemas.openxmlformats.org/drawingml/2006/picture">
                 <pic:pic xmlns:pic="http://schemas.openxmlformats.org/drawingml/2006/picture">
                   <pic:nvPicPr>
-                    <pic:cNvPr id="2000420574" name="Grafik 1" descr="Ein Bild, das Text, Screenshot, Schrift, Zahl enthält.&#10;&#10;Automatisch generierte Beschreibung"/>
+                    <pic:cNvPr id="2128117624" name="Grafik 1" descr="Ein Bild, das Text, Screenshot, Schrift, Zahl enthält.&#10;&#10;Automatisch generierte Beschreibung"/>
                     <pic:cNvPicPr/>
                   </pic:nvPicPr>
                   <pic:blipFill>
@@ -23104,7 +23453,7 @@
                   <pic:spPr>
                     <a:xfrm>
                       <a:off x="0" y="0"/>
-                      <a:ext cx="4772252" cy="3024000"/>
+                      <a:ext cx="4744980" cy="3024000"/>
                     </a:xfrm>
                     <a:prstGeom prst="rect">
                       <a:avLst/>
@@ -24899,6 +25248,9 @@
     </w:p>
     <w:p>
       <w:r>
+        <w:rPr>
+          <w:noProof/>
+        </w:rPr>
         <w:drawing>
           <wp:inline distT="0" distB="0" distL="0" distR="0" wp14:anchorId="482D3E14" wp14:editId="23E18839">
             <wp:extent cx="4854861" cy="7308000"/>
@@ -32666,7 +33018,6 @@
   <w:style w:type="character" w:default="1" w:styleId="Absatz-Standardschriftart">
     <w:name w:val="Default Paragraph Font"/>
     <w:uiPriority w:val="1"/>
-    <w:semiHidden/>
     <w:unhideWhenUsed/>
   </w:style>
   <w:style w:type="table" w:default="1" w:styleId="NormaleTabelle">

</xml_diff>

<commit_message>
cleaning repo and finishing readme file
</commit_message>
<xml_diff>
--- a/report/datenbasierter Bericht.docx
+++ b/report/datenbasierter Bericht.docx
@@ -1868,7 +1868,7 @@
           <w:r>
             <w:fldChar w:fldCharType="separate"/>
           </w:r>
-          <w:hyperlink w:anchor="_Toc189639834" w:history="1">
+          <w:hyperlink w:anchor="_Toc190329885" w:history="1">
             <w:r>
               <w:rPr>
                 <w:rStyle w:val="Hyperlink"/>
@@ -1913,7 +1913,7 @@
                 <w:noProof/>
                 <w:webHidden/>
               </w:rPr>
-              <w:instrText xml:space="preserve"> PAGEREF _Toc189639834 \h </w:instrText>
+              <w:instrText xml:space="preserve"> PAGEREF _Toc190329885 \h </w:instrText>
             </w:r>
             <w:r>
               <w:rPr>
@@ -1960,7 +1960,7 @@
               <w14:ligatures w14:val="standardContextual"/>
             </w:rPr>
           </w:pPr>
-          <w:hyperlink w:anchor="_Toc189639835" w:history="1">
+          <w:hyperlink w:anchor="_Toc190329886" w:history="1">
             <w:r>
               <w:rPr>
                 <w:rStyle w:val="Hyperlink"/>
@@ -2007,7 +2007,7 @@
                 <w:noProof/>
                 <w:webHidden/>
               </w:rPr>
-              <w:instrText xml:space="preserve"> PAGEREF _Toc189639835 \h </w:instrText>
+              <w:instrText xml:space="preserve"> PAGEREF _Toc190329886 \h </w:instrText>
             </w:r>
             <w:r>
               <w:rPr>
@@ -2054,7 +2054,7 @@
               <w14:ligatures w14:val="standardContextual"/>
             </w:rPr>
           </w:pPr>
-          <w:hyperlink w:anchor="_Toc189639836" w:history="1">
+          <w:hyperlink w:anchor="_Toc190329887" w:history="1">
             <w:r>
               <w:rPr>
                 <w:rStyle w:val="Hyperlink"/>
@@ -2101,7 +2101,7 @@
                 <w:noProof/>
                 <w:webHidden/>
               </w:rPr>
-              <w:instrText xml:space="preserve"> PAGEREF _Toc189639836 \h </w:instrText>
+              <w:instrText xml:space="preserve"> PAGEREF _Toc190329887 \h </w:instrText>
             </w:r>
             <w:r>
               <w:rPr>
@@ -2148,7 +2148,7 @@
               <w14:ligatures w14:val="standardContextual"/>
             </w:rPr>
           </w:pPr>
-          <w:hyperlink w:anchor="_Toc189639837" w:history="1">
+          <w:hyperlink w:anchor="_Toc190329888" w:history="1">
             <w:r>
               <w:rPr>
                 <w:rStyle w:val="Hyperlink"/>
@@ -2193,7 +2193,7 @@
                 <w:noProof/>
                 <w:webHidden/>
               </w:rPr>
-              <w:instrText xml:space="preserve"> PAGEREF _Toc189639837 \h </w:instrText>
+              <w:instrText xml:space="preserve"> PAGEREF _Toc190329888 \h </w:instrText>
             </w:r>
             <w:r>
               <w:rPr>
@@ -2240,7 +2240,7 @@
               <w14:ligatures w14:val="standardContextual"/>
             </w:rPr>
           </w:pPr>
-          <w:hyperlink w:anchor="_Toc189639838" w:history="1">
+          <w:hyperlink w:anchor="_Toc190329889" w:history="1">
             <w:r>
               <w:rPr>
                 <w:rStyle w:val="Hyperlink"/>
@@ -2285,7 +2285,7 @@
                 <w:noProof/>
                 <w:webHidden/>
               </w:rPr>
-              <w:instrText xml:space="preserve"> PAGEREF _Toc189639838 \h </w:instrText>
+              <w:instrText xml:space="preserve"> PAGEREF _Toc190329889 \h </w:instrText>
             </w:r>
             <w:r>
               <w:rPr>
@@ -2332,7 +2332,7 @@
               <w14:ligatures w14:val="standardContextual"/>
             </w:rPr>
           </w:pPr>
-          <w:hyperlink w:anchor="_Toc189639839" w:history="1">
+          <w:hyperlink w:anchor="_Toc190329890" w:history="1">
             <w:r>
               <w:rPr>
                 <w:rStyle w:val="Hyperlink"/>
@@ -2377,7 +2377,7 @@
                 <w:noProof/>
                 <w:webHidden/>
               </w:rPr>
-              <w:instrText xml:space="preserve"> PAGEREF _Toc189639839 \h </w:instrText>
+              <w:instrText xml:space="preserve"> PAGEREF _Toc190329890 \h </w:instrText>
             </w:r>
             <w:r>
               <w:rPr>
@@ -2397,7 +2397,7 @@
                 <w:noProof/>
                 <w:webHidden/>
               </w:rPr>
-              <w:t>11</w:t>
+              <w:t>12</w:t>
             </w:r>
             <w:r>
               <w:rPr>
@@ -2424,7 +2424,7 @@
               <w14:ligatures w14:val="standardContextual"/>
             </w:rPr>
           </w:pPr>
-          <w:hyperlink w:anchor="_Toc189639840" w:history="1">
+          <w:hyperlink w:anchor="_Toc190329891" w:history="1">
             <w:r>
               <w:rPr>
                 <w:rStyle w:val="Hyperlink"/>
@@ -2469,7 +2469,7 @@
                 <w:noProof/>
                 <w:webHidden/>
               </w:rPr>
-              <w:instrText xml:space="preserve"> PAGEREF _Toc189639840 \h </w:instrText>
+              <w:instrText xml:space="preserve"> PAGEREF _Toc190329891 \h </w:instrText>
             </w:r>
             <w:r>
               <w:rPr>
@@ -2489,7 +2489,7 @@
                 <w:noProof/>
                 <w:webHidden/>
               </w:rPr>
-              <w:t>14</w:t>
+              <w:t>15</w:t>
             </w:r>
             <w:r>
               <w:rPr>
@@ -2516,7 +2516,7 @@
               <w14:ligatures w14:val="standardContextual"/>
             </w:rPr>
           </w:pPr>
-          <w:hyperlink w:anchor="_Toc189639841" w:history="1">
+          <w:hyperlink w:anchor="_Toc190329892" w:history="1">
             <w:r>
               <w:rPr>
                 <w:rStyle w:val="Hyperlink"/>
@@ -2561,7 +2561,7 @@
                 <w:noProof/>
                 <w:webHidden/>
               </w:rPr>
-              <w:instrText xml:space="preserve"> PAGEREF _Toc189639841 \h </w:instrText>
+              <w:instrText xml:space="preserve"> PAGEREF _Toc190329892 \h </w:instrText>
             </w:r>
             <w:r>
               <w:rPr>
@@ -2608,7 +2608,7 @@
               <w14:ligatures w14:val="standardContextual"/>
             </w:rPr>
           </w:pPr>
-          <w:hyperlink w:anchor="_Toc189639842" w:history="1">
+          <w:hyperlink w:anchor="_Toc190329893" w:history="1">
             <w:r>
               <w:rPr>
                 <w:rStyle w:val="Hyperlink"/>
@@ -2653,7 +2653,7 @@
                 <w:noProof/>
                 <w:webHidden/>
               </w:rPr>
-              <w:instrText xml:space="preserve"> PAGEREF _Toc189639842 \h </w:instrText>
+              <w:instrText xml:space="preserve"> PAGEREF _Toc190329893 \h </w:instrText>
             </w:r>
             <w:r>
               <w:rPr>
@@ -2700,7 +2700,7 @@
               <w14:ligatures w14:val="standardContextual"/>
             </w:rPr>
           </w:pPr>
-          <w:hyperlink w:anchor="_Toc189639843" w:history="1">
+          <w:hyperlink w:anchor="_Toc190329894" w:history="1">
             <w:r>
               <w:rPr>
                 <w:rStyle w:val="Hyperlink"/>
@@ -2745,7 +2745,7 @@
                 <w:noProof/>
                 <w:webHidden/>
               </w:rPr>
-              <w:instrText xml:space="preserve"> PAGEREF _Toc189639843 \h </w:instrText>
+              <w:instrText xml:space="preserve"> PAGEREF _Toc190329894 \h </w:instrText>
             </w:r>
             <w:r>
               <w:rPr>
@@ -2792,7 +2792,7 @@
               <w14:ligatures w14:val="standardContextual"/>
             </w:rPr>
           </w:pPr>
-          <w:hyperlink w:anchor="_Toc189639844" w:history="1">
+          <w:hyperlink w:anchor="_Toc190329895" w:history="1">
             <w:r>
               <w:rPr>
                 <w:rStyle w:val="Hyperlink"/>
@@ -2837,7 +2837,7 @@
                 <w:noProof/>
                 <w:webHidden/>
               </w:rPr>
-              <w:instrText xml:space="preserve"> PAGEREF _Toc189639844 \h </w:instrText>
+              <w:instrText xml:space="preserve"> PAGEREF _Toc190329895 \h </w:instrText>
             </w:r>
             <w:r>
               <w:rPr>
@@ -2884,7 +2884,7 @@
               <w14:ligatures w14:val="standardContextual"/>
             </w:rPr>
           </w:pPr>
-          <w:hyperlink w:anchor="_Toc189639845" w:history="1">
+          <w:hyperlink w:anchor="_Toc190329896" w:history="1">
             <w:r>
               <w:rPr>
                 <w:rStyle w:val="Hyperlink"/>
@@ -2929,7 +2929,7 @@
                 <w:noProof/>
                 <w:webHidden/>
               </w:rPr>
-              <w:instrText xml:space="preserve"> PAGEREF _Toc189639845 \h </w:instrText>
+              <w:instrText xml:space="preserve"> PAGEREF _Toc190329896 \h </w:instrText>
             </w:r>
             <w:r>
               <w:rPr>
@@ -2976,7 +2976,7 @@
               <w14:ligatures w14:val="standardContextual"/>
             </w:rPr>
           </w:pPr>
-          <w:hyperlink w:anchor="_Toc189639846" w:history="1">
+          <w:hyperlink w:anchor="_Toc190329897" w:history="1">
             <w:r>
               <w:rPr>
                 <w:rStyle w:val="Hyperlink"/>
@@ -3000,7 +3000,7 @@
                 <w:rStyle w:val="Hyperlink"/>
                 <w:noProof/>
               </w:rPr>
-              <w:t>Prompt Templates</w:t>
+              <w:t>Prompt-Aufbau</w:t>
             </w:r>
             <w:r>
               <w:rPr>
@@ -3021,7 +3021,7 @@
                 <w:noProof/>
                 <w:webHidden/>
               </w:rPr>
-              <w:instrText xml:space="preserve"> PAGEREF _Toc189639846 \h </w:instrText>
+              <w:instrText xml:space="preserve"> PAGEREF _Toc190329897 \h </w:instrText>
             </w:r>
             <w:r>
               <w:rPr>
@@ -3068,7 +3068,7 @@
               <w14:ligatures w14:val="standardContextual"/>
             </w:rPr>
           </w:pPr>
-          <w:hyperlink w:anchor="_Toc189639847" w:history="1">
+          <w:hyperlink w:anchor="_Toc190329898" w:history="1">
             <w:r>
               <w:rPr>
                 <w:rStyle w:val="Hyperlink"/>
@@ -3113,7 +3113,7 @@
                 <w:noProof/>
                 <w:webHidden/>
               </w:rPr>
-              <w:instrText xml:space="preserve"> PAGEREF _Toc189639847 \h </w:instrText>
+              <w:instrText xml:space="preserve"> PAGEREF _Toc190329898 \h </w:instrText>
             </w:r>
             <w:r>
               <w:rPr>
@@ -3160,7 +3160,7 @@
               <w14:ligatures w14:val="standardContextual"/>
             </w:rPr>
           </w:pPr>
-          <w:hyperlink w:anchor="_Toc189639848" w:history="1">
+          <w:hyperlink w:anchor="_Toc190329899" w:history="1">
             <w:r>
               <w:rPr>
                 <w:rStyle w:val="Hyperlink"/>
@@ -3205,7 +3205,7 @@
                 <w:noProof/>
                 <w:webHidden/>
               </w:rPr>
-              <w:instrText xml:space="preserve"> PAGEREF _Toc189639848 \h </w:instrText>
+              <w:instrText xml:space="preserve"> PAGEREF _Toc190329899 \h </w:instrText>
             </w:r>
             <w:r>
               <w:rPr>
@@ -4409,7 +4409,7 @@
       <w:pPr>
         <w:pStyle w:val="berschrift1"/>
       </w:pPr>
-      <w:bookmarkStart w:id="0" w:name="_Toc189639834"/>
+      <w:bookmarkStart w:id="0" w:name="_Toc190329885"/>
       <w:r>
         <w:lastRenderedPageBreak/>
         <w:t>Einleitung</w:t>
@@ -4608,17 +4608,8 @@
           <w:rFonts w:cs="Arial"/>
           <w:lang w:val="en-US"/>
         </w:rPr>
-        <w:t xml:space="preserve"> </w:t>
-      </w:r>
-      <w:proofErr w:type="spellStart"/>
-      <w:r>
-        <w:rPr>
-          <w:rFonts w:cs="Arial"/>
-          <w:lang w:val="en-US"/>
-        </w:rPr>
-        <w:t>Stede</w:t>
-      </w:r>
-      <w:proofErr w:type="spellEnd"/>
+        <w:t xml:space="preserve"> Stede</w:t>
+      </w:r>
       <w:r>
         <w:rPr>
           <w:lang w:val="en-US"/>
@@ -8013,7 +8004,7 @@
       <w:bookmarkStart w:id="2" w:name="_Ref188081954"/>
       <w:bookmarkStart w:id="3" w:name="_Ref188081959"/>
       <w:bookmarkStart w:id="4" w:name="_Ref188081963"/>
-      <w:bookmarkStart w:id="5" w:name="_Toc189639835"/>
+      <w:bookmarkStart w:id="5" w:name="_Toc190329886"/>
       <w:r>
         <w:rPr>
           <w:lang w:val="en-US"/>
@@ -8159,7 +8150,7 @@
           <w:lang w:val="en-US"/>
         </w:rPr>
       </w:pPr>
-      <w:bookmarkStart w:id="6" w:name="_Toc189639836"/>
+      <w:bookmarkStart w:id="6" w:name="_Toc190329887"/>
       <w:r>
         <w:rPr>
           <w:lang w:val="en-US"/>
@@ -9462,7 +9453,7 @@
       <w:pPr>
         <w:pStyle w:val="berschrift2"/>
       </w:pPr>
-      <w:bookmarkStart w:id="7" w:name="_Toc189639837"/>
+      <w:bookmarkStart w:id="7" w:name="_Toc190329888"/>
       <w:r>
         <w:t>Datensatz</w:t>
       </w:r>
@@ -11667,7 +11658,7 @@
       <w:pPr>
         <w:pStyle w:val="berschrift2"/>
       </w:pPr>
-      <w:bookmarkStart w:id="9" w:name="_Toc189639838"/>
+      <w:bookmarkStart w:id="9" w:name="_Toc190329889"/>
       <w:r>
         <w:t>Methode</w:t>
       </w:r>
@@ -12082,7 +12073,7 @@
       <w:pPr>
         <w:pStyle w:val="berschrift3"/>
       </w:pPr>
-      <w:bookmarkStart w:id="10" w:name="_Toc189639839"/>
+      <w:bookmarkStart w:id="10" w:name="_Toc190329890"/>
       <w:r>
         <w:lastRenderedPageBreak/>
         <w:t>Prompts</w:t>
@@ -14640,7 +14631,7 @@
       <w:pPr>
         <w:pStyle w:val="berschrift3"/>
       </w:pPr>
-      <w:bookmarkStart w:id="11" w:name="_Toc189639840"/>
+      <w:bookmarkStart w:id="11" w:name="_Toc190329891"/>
       <w:proofErr w:type="spellStart"/>
       <w:r>
         <w:lastRenderedPageBreak/>
@@ -15871,7 +15862,6 @@
       <w:bookmarkStart w:id="122" w:name="_Toc188817240"/>
       <w:bookmarkStart w:id="123" w:name="_Toc189404915"/>
       <w:bookmarkStart w:id="124" w:name="_Ref188082210"/>
-      <w:bookmarkStart w:id="125" w:name="_Toc189639841"/>
       <w:bookmarkEnd w:id="12"/>
       <w:bookmarkEnd w:id="13"/>
       <w:bookmarkEnd w:id="14"/>
@@ -15992,6 +15982,7 @@
       <w:pPr>
         <w:pStyle w:val="berschrift1"/>
       </w:pPr>
+      <w:bookmarkStart w:id="125" w:name="_Toc190329892"/>
       <w:r>
         <w:lastRenderedPageBreak/>
         <w:t>Ergebnisse</w:t>
@@ -17816,7 +17807,7 @@
         <w:pStyle w:val="berschrift1"/>
       </w:pPr>
       <w:bookmarkStart w:id="130" w:name="_Ref188082387"/>
-      <w:bookmarkStart w:id="131" w:name="_Toc189639842"/>
+      <w:bookmarkStart w:id="131" w:name="_Toc190329893"/>
       <w:r>
         <w:lastRenderedPageBreak/>
         <w:t>Diskussion und Handlungsempfehlungen</w:t>
@@ -19564,7 +19555,7 @@
       <w:pPr>
         <w:pStyle w:val="berschrift1"/>
       </w:pPr>
-      <w:bookmarkStart w:id="132" w:name="_Toc189639843"/>
+      <w:bookmarkStart w:id="132" w:name="_Toc190329894"/>
       <w:r>
         <w:lastRenderedPageBreak/>
         <w:t>Quellenverzeichnis</w:t>
@@ -21115,7 +21106,7 @@
       <w:pPr>
         <w:pStyle w:val="berschrift1"/>
       </w:pPr>
-      <w:bookmarkStart w:id="133" w:name="_Toc189639844"/>
+      <w:bookmarkStart w:id="133" w:name="_Toc190329895"/>
       <w:r>
         <w:lastRenderedPageBreak/>
         <w:t>Anh</w:t>
@@ -21130,7 +21121,7 @@
         <w:pStyle w:val="berschrift2"/>
         <w:jc w:val="both"/>
       </w:pPr>
-      <w:bookmarkStart w:id="134" w:name="_Toc189639845"/>
+      <w:bookmarkStart w:id="134" w:name="_Toc190329896"/>
       <w:r>
         <w:t>Prompt-Bausteine</w:t>
       </w:r>
@@ -23136,13 +23127,16 @@
       <w:pPr>
         <w:pStyle w:val="berschrift2"/>
       </w:pPr>
-      <w:bookmarkStart w:id="135" w:name="_Toc189639846"/>
+      <w:bookmarkStart w:id="135" w:name="_Toc190329897"/>
       <w:r>
         <w:lastRenderedPageBreak/>
-        <w:t xml:space="preserve">Prompt </w:t>
-      </w:r>
-      <w:r>
-        <w:t>Templates</w:t>
+        <w:t>Prompt</w:t>
+      </w:r>
+      <w:r>
+        <w:t>-</w:t>
+      </w:r>
+      <w:r>
+        <w:t>Aufbau</w:t>
       </w:r>
       <w:bookmarkEnd w:id="135"/>
     </w:p>
@@ -23270,6 +23264,9 @@
         <w:spacing w:after="0"/>
       </w:pPr>
       <w:r>
+        <w:rPr>
+          <w:noProof/>
+        </w:rPr>
         <w:drawing>
           <wp:inline distT="0" distB="0" distL="0" distR="0" wp14:anchorId="788E6247" wp14:editId="288E0AEF">
             <wp:extent cx="3503216" cy="3024000"/>
@@ -23429,6 +23426,9 @@
         <w:spacing w:after="0"/>
       </w:pPr>
       <w:r>
+        <w:rPr>
+          <w:noProof/>
+        </w:rPr>
         <w:drawing>
           <wp:inline distT="0" distB="0" distL="0" distR="0" wp14:anchorId="10017548" wp14:editId="4627F8E2">
             <wp:extent cx="4744980" cy="3024000"/>
@@ -23486,7 +23486,7 @@
         <w:pStyle w:val="berschrift2"/>
         <w:ind w:left="576"/>
       </w:pPr>
-      <w:bookmarkStart w:id="138" w:name="_Toc189639847"/>
+      <w:bookmarkStart w:id="138" w:name="_Toc190329898"/>
       <w:r>
         <w:lastRenderedPageBreak/>
         <w:t>Übersicht der Tokenanzahl pro Prompt</w:t>
@@ -25110,7 +25110,7 @@
         <w:pStyle w:val="berschrift2"/>
         <w:ind w:left="576"/>
       </w:pPr>
-      <w:bookmarkStart w:id="139" w:name="_Toc189639848"/>
+      <w:bookmarkStart w:id="139" w:name="_Toc190329899"/>
       <w:r>
         <w:lastRenderedPageBreak/>
         <w:t xml:space="preserve">Prozess </w:t>
@@ -25353,6 +25353,7 @@
         <w:docPartUnique/>
       </w:docPartObj>
     </w:sdtPr>
+    <w:sdtEndPr/>
     <w:sdtContent>
       <w:p>
         <w:pPr>
@@ -25460,6 +25461,7 @@
         <w:docPartUnique/>
       </w:docPartObj>
     </w:sdtPr>
+    <w:sdtEndPr/>
     <w:sdtContent>
       <w:p>
         <w:pPr>
@@ -33018,6 +33020,7 @@
   <w:style w:type="character" w:default="1" w:styleId="Absatz-Standardschriftart">
     <w:name w:val="Default Paragraph Font"/>
     <w:uiPriority w:val="1"/>
+    <w:semiHidden/>
     <w:unhideWhenUsed/>
   </w:style>
   <w:style w:type="table" w:default="1" w:styleId="NormaleTabelle">

</xml_diff>

<commit_message>
Spelling check up to page 15
</commit_message>
<xml_diff>
--- a/report/datenbasierter Bericht.docx
+++ b/report/datenbasierter Bericht.docx
@@ -999,7 +999,19 @@
         <w:t xml:space="preserve">einem Prozess </w:t>
       </w:r>
       <w:r>
-        <w:t>zur gezielten Steuerung von Modellausgaben durch optimierte Eingabeaufforderungen.</w:t>
+        <w:t xml:space="preserve">zur gezielten Steuerung von Modellausgaben </w:t>
+      </w:r>
+      <w:r>
+        <w:t>mittels</w:t>
+      </w:r>
+      <w:r>
+        <w:t xml:space="preserve"> optimierte</w:t>
+      </w:r>
+      <w:r>
+        <w:t>r</w:t>
+      </w:r>
+      <w:r>
+        <w:t xml:space="preserve"> Eingabeaufforderungen.</w:t>
       </w:r>
       <w:r>
         <w:t xml:space="preserve"> </w:t>
@@ -1008,18 +1020,30 @@
         <w:t xml:space="preserve">Es </w:t>
       </w:r>
       <w:r>
-        <w:t>stellt sich die Frage, inwiefern LLMs durch gezielte</w:t>
+        <w:t xml:space="preserve">stellt sich die Frage, inwiefern LLMs </w:t>
+      </w:r>
+      <w:r>
+        <w:t>mit</w:t>
+      </w:r>
+      <w:r>
+        <w:t>hilfe eines</w:t>
+      </w:r>
+      <w:r>
+        <w:t xml:space="preserve"> gezielte</w:t>
+      </w:r>
+      <w:r>
+        <w:t>n</w:t>
+      </w:r>
+      <w:r>
+        <w:t xml:space="preserve"> Prompt</w:t>
+      </w:r>
+      <w:r>
+        <w:t xml:space="preserve"> Engineering</w:t>
       </w:r>
       <w:r>
         <w:t>s</w:t>
       </w:r>
       <w:r>
-        <w:t xml:space="preserve"> Prompt</w:t>
-      </w:r>
-      <w:r>
-        <w:t xml:space="preserve"> Engineering</w:t>
-      </w:r>
-      <w:r>
         <w:t xml:space="preserve"> für </w:t>
       </w:r>
       <w:r>
@@ -1032,19 +1056,13 @@
         <w:t xml:space="preserve"> </w:t>
       </w:r>
       <w:r>
-        <w:t>Um diese Frage zu beantworten, wird GPT-4 mini von OpenAI als LLM herangezogen, wobei verschiedene Prompt</w:t>
-      </w:r>
-      <w:r>
-        <w:t xml:space="preserve"> </w:t>
-      </w:r>
-      <w:r>
-        <w:t>Engineering</w:t>
-      </w:r>
-      <w:r>
-        <w:t xml:space="preserve"> </w:t>
-      </w:r>
-      <w:r>
-        <w:t>Techniken getestet werden, um ihre Auswirkungen auf das Argument Mining zu bewerten</w:t>
+        <w:t xml:space="preserve">Um diese Frage zu beantworten, wird GPT-4 mini von OpenAI als LLM herangezogen, wobei verschiedene </w:t>
+      </w:r>
+      <w:r>
+        <w:t>Prompt-Engineering-Techniken</w:t>
+      </w:r>
+      <w:r>
+        <w:t xml:space="preserve"> getestet werden, um ihre Auswirkungen auf das Argument Mining zu bewerten</w:t>
       </w:r>
       <w:r>
         <w:t>.</w:t>
@@ -1295,7 +1313,13 @@
         <w:t xml:space="preserve">kann </w:t>
       </w:r>
       <w:r>
-        <w:t xml:space="preserve">mit der Anwendung von Prompt Engineering Techniken </w:t>
+        <w:t xml:space="preserve">mit der Anwendung von </w:t>
+      </w:r>
+      <w:r>
+        <w:t>Prompt-Engineering-Techniken</w:t>
+      </w:r>
+      <w:r>
+        <w:t xml:space="preserve"> </w:t>
       </w:r>
       <w:r>
         <w:t xml:space="preserve">der F1-Score </w:t>
@@ -1684,7 +1708,31 @@
         <w:rPr>
           <w:lang w:eastAsia="de-DE"/>
         </w:rPr>
-        <w:t xml:space="preserve">asierend auf diesen Erkenntnissen ergeben sich mehrere Handlungsempfehlungen: Erstens sollte bei der Anwendung von LLMs im Argument Mining eine moderate Anzahl an Beispielen im Prompt verwendet werden, um </w:t>
+        <w:t xml:space="preserve">asierend auf diesen Erkenntnissen ergeben sich mehrere Handlungsempfehlungen: </w:t>
+      </w:r>
+      <w:r>
+        <w:rPr>
+          <w:lang w:eastAsia="de-DE"/>
+        </w:rPr>
+        <w:t>1.</w:t>
+      </w:r>
+      <w:r>
+        <w:rPr>
+          <w:lang w:eastAsia="de-DE"/>
+        </w:rPr>
+        <w:t xml:space="preserve"> </w:t>
+      </w:r>
+      <w:r>
+        <w:rPr>
+          <w:lang w:eastAsia="de-DE"/>
+        </w:rPr>
+        <w:t xml:space="preserve">Es </w:t>
+      </w:r>
+      <w:r>
+        <w:rPr>
+          <w:lang w:eastAsia="de-DE"/>
+        </w:rPr>
+        <w:t xml:space="preserve">sollte bei der Anwendung von LLMs im Argument Mining eine moderate Anzahl an Beispielen im Prompt verwendet werden, um </w:t>
       </w:r>
       <w:proofErr w:type="spellStart"/>
       <w:r>
@@ -1698,24 +1746,60 @@
         <w:rPr>
           <w:lang w:eastAsia="de-DE"/>
         </w:rPr>
-        <w:t xml:space="preserve"> und unnötig hohe Token-Kosten zu vermeiden. Zweitens sollten Prompts </w:t>
+        <w:t xml:space="preserve"> und unnötig hohe Token-Kosten zu vermeiden. </w:t>
       </w:r>
       <w:r>
         <w:rPr>
           <w:lang w:eastAsia="de-DE"/>
         </w:rPr>
+        <w:t xml:space="preserve">2. Es </w:t>
+      </w:r>
+      <w:r>
+        <w:rPr>
+          <w:lang w:eastAsia="de-DE"/>
+        </w:rPr>
+        <w:t xml:space="preserve">sollten Prompts </w:t>
+      </w:r>
+      <w:r>
+        <w:rPr>
+          <w:lang w:eastAsia="de-DE"/>
+        </w:rPr>
         <w:t xml:space="preserve">mit einer Persona </w:t>
       </w:r>
       <w:r>
         <w:rPr>
           <w:lang w:eastAsia="de-DE"/>
         </w:rPr>
-        <w:t xml:space="preserve">bevorzugt werden. Drittens könnten weiterführende Untersuchungen durch Fine-Tuning des LLMs oder die Integration externer Wissensquellen, etwa Annotationsrichtlinien, die Leistung weiter steigern. Auch eine dynamische Auswahl der Beispiele in Abhängigkeit vom Eingabetext </w:t>
+        <w:t xml:space="preserve">bevorzugt werden. </w:t>
       </w:r>
       <w:r>
         <w:rPr>
           <w:lang w:eastAsia="de-DE"/>
         </w:rPr>
+        <w:t>3. W</w:t>
+      </w:r>
+      <w:r>
+        <w:rPr>
+          <w:lang w:eastAsia="de-DE"/>
+        </w:rPr>
+        <w:t xml:space="preserve">eiterführende Untersuchungen durch Fine-Tuning des LLMs oder die Integration externer Wissensquellen, etwa Annotationsrichtlinien, </w:t>
+      </w:r>
+      <w:r>
+        <w:rPr>
+          <w:lang w:eastAsia="de-DE"/>
+        </w:rPr>
+        <w:t xml:space="preserve">könnten </w:t>
+      </w:r>
+      <w:r>
+        <w:rPr>
+          <w:lang w:eastAsia="de-DE"/>
+        </w:rPr>
+        <w:t xml:space="preserve">die Leistung weiter steigern. Auch eine dynamische Auswahl der Beispiele in Abhängigkeit vom Eingabetext </w:t>
+      </w:r>
+      <w:r>
+        <w:rPr>
+          <w:lang w:eastAsia="de-DE"/>
+        </w:rPr>
         <w:t xml:space="preserve">oder die </w:t>
       </w:r>
       <w:r>
@@ -1731,7 +1815,19 @@
         <w:rPr>
           <w:lang w:eastAsia="de-DE"/>
         </w:rPr>
-        <w:t>könnte vielversprechend sein. Langfristig wäre zudem eine Erweiterung auf andere Sprachen und Domänen sinnvoll, um die Generalisierbarkeit der Ergebnisse zu erhöhen. Schließlich könnte die visuelle Aufbereitung der extrahierten Argumentationsstrukturen in Strukturdiagrammen d</w:t>
+        <w:t>könnte</w:t>
+      </w:r>
+      <w:r>
+        <w:rPr>
+          <w:lang w:eastAsia="de-DE"/>
+        </w:rPr>
+        <w:t>n</w:t>
+      </w:r>
+      <w:r>
+        <w:rPr>
+          <w:lang w:eastAsia="de-DE"/>
+        </w:rPr>
+        <w:t xml:space="preserve"> vielversprechend sein. Langfristig wäre zudem eine Erweiterung auf andere Sprachen und Domänen sinnvoll, um die Generalisierbarkeit der Ergebnisse zu erhöhen. Schließlich könnte die visuelle Aufbereitung der extrahierten Argumentationsstrukturen in Strukturdiagrammen d</w:t>
       </w:r>
       <w:r>
         <w:rPr>
@@ -3362,6 +3458,7 @@
         <w:tabs>
           <w:tab w:val="right" w:leader="dot" w:pos="8777"/>
         </w:tabs>
+        <w:ind w:left="1418" w:hanging="1418"/>
         <w:rPr>
           <w:rFonts w:asciiTheme="minorHAnsi" w:eastAsiaTheme="minorEastAsia" w:hAnsiTheme="minorHAnsi"/>
           <w:noProof/>
@@ -4532,10 +4629,13 @@
         <w:t>V</w:t>
       </w:r>
       <w:r>
-        <w:t>erstehen der argumentativen Struktur macht es nachvollziehbar, warum Menschen eine</w:t>
-      </w:r>
-      <w:r>
-        <w:t xml:space="preserve"> gewisse Meinung</w:t>
+        <w:t xml:space="preserve">erstehen der argumentativen Struktur macht es nachvollziehbar, warum Menschen </w:t>
+      </w:r>
+      <w:r>
+        <w:t xml:space="preserve">die entsprechende </w:t>
+      </w:r>
+      <w:r>
+        <w:t>Meinung</w:t>
       </w:r>
       <w:r>
         <w:t xml:space="preserve"> zu einem Thema</w:t>
@@ -4697,7 +4797,13 @@
         <w:t xml:space="preserve"> </w:t>
       </w:r>
       <w:r>
-        <w:t>besteht ein Argument aus mehreren Komponenten wie Behauptungen und Prämissen, welche eine bestimmte Struktur durch die Beziehungen zwischen ihnen aufweisen. Demnach wird unter einer Behauptung eine kontroverse Aussage verstanden, welche den zentralen Bestandteil eines Arguments darstellt. Prämissen sind hingegen Gründe für die Rechtfertigung oder Widerlegung solch einer Behauptung.</w:t>
+        <w:t xml:space="preserve">besteht ein Argument aus mehreren Komponenten wie Behauptungen und Prämissen, welche eine bestimmte Struktur </w:t>
+      </w:r>
+      <w:r>
+        <w:t xml:space="preserve">aufgrund ihrer Beziehungen zueinander </w:t>
+      </w:r>
+      <w:r>
+        <w:t>aufweisen. Demnach wird unter einer Behauptung eine kontroverse Aussage verstanden, welche den zentralen Bestandteil eines Arguments darstellt. Prämissen sind hingegen Gründe für die Rechtfertigung oder Widerlegung solch einer Behauptung.</w:t>
       </w:r>
       <w:r>
         <w:t xml:space="preserve"> </w:t>
@@ -4866,7 +4972,13 @@
         <w:t xml:space="preserve">Argument Mining lässt sich </w:t>
       </w:r>
       <w:r>
-        <w:t xml:space="preserve">wiederum in Teilaufgaben zerlegen. Auch hier gibt es in der Literatur abweichende Ansichten, wie diese Teilaufgaben zu unterteilen sind. Es werden sowohl zwei </w:t>
+        <w:t xml:space="preserve">wiederum in Teilaufgaben zerlegen. Auch hier gibt es in der Literatur abweichende Ansichten, wie diese Teilaufgaben zu </w:t>
+      </w:r>
+      <w:r>
+        <w:t>gliedern</w:t>
+      </w:r>
+      <w:r>
+        <w:t xml:space="preserve"> sind. Es werden sowohl zwei </w:t>
       </w:r>
       <w:r>
         <w:fldChar w:fldCharType="begin"/>
@@ -4902,17 +5014,20 @@
         <w:rPr>
           <w:rFonts w:cs="Arial"/>
         </w:rPr>
-        <w:t>(Lawrence &amp; Reed, 2020, S. 787–788; Peldszus &amp; Stede, 2013, S. 20; Stab &amp; Gurevych, 2017b, S. 620–621)</w:t>
+        <w:t xml:space="preserve">(Lawrence &amp; Reed, 2020, S. 787–788; Peldszus &amp; Stede, 2013, S. 20; Stab &amp; </w:t>
+      </w:r>
+      <w:r>
+        <w:rPr>
+          <w:rFonts w:cs="Arial"/>
+        </w:rPr>
+        <w:lastRenderedPageBreak/>
+        <w:t>Gurevych, 2017b, S. 620–621)</w:t>
       </w:r>
       <w:r>
         <w:fldChar w:fldCharType="end"/>
       </w:r>
       <w:r>
-        <w:t xml:space="preserve"> Teilaufgaben benannt. Inhaltlich sind sich die </w:t>
-      </w:r>
-      <w:r>
-        <w:lastRenderedPageBreak/>
-        <w:t xml:space="preserve">Teilaufgaben sehr ähnlich und werden je nach Vorgehensweise zusammengefasst. Für diese Untersuchung wird die folgende dreiteilige Gliederung der Teilaufgaben herangezogen. Zunächst wird der argumentative Text von dem nicht-argumentativen Text getrennt, gefolgt von der Unterteilung der Argumentationskomponenten in Behauptungen und Prämissen. Abschließend werden die argumentativen Beziehungen zwischen den Argumentationskomponenten identifiziert. Da die Teilaufgaben aufeinander aufbauen, wirken sich Fehler am Anfang negativ auf die nachfolgenden Aufgaben aus </w:t>
+        <w:t xml:space="preserve"> Teilaufgaben benannt. Inhaltlich sind sich die Teilaufgaben sehr ähnlich und werden je nach Vorgehensweise zusammengefasst. Für diese Untersuchung wird die folgende dreiteilige Gliederung der Teilaufgaben herangezogen. Zunächst wird der argumentative Text von dem nicht-argumentativen Text getrennt, gefolgt von der Unterteilung der Argumentationskomponenten in Behauptungen und Prämissen. Abschließend werden die argumentativen Beziehungen zwischen den Argumentationskomponenten identifiziert. Da die Teilaufgaben aufeinander aufbauen, wirken sich Fehler am Anfang negativ auf die nachfolgenden Aufgaben aus </w:t>
       </w:r>
       <w:r>
         <w:fldChar w:fldCharType="begin"/>
@@ -5129,7 +5244,13 @@
         <w:t xml:space="preserve"> </w:t>
       </w:r>
       <w:r>
-        <w:t>Neuere Argument Mining Ansätze betrachten die Extraktion der Argumente als eine Sequenzetikettierungsaufgabe (</w:t>
+        <w:t xml:space="preserve">Neuere </w:t>
+      </w:r>
+      <w:r>
+        <w:t>Argument-Mining-Ansätze</w:t>
+      </w:r>
+      <w:r>
+        <w:t xml:space="preserve"> betrachten die Extraktion der Argumente als eine Sequenzetikettierungsaufgabe (</w:t>
       </w:r>
       <w:r>
         <w:t xml:space="preserve">engl. </w:t>
@@ -5592,6 +5713,7 @@
         <w:rPr>
           <w:rFonts w:cs="Arial"/>
         </w:rPr>
+        <w:lastRenderedPageBreak/>
         <w:t xml:space="preserve">unterscheiden drei Phasen bei LLMs: </w:t>
       </w:r>
       <w:proofErr w:type="spellStart"/>
@@ -5619,7 +5741,6 @@
         <w:rPr>
           <w:rFonts w:cs="Arial"/>
         </w:rPr>
-        <w:lastRenderedPageBreak/>
         <w:t>Context</w:t>
       </w:r>
       <w:proofErr w:type="spellEnd"/>
@@ -5760,7 +5881,13 @@
         <w:rPr>
           <w:rFonts w:cs="Arial"/>
         </w:rPr>
-        <w:t xml:space="preserve">Transfer Learning beschreibt hingegen die Anwendung des LLMs auf einen neuen Anwendungsfall </w:t>
+        <w:t>Transfer-Learning</w:t>
+      </w:r>
+      <w:r>
+        <w:rPr>
+          <w:rFonts w:cs="Arial"/>
+        </w:rPr>
+        <w:t xml:space="preserve"> beschreibt hingegen die Anwendung des LLMs auf einen neuen Anwendungsfall </w:t>
       </w:r>
       <w:r>
         <w:rPr>
@@ -5796,7 +5923,39 @@
         <w:rPr>
           <w:rFonts w:cs="Arial"/>
         </w:rPr>
-        <w:t xml:space="preserve">. Eine spezielle Form des Transfer-Learning ist das Fine-Tuning, wobei mithilfe von aufgabenspezifischen Daten die ursprünglichen Parameter des vortrainierten Modells aktualisiert werden </w:t>
+        <w:t>. Eine spezielle Form des Transfer-</w:t>
+      </w:r>
+      <w:proofErr w:type="spellStart"/>
+      <w:r>
+        <w:rPr>
+          <w:rFonts w:cs="Arial"/>
+        </w:rPr>
+        <w:t>Learning</w:t>
+      </w:r>
+      <w:r>
+        <w:rPr>
+          <w:rFonts w:cs="Arial"/>
+        </w:rPr>
+        <w:t>s</w:t>
+      </w:r>
+      <w:proofErr w:type="spellEnd"/>
+      <w:r>
+        <w:rPr>
+          <w:rFonts w:cs="Arial"/>
+        </w:rPr>
+        <w:t xml:space="preserve"> ist das Fine-Tuning, </w:t>
+      </w:r>
+      <w:r>
+        <w:rPr>
+          <w:rFonts w:cs="Arial"/>
+        </w:rPr>
+        <w:t xml:space="preserve">bei dem </w:t>
+      </w:r>
+      <w:r>
+        <w:rPr>
+          <w:rFonts w:cs="Arial"/>
+        </w:rPr>
+        <w:t xml:space="preserve">mithilfe von aufgabenspezifischen Daten die ursprünglichen Parameter des vortrainierten Modells aktualisiert werden </w:t>
       </w:r>
       <w:r>
         <w:rPr>
@@ -6106,37 +6265,43 @@
         <w:rPr>
           <w:bCs/>
         </w:rPr>
-        <w:t xml:space="preserve"> Eingabetext </w:t>
+        <w:t xml:space="preserve"> Eingabetext</w:t>
       </w:r>
       <w:r>
         <w:rPr>
           <w:bCs/>
         </w:rPr>
-        <w:t>verstanden werden</w:t>
+        <w:t xml:space="preserve">, </w:t>
       </w:r>
       <w:r>
         <w:rPr>
           <w:bCs/>
         </w:rPr>
-        <w:t xml:space="preserve">, </w:t>
+        <w:t xml:space="preserve">auf </w:t>
       </w:r>
       <w:r>
         <w:rPr>
           <w:bCs/>
         </w:rPr>
-        <w:t xml:space="preserve">auf </w:t>
+        <w:t xml:space="preserve">den </w:t>
       </w:r>
       <w:r>
         <w:rPr>
           <w:bCs/>
         </w:rPr>
-        <w:t xml:space="preserve">den </w:t>
+        <w:t>das LLM reagiert</w:t>
       </w:r>
       <w:r>
         <w:rPr>
           <w:bCs/>
         </w:rPr>
-        <w:t>das LLM reagiert</w:t>
+        <w:t>,</w:t>
+      </w:r>
+      <w:r>
+        <w:rPr>
+          <w:bCs/>
+        </w:rPr>
+        <w:t xml:space="preserve"> verstanden werden</w:t>
       </w:r>
       <w:r>
         <w:rPr>
@@ -6570,7 +6735,10 @@
         <w:t>ie</w:t>
       </w:r>
       <w:r>
-        <w:t>, das Fachpersonal und die Infrastruktur zur Verwendung des LLMs hinzu. Dieser Ansatz ist folglich unbezahlbar für eine Vielzahl von Forschenden</w:t>
+        <w:t>, das Fachpersonal und die Infrastruktur zur Verwendung des LLMs hinzu. Dieser Ansatz ist folglich unbezahlbar für eine Vielzahl von Forsch</w:t>
+      </w:r>
+      <w:r>
+        <w:t>ern</w:t>
       </w:r>
       <w:r>
         <w:rPr>
@@ -6606,11 +6774,11 @@
         <w:t xml:space="preserve"> </w:t>
       </w:r>
       <w:r>
-        <w:t xml:space="preserve">Die Anpassung eines bereits vortrainierten LLMs mittels Fine-Tuning für die eigene Anwendung ist </w:t>
+        <w:t xml:space="preserve">Die Anpassung eines </w:t>
       </w:r>
       <w:r>
         <w:lastRenderedPageBreak/>
-        <w:t xml:space="preserve">hingegen </w:t>
+        <w:t xml:space="preserve">bereits vortrainierten LLMs mittels Fine-Tuning für die eigene Anwendung ist hingegen </w:t>
       </w:r>
       <w:r>
         <w:t xml:space="preserve">nach </w:t>
@@ -6920,115 +7088,16 @@
         <w:t xml:space="preserve">. </w:t>
       </w:r>
       <w:r>
-        <w:t xml:space="preserve">Daraus folgt, dass </w:t>
-      </w:r>
-      <w:r>
-        <w:rPr>
-          <w:rFonts w:cs="Arial"/>
-        </w:rPr>
-        <w:t>a</w:t>
-      </w:r>
-      <w:r>
-        <w:rPr>
-          <w:rFonts w:cs="Arial"/>
-        </w:rPr>
-        <w:t>uch wenn die</w:t>
-      </w:r>
-      <w:r>
-        <w:rPr>
-          <w:rFonts w:cs="Arial"/>
-        </w:rPr>
-        <w:t>ser</w:t>
-      </w:r>
-      <w:r>
-        <w:rPr>
-          <w:rFonts w:cs="Arial"/>
-        </w:rPr>
-        <w:t xml:space="preserve"> </w:t>
-      </w:r>
-      <w:r>
-        <w:rPr>
-          <w:rFonts w:cs="Arial"/>
-        </w:rPr>
-        <w:t>Ansatz kostengünstiger ist</w:t>
-      </w:r>
-      <w:r>
-        <w:rPr>
-          <w:rFonts w:cs="Arial"/>
-        </w:rPr>
-        <w:t xml:space="preserve">, </w:t>
-      </w:r>
-      <w:r>
-        <w:rPr>
-          <w:rFonts w:cs="Arial"/>
-        </w:rPr>
-        <w:t xml:space="preserve">er </w:t>
-      </w:r>
-      <w:r>
-        <w:rPr>
-          <w:rFonts w:cs="Arial"/>
-        </w:rPr>
-        <w:t>sich nicht</w:t>
-      </w:r>
-      <w:r>
-        <w:rPr>
-          <w:rFonts w:cs="Arial"/>
-        </w:rPr>
-        <w:t xml:space="preserve"> </w:t>
-      </w:r>
-      <w:r>
-        <w:rPr>
-          <w:rFonts w:cs="Arial"/>
-        </w:rPr>
-        <w:t>für F</w:t>
-      </w:r>
-      <w:r>
-        <w:rPr>
-          <w:rFonts w:cs="Arial"/>
-        </w:rPr>
-        <w:t xml:space="preserve">älle </w:t>
-      </w:r>
-      <w:r>
-        <w:rPr>
-          <w:rFonts w:cs="Arial"/>
-        </w:rPr>
-        <w:t>eignet</w:t>
-      </w:r>
-      <w:r>
-        <w:rPr>
-          <w:rFonts w:cs="Arial"/>
-        </w:rPr>
-        <w:t xml:space="preserve">, </w:t>
-      </w:r>
-      <w:r>
-        <w:rPr>
-          <w:rFonts w:cs="Arial"/>
-        </w:rPr>
-        <w:t xml:space="preserve">in denen </w:t>
-      </w:r>
-      <w:r>
-        <w:rPr>
-          <w:rFonts w:cs="Arial"/>
-        </w:rPr>
-        <w:t>keine ausreichenden Daten</w:t>
-      </w:r>
-      <w:r>
-        <w:rPr>
-          <w:rFonts w:cs="Arial"/>
-        </w:rPr>
-        <w:t>sä</w:t>
-      </w:r>
-      <w:r>
-        <w:rPr>
-          <w:rFonts w:cs="Arial"/>
-        </w:rPr>
-        <w:t>tze</w:t>
-      </w:r>
-      <w:r>
-        <w:rPr>
-          <w:rFonts w:cs="Arial"/>
-        </w:rPr>
-        <w:t xml:space="preserve"> vorhanden sind.</w:t>
+        <w:t>Auch wenn dieser Ansatz kostengünstiger ist, eignet er sich nicht</w:t>
+      </w:r>
+      <w:r>
+        <w:t xml:space="preserve"> für Fälle, in denen keine ausreichenden Datensätze vorhanden sind</w:t>
+      </w:r>
+      <w:r>
+        <w:rPr>
+          <w:rFonts w:cs="Arial"/>
+        </w:rPr>
+        <w:t>.</w:t>
       </w:r>
       <w:r>
         <w:rPr>
@@ -7215,7 +7284,13 @@
         <w:t>LLM</w:t>
       </w:r>
       <w:r>
-        <w:t>s untersucht wurde</w:t>
+        <w:t xml:space="preserve">s </w:t>
+      </w:r>
+      <w:r>
+        <w:t xml:space="preserve">analysiert </w:t>
+      </w:r>
+      <w:r>
+        <w:t>wurde</w:t>
       </w:r>
       <w:r>
         <w:t>,</w:t>
@@ -7259,7 +7334,19 @@
         <w:fldChar w:fldCharType="end"/>
       </w:r>
       <w:r>
-        <w:t xml:space="preserve"> konnten für medizinische Benchmarks zeigen, dass mittels Prompt Engineering Techniken ohne Fine-Tuning dem Stand der Technik entsprechende Ergebnisse für Open-Source Modelle erzielt werden können. Dem </w:t>
+        <w:t xml:space="preserve"> konnten für medizinische Benchmarks zeigen, dass mittels </w:t>
+      </w:r>
+      <w:r>
+        <w:t>Prompt-Engineering-Techniken</w:t>
+      </w:r>
+      <w:r>
+        <w:t xml:space="preserve"> ohne Fine-Tuning dem Stand der Technik entsprechende Ergebnisse für Open-Source</w:t>
+      </w:r>
+      <w:r>
+        <w:t>-</w:t>
+      </w:r>
+      <w:r>
+        <w:t xml:space="preserve">Modelle erzielt werden können. Dem </w:t>
       </w:r>
       <w:r>
         <w:t xml:space="preserve">gegenüber stehen Untersuchungen wie </w:t>
@@ -7692,7 +7779,13 @@
         <w:t xml:space="preserve"> </w:t>
       </w:r>
       <w:r>
-        <w:t xml:space="preserve">Es scheint somit ein </w:t>
+        <w:t>Es scheint somit</w:t>
+      </w:r>
+      <w:r>
+        <w:t>,</w:t>
+      </w:r>
+      <w:r>
+        <w:t xml:space="preserve"> ein </w:t>
       </w:r>
       <w:r>
         <w:t xml:space="preserve">wenig </w:t>
@@ -7825,7 +7918,13 @@
         <w:t xml:space="preserve"> somit</w:t>
       </w:r>
       <w:r>
-        <w:t xml:space="preserve">: Wie beeinflusst der Einsatz von Prompt Engineering Techniken die Leistung von Large Language Models bei der automatisierten Erkennung von Argumentationskomponenten und deren </w:t>
+        <w:t xml:space="preserve">: Wie beeinflusst der Einsatz von </w:t>
+      </w:r>
+      <w:r>
+        <w:t>Prompt-Engineering-Techniken</w:t>
+      </w:r>
+      <w:r>
+        <w:t xml:space="preserve"> die Leistung von Large Language Models bei der automatisierten Erkennung von Argumentationskomponenten und deren </w:t>
       </w:r>
       <w:r>
         <w:t>Beziehungen</w:t>
@@ -7916,7 +8015,13 @@
         <w:t>. Auch wenn eine vis</w:t>
       </w:r>
       <w:r>
-        <w:t>uelle Darstellung von Argumentationen die Nachvollziehbarkeit unterstützt, ist dies lediglich informativ aufgeführt und nicht Teil der vorliegenden Untersuchung.</w:t>
+        <w:t>uelle Darstellung von Argumentationen die Nachvollziehbarkeit unterstütz</w:t>
+      </w:r>
+      <w:r>
+        <w:t>en würde</w:t>
+      </w:r>
+      <w:r>
+        <w:t>, ist dies lediglich informativ aufgeführt und nicht Teil der vorliegenden Untersuchung.</w:t>
       </w:r>
       <w:r>
         <w:t xml:space="preserve"> </w:t>
@@ -8097,7 +8202,13 @@
         <w:t xml:space="preserve"> Daran anschließend erfolgt die </w:t>
       </w:r>
       <w:r>
-        <w:t xml:space="preserve">Begründung zur Auswahl des Datensatzes sowie </w:t>
+        <w:t xml:space="preserve">Begründung </w:t>
+      </w:r>
+      <w:r>
+        <w:t xml:space="preserve">für die </w:t>
+      </w:r>
+      <w:r>
+        <w:t xml:space="preserve">Auswahl des Datensatzes sowie </w:t>
       </w:r>
       <w:r>
         <w:t xml:space="preserve">die </w:t>
@@ -8124,7 +8235,10 @@
         <w:t xml:space="preserve">verwendeten </w:t>
       </w:r>
       <w:r>
-        <w:t xml:space="preserve">Prompt Engineering Techniken und </w:t>
+        <w:t>Prompt-Engineering-Techniken</w:t>
+      </w:r>
+      <w:r>
+        <w:t xml:space="preserve"> und </w:t>
       </w:r>
       <w:r>
         <w:t xml:space="preserve">die </w:t>
@@ -8548,7 +8662,13 @@
       </w:r>
       <w:proofErr w:type="spellEnd"/>
       <w:r>
-        <w:t xml:space="preserve"> teilt den Text unter Verwendung der Kodierung in eine Liste von Tokens auf. Dies zu verstehen ist relevant für die Arbeit mit LLMs, da einerseits die Modelle nur eine begrenz</w:t>
+        <w:t xml:space="preserve"> teilt den Text unter Verwendung der Kodierung in eine Liste von Tokens auf. Dies zu verstehen</w:t>
+      </w:r>
+      <w:r>
+        <w:t>,</w:t>
+      </w:r>
+      <w:r>
+        <w:t xml:space="preserve"> ist relevant für die Arbeit mit LLMs, da einerseits die Modelle nur eine begrenz</w:t>
       </w:r>
       <w:r>
         <w:t>t</w:t>
@@ -8669,7 +8789,13 @@
         <w:t>t</w:t>
       </w:r>
       <w:r>
-        <w:t xml:space="preserve"> ein Kontextfenster als einen Wert, welcher die maximale Anzahl an Tokens beschreibt, welche während einer einzigen Anfrage übergeben werden können. Dies beinhaltet sowohl die Input- als auch</w:t>
+        <w:t xml:space="preserve"> ein Kontextfenster als einen Wert, </w:t>
+      </w:r>
+      <w:r>
+        <w:t xml:space="preserve">der </w:t>
+      </w:r>
+      <w:r>
+        <w:t>die maximale Anzahl an Tokens beschreibt, welche während einer einzigen Anfrage übergeben werden können. Dies beinhaltet sowohl die Input- als auch</w:t>
       </w:r>
       <w:r>
         <w:t xml:space="preserve"> die</w:t>
@@ -9062,10 +9188,22 @@
         <w:t xml:space="preserve">aktuellen </w:t>
       </w:r>
       <w:r>
-        <w:t>Modells inkl. G</w:t>
-      </w:r>
-      <w:r>
-        <w:t>ewichtungen und weiteren Konfigu</w:t>
+        <w:t xml:space="preserve">Modells </w:t>
+      </w:r>
+      <w:r>
+        <w:t>einschließlich</w:t>
+      </w:r>
+      <w:r>
+        <w:t xml:space="preserve"> G</w:t>
+      </w:r>
+      <w:r>
+        <w:t>ewichtungen und weitere</w:t>
+      </w:r>
+      <w:r>
+        <w:t>r</w:t>
+      </w:r>
+      <w:r>
+        <w:t xml:space="preserve"> Konfigu</w:t>
       </w:r>
       <w:r>
         <w:t>rationen</w:t>
@@ -9325,11 +9463,11 @@
         <w:t xml:space="preserve">von Text als unstrukturierte Daten würde </w:t>
       </w:r>
       <w:r>
-        <w:t xml:space="preserve">aus meiner Sicht die Weiterverarbeitung </w:t>
+        <w:t xml:space="preserve">die Weiterverarbeitung erschweren, </w:t>
       </w:r>
       <w:r>
         <w:lastRenderedPageBreak/>
-        <w:t xml:space="preserve">erschweren, weshalb die </w:t>
+        <w:t xml:space="preserve">weshalb die </w:t>
       </w:r>
       <w:r>
         <w:t xml:space="preserve">Auferlegung eines JSON-Schemas </w:t>
@@ -9359,7 +9497,10 @@
         <w:t xml:space="preserve">Vorteil </w:t>
       </w:r>
       <w:r>
-        <w:t>angesehen wird</w:t>
+        <w:t xml:space="preserve">angesehen </w:t>
+      </w:r>
+      <w:r>
+        <w:t>werden kann</w:t>
       </w:r>
       <w:r>
         <w:t>.</w:t>
@@ -9407,7 +9548,19 @@
         <w:fldChar w:fldCharType="end"/>
       </w:r>
       <w:r>
-        <w:t>. Die Ausgaben des Modells inkl. dazugehöriger Metadaten können anschließend heruntergeladen werden. Aufgrund des Bearbeitungszeitraums von 24 Stunden gewährt OpenAI auf die Kosten einen Preisnachlass von 50</w:t>
+        <w:t xml:space="preserve">. Die Ausgaben des Modells </w:t>
+      </w:r>
+      <w:r>
+        <w:t xml:space="preserve">mit den </w:t>
+      </w:r>
+      <w:r>
+        <w:t>dazugehörige</w:t>
+      </w:r>
+      <w:r>
+        <w:t>n</w:t>
+      </w:r>
+      <w:r>
+        <w:t xml:space="preserve"> Metadaten können anschließend heruntergeladen werden. Aufgrund des Bearbeitungszeitraums von 24 Stunden gewährt OpenAI auf die Kosten einen Preisnachlass von 50</w:t>
       </w:r>
       <w:r>
         <w:t xml:space="preserve"> </w:t>
@@ -10116,7 +10269,13 @@
         <w:t xml:space="preserve">jedoch </w:t>
       </w:r>
       <w:r>
-        <w:t xml:space="preserve">auf der Anwendung von Eingabeaufforderungen in LLMs für Argument Mining und nicht auf der sprachwissenschaftlichen Theorie zu Argumenten. In Kombination </w:t>
+        <w:t xml:space="preserve">auf der Anwendung von Eingabeaufforderungen in LLMs für Argument Mining und nicht auf der sprachwissenschaftlichen Theorie </w:t>
+      </w:r>
+      <w:r>
+        <w:t xml:space="preserve">in Bezug auf </w:t>
+      </w:r>
+      <w:r>
+        <w:t xml:space="preserve">Argumente. In Kombination </w:t>
       </w:r>
       <w:r>
         <w:t xml:space="preserve">mit </w:t>
@@ -10276,16 +10435,7 @@
       </w:r>
       <w:proofErr w:type="spellEnd"/>
       <w:r>
-        <w:t xml:space="preserve"> Essays (</w:t>
-      </w:r>
-      <w:r>
-        <w:t>V</w:t>
-      </w:r>
-      <w:r>
-        <w:t>ersion 2)</w:t>
-      </w:r>
-      <w:r>
-        <w:t xml:space="preserve"> </w:t>
+        <w:t xml:space="preserve"> Essays </w:t>
       </w:r>
       <w:r>
         <w:t>Datensatz</w:t>
@@ -10294,7 +10444,10 @@
         <w:t xml:space="preserve"> </w:t>
       </w:r>
       <w:r>
-        <w:t xml:space="preserve">(AAEC) </w:t>
+        <w:t>(Version 2)</w:t>
+      </w:r>
+      <w:r>
+        <w:t xml:space="preserve"> </w:t>
       </w:r>
       <w:r>
         <w:fldChar w:fldCharType="begin"/>
@@ -10605,10 +10758,10 @@
         <w:t>gut für das Argument Mining, da sie ein bestimmtes Thema erläutern</w:t>
       </w:r>
       <w:r>
-        <w:t>,</w:t>
-      </w:r>
-      <w:r>
-        <w:t xml:space="preserve"> wobei der Autor versucht</w:t>
+        <w:t xml:space="preserve"> und</w:t>
+      </w:r>
+      <w:r>
+        <w:t xml:space="preserve"> der Autor versucht</w:t>
       </w:r>
       <w:r>
         <w:t>,</w:t>
@@ -11034,11 +11187,23 @@
         <w:t xml:space="preserve">stimmt </w:t>
       </w:r>
       <w:r>
-        <w:t xml:space="preserve">somit abgesehen von der Ergänzung einer </w:t>
+        <w:t>somit</w:t>
+      </w:r>
+      <w:r>
+        <w:t>,</w:t>
+      </w:r>
+      <w:r>
+        <w:t xml:space="preserve"> abgesehen von der Ergänzung einer </w:t>
       </w:r>
       <w:r>
         <w:lastRenderedPageBreak/>
-        <w:t xml:space="preserve">Hauptaussage mit der </w:t>
+        <w:t>Hauptaussage</w:t>
+      </w:r>
+      <w:r>
+        <w:t>,</w:t>
+      </w:r>
+      <w:r>
+        <w:t xml:space="preserve"> mit der </w:t>
       </w:r>
       <w:r>
         <w:t xml:space="preserve">oben beschriebenen allgemeinen Struktur von Argumenten überein. </w:t>
@@ -11410,13 +11575,6 @@
         </w:rPr>
         <w:fldChar w:fldCharType="end"/>
       </w:r>
-      <w:r>
-        <w:rPr>
-          <w:sz w:val="20"/>
-          <w:szCs w:val="18"/>
-        </w:rPr>
-        <w:t>.</w:t>
-      </w:r>
     </w:p>
     <w:p>
       <w:pPr>
@@ -11445,7 +11603,7 @@
         <w:t xml:space="preserve">t </w:t>
       </w:r>
       <w:r>
-        <w:t>ca. 200 bis 500 Wörter, mit einem Median von 3</w:t>
+        <w:t>ca. 200 bis 500 Wörter mit einem Median von 3</w:t>
       </w:r>
       <w:r>
         <w:t>19</w:t>
@@ -11475,7 +11633,34 @@
         <w:t xml:space="preserve"> </w:t>
       </w:r>
       <w:r>
-        <w:t>Es wurde fälschlicherweise angenommen, dass die Aufsätze keine Duplikate enthalten, da es sich um einen professionell erstellten Datensatz handelt.</w:t>
+        <w:t xml:space="preserve">Es wurde fälschlicherweise angenommen, dass </w:t>
+      </w:r>
+      <w:r>
+        <w:t xml:space="preserve">die </w:t>
+      </w:r>
+      <w:r>
+        <w:t xml:space="preserve">Aufsätze nicht mehrfach in dem </w:t>
+      </w:r>
+      <w:r>
+        <w:t xml:space="preserve">Datensatz </w:t>
+      </w:r>
+      <w:r>
+        <w:t>vorkommen</w:t>
+      </w:r>
+      <w:r>
+        <w:t xml:space="preserve">, da </w:t>
+      </w:r>
+      <w:r>
+        <w:t xml:space="preserve">er </w:t>
+      </w:r>
+      <w:r>
+        <w:t xml:space="preserve">professionell erstellt </w:t>
+      </w:r>
+      <w:r>
+        <w:t>wurde</w:t>
+      </w:r>
+      <w:r>
+        <w:t>.</w:t>
       </w:r>
       <w:r>
         <w:t xml:space="preserve"> Es wurde</w:t>
@@ -11508,7 +11693,19 @@
         <w:t xml:space="preserve"> </w:t>
       </w:r>
       <w:r>
-        <w:t xml:space="preserve">ein Text dreimal und ein weiterer Text zweimal vorkommt. </w:t>
+        <w:t xml:space="preserve">ein </w:t>
+      </w:r>
+      <w:r>
+        <w:t xml:space="preserve">Aufsatz </w:t>
+      </w:r>
+      <w:r>
+        <w:t xml:space="preserve">dreimal und ein weiterer </w:t>
+      </w:r>
+      <w:r>
+        <w:t xml:space="preserve">Aufsatz </w:t>
+      </w:r>
+      <w:r>
+        <w:t xml:space="preserve">zweimal vorkommt. </w:t>
       </w:r>
       <w:r>
         <w:t>Die abweichende</w:t>
@@ -11944,10 +12141,16 @@
         <w:t xml:space="preserve">anstelle der Texte </w:t>
       </w:r>
       <w:r>
-        <w:t xml:space="preserve">verwendet, da </w:t>
-      </w:r>
-      <w:r>
-        <w:t xml:space="preserve">somit </w:t>
+        <w:t>verwendet</w:t>
+      </w:r>
+      <w:r>
+        <w:t>. S</w:t>
+      </w:r>
+      <w:r>
+        <w:t xml:space="preserve">omit </w:t>
+      </w:r>
+      <w:r>
+        <w:t xml:space="preserve">werden </w:t>
       </w:r>
       <w:r>
         <w:t>weniger Token</w:t>
@@ -11956,7 +12159,7 @@
         <w:t>s</w:t>
       </w:r>
       <w:r>
-        <w:t xml:space="preserve"> benötigt werden. </w:t>
+        <w:t xml:space="preserve"> benötigt. </w:t>
       </w:r>
       <w:r>
         <w:t xml:space="preserve">Für die </w:t>
@@ -12085,7 +12288,13 @@
         <w:jc w:val="both"/>
       </w:pPr>
       <w:r>
-        <w:t xml:space="preserve">Es gibt verschiedene Prompt Engineering Techniken. </w:t>
+        <w:t xml:space="preserve">Es gibt verschiedene </w:t>
+      </w:r>
+      <w:r>
+        <w:t>Prompt-Engineering-Techniken</w:t>
+      </w:r>
+      <w:r>
+        <w:t xml:space="preserve">. </w:t>
       </w:r>
       <w:r>
         <w:t xml:space="preserve">So kann beim </w:t>
@@ -12662,7 +12871,7 @@
         <w:t xml:space="preserve"> Die Beispiele </w:t>
       </w:r>
       <w:r>
-        <w:t xml:space="preserve">wurden </w:t>
+        <w:t xml:space="preserve">werden </w:t>
       </w:r>
       <w:r>
         <w:t xml:space="preserve">zufällig </w:t>
@@ -12893,9 +13102,6 @@
         <w:instrText>nding and of GPT-3 in general.","language":"en","note":"done","number":"arXiv:2005.14165","publisher":"arXiv","source":"arXi</w:instrText>
       </w:r>
       <w:r>
-        <w:rPr>
-          <w:lang w:val="en-US"/>
-        </w:rPr>
         <w:instrText xml:space="preserve">v.org","title":"Language Models are Few-Shot Learners","URL":"http://arxiv.org/abs/2005.14165","author":[{"family":"Brown","given":"Tom B."},{"family":"Mann","given":"Benjamin"},{"family":"Ryder","given":"Nick"},{"family":"Subbiah","given":"Melanie"},{"family":"Kaplan","given":"Jared"},{"family":"Dhariwal","given":"Prafulla"},{"family":"Neelakantan","given":"Arvind"},{"family":"Shyam","given":"Pranav"},{"family":"Sastry","given":"Girish"},{"family":"Askell","given":"Amanda"},{"family":"Agarwal","given":"Sandhini"},{"family":"Herbert-Voss","given":"Ariel"},{"family":"Krueger","given":"Gretchen"},{"family":"Henighan","given":"Tom"},{"family":"Child","given":"Rewon"},{"family":"Ramesh","given":"Aditya"},{"family":"Ziegler","given":"Daniel M."},{"family":"Wu","given":"Jeffrey"},{"family":"Winter","given":"Clemens"},{"family":"Hesse","given":"Christopher"},{"family":"Chen","given":"Mark"},{"family":"Sigler","given":"Eric"},{"family":"Litwin","given":"Mateusz"},{"family":"Gray","given":"Scott"},{"family":"Chess","given":"Benjamin"},{"family":"Clark","given":"Jack"},{"family":"Berner","given":"Christopher"},{"family":"McCandlish","given":"Sam"},{"family":"Radford","given":"Alec"},{"family":"Sutskever","given":"Ilya"},{"family":"Amodei","given":"Dario"}],"accessed":{"date-parts":[["2024",7,25]]},"issued":{"date-parts":[["2020",7,22]]}},"locator":"6, 10","label":"page","suppress-author":true}],"schema":"https://github.com/citation-style-language/schema/raw/master/csl-citation.json"} </w:instrText>
       </w:r>
       <w:r>
@@ -12904,7 +13110,6 @@
       <w:r>
         <w:rPr>
           <w:rFonts w:cs="Arial"/>
-          <w:lang w:val="en-US"/>
         </w:rPr>
         <w:t>(2020, S. 6, 10)</w:t>
       </w:r>
@@ -12912,272 +13117,192 @@
         <w:fldChar w:fldCharType="end"/>
       </w:r>
       <w:r>
-        <w:rPr>
-          <w:lang w:val="en-US"/>
-        </w:rPr>
-        <w:t xml:space="preserve"> </w:t>
+        <w:t xml:space="preserve"> </w:t>
+      </w:r>
+      <w:r>
+        <w:t xml:space="preserve">verwenden </w:t>
+      </w:r>
+      <w:r>
+        <w:t>dabei in der Regel zwischen 10 und 100 Beispiele</w:t>
+      </w:r>
+      <w:r>
+        <w:t xml:space="preserve">, je nach der Größe des Kontextfensters des </w:t>
+      </w:r>
+      <w:r>
+        <w:t>LLMs</w:t>
+      </w:r>
+      <w:r>
+        <w:t>.</w:t>
+      </w:r>
+      <w:r>
+        <w:t xml:space="preserve"> </w:t>
+      </w:r>
+      <w:r>
+        <w:t xml:space="preserve">Demnach </w:t>
+      </w:r>
+      <w:r>
+        <w:t xml:space="preserve">führen mehr Beispiele </w:t>
+      </w:r>
+      <w:r>
+        <w:t>überwiegend</w:t>
+      </w:r>
+      <w:r>
+        <w:t xml:space="preserve"> zu besseren Ergebnisse</w:t>
+      </w:r>
+      <w:r>
+        <w:t>n</w:t>
+      </w:r>
+      <w:r>
+        <w:t>.</w:t>
+      </w:r>
+      <w:r>
+        <w:t xml:space="preserve"> So weisen</w:t>
+      </w:r>
+      <w:r>
+        <w:t xml:space="preserve"> Google </w:t>
+      </w:r>
+      <w:r>
+        <w:fldChar w:fldCharType="begin"/>
+      </w:r>
+      <w:r>
+        <w:instrText xml:space="preserve"> ADDIN ZOTERO_ITEM CSL_CITATION {"citationID":"AYhbpYgD","properties":{"formattedCitation":"(2024)","plainCitation":"(2024)","noteIndex":0},"citationItems":[{"id":1988,"uris":["http://zotero.org/users/14644665/items/V5NQ4V7L"],"itemData":{"id":1988,"type":"webpage","abstract":"Gemini API docs","language":"en","title":"Prompt design strategies","URL":"https://ai.google.dev/gemini-api/docs/prompting-strategies","author":[{"family":"Google","given":""}],"accessed":{"date-parts":[["2024",12,23]]},"issued":{"date-parts":[["2024"]]}},"label":"page","suppress-author":true}],"schema":"https://github.com/citation-style-language/schema/raw/master/csl-citation.json"} </w:instrText>
+      </w:r>
+      <w:r>
+        <w:fldChar w:fldCharType="separate"/>
+      </w:r>
+      <w:r>
+        <w:rPr>
+          <w:rFonts w:cs="Arial"/>
+        </w:rPr>
+        <w:t>(2024)</w:t>
+      </w:r>
+      <w:r>
+        <w:fldChar w:fldCharType="end"/>
+      </w:r>
+      <w:r>
+        <w:t xml:space="preserve"> </w:t>
+      </w:r>
+      <w:r>
+        <w:t>darauf hin</w:t>
+      </w:r>
+      <w:r>
+        <w:t>, dass Experimente notwendig sind</w:t>
+      </w:r>
+      <w:r>
+        <w:t>,</w:t>
+      </w:r>
+      <w:r>
+        <w:t xml:space="preserve"> um die optimale Anzahl </w:t>
+      </w:r>
+      <w:r>
+        <w:t xml:space="preserve">an </w:t>
+      </w:r>
+      <w:r>
+        <w:t>Beispiel</w:t>
+      </w:r>
+      <w:r>
+        <w:t>en</w:t>
+      </w:r>
+      <w:r>
+        <w:t xml:space="preserve"> zu bestimmen</w:t>
+      </w:r>
+      <w:r>
+        <w:t xml:space="preserve">, da </w:t>
+      </w:r>
+      <w:r>
+        <w:t xml:space="preserve">die Übergabe von zu vielen Beispielen zum </w:t>
       </w:r>
       <w:proofErr w:type="spellStart"/>
       <w:r>
-        <w:rPr>
-          <w:lang w:val="en-US"/>
-        </w:rPr>
-        <w:t>verwenden</w:t>
+        <w:t>Overfitting</w:t>
       </w:r>
       <w:proofErr w:type="spellEnd"/>
       <w:r>
-        <w:rPr>
-          <w:lang w:val="en-US"/>
-        </w:rPr>
-        <w:t xml:space="preserve"> </w:t>
-      </w:r>
-      <w:proofErr w:type="spellStart"/>
-      <w:r>
-        <w:rPr>
-          <w:lang w:val="en-US"/>
-        </w:rPr>
-        <w:t>dabei</w:t>
-      </w:r>
-      <w:proofErr w:type="spellEnd"/>
-      <w:r>
-        <w:rPr>
-          <w:lang w:val="en-US"/>
-        </w:rPr>
-        <w:t xml:space="preserve"> in der Regel </w:t>
-      </w:r>
-      <w:proofErr w:type="spellStart"/>
-      <w:r>
-        <w:rPr>
-          <w:lang w:val="en-US"/>
-        </w:rPr>
-        <w:t>zwischen</w:t>
-      </w:r>
-      <w:proofErr w:type="spellEnd"/>
-      <w:r>
-        <w:rPr>
-          <w:lang w:val="en-US"/>
-        </w:rPr>
-        <w:t xml:space="preserve"> 10 und 100 </w:t>
-      </w:r>
-      <w:proofErr w:type="spellStart"/>
-      <w:r>
-        <w:rPr>
-          <w:lang w:val="en-US"/>
-        </w:rPr>
-        <w:t>Beispiele</w:t>
-      </w:r>
-      <w:proofErr w:type="spellEnd"/>
-      <w:r>
-        <w:rPr>
-          <w:lang w:val="en-US"/>
-        </w:rPr>
-        <w:t xml:space="preserve">, je </w:t>
-      </w:r>
-      <w:proofErr w:type="spellStart"/>
-      <w:r>
-        <w:rPr>
-          <w:lang w:val="en-US"/>
-        </w:rPr>
-        <w:t>nach</w:t>
-      </w:r>
-      <w:proofErr w:type="spellEnd"/>
-      <w:r>
-        <w:rPr>
-          <w:lang w:val="en-US"/>
-        </w:rPr>
-        <w:t xml:space="preserve"> der </w:t>
-      </w:r>
-      <w:proofErr w:type="spellStart"/>
-      <w:r>
-        <w:rPr>
-          <w:lang w:val="en-US"/>
-        </w:rPr>
-        <w:t>Größe</w:t>
-      </w:r>
-      <w:proofErr w:type="spellEnd"/>
-      <w:r>
-        <w:rPr>
-          <w:lang w:val="en-US"/>
-        </w:rPr>
-        <w:t xml:space="preserve"> des </w:t>
-      </w:r>
-      <w:proofErr w:type="spellStart"/>
-      <w:r>
-        <w:rPr>
-          <w:lang w:val="en-US"/>
-        </w:rPr>
-        <w:t>Kontextfensters</w:t>
-      </w:r>
-      <w:proofErr w:type="spellEnd"/>
-      <w:r>
-        <w:rPr>
-          <w:lang w:val="en-US"/>
-        </w:rPr>
-        <w:t xml:space="preserve"> des </w:t>
-      </w:r>
-      <w:r>
-        <w:rPr>
-          <w:lang w:val="en-US"/>
-        </w:rPr>
-        <w:t>LLMs</w:t>
-      </w:r>
-      <w:r>
-        <w:rPr>
-          <w:lang w:val="en-US"/>
-        </w:rPr>
+        <w:t xml:space="preserve"> führen</w:t>
+      </w:r>
+      <w:r>
+        <w:t xml:space="preserve"> kann</w:t>
+      </w:r>
+      <w:r>
         <w:t>.</w:t>
       </w:r>
       <w:r>
-        <w:rPr>
-          <w:lang w:val="en-US"/>
-        </w:rPr>
-        <w:t xml:space="preserve"> </w:t>
-      </w:r>
-      <w:r>
-        <w:t xml:space="preserve">Demnach </w:t>
-      </w:r>
-      <w:r>
-        <w:t>führen mehr Beispiele meist, aber nicht immer, zu besseren Ergebnisse</w:t>
-      </w:r>
-      <w:r>
-        <w:t>n</w:t>
+        <w:t xml:space="preserve"> </w:t>
+      </w:r>
+      <w:r>
+        <w:t xml:space="preserve">Die Übergabe der Beispiele soll dazu führen, dass </w:t>
+      </w:r>
+      <w:r>
+        <w:t xml:space="preserve">das LLM </w:t>
+      </w:r>
+      <w:r>
+        <w:t xml:space="preserve">daraus </w:t>
+      </w:r>
+      <w:r>
+        <w:t>Muster</w:t>
+      </w:r>
+      <w:r>
+        <w:t xml:space="preserve">, die für die Bearbeitung </w:t>
+      </w:r>
+      <w:r>
+        <w:t>der Aufgabe zuträglich sind</w:t>
+      </w:r>
+      <w:r>
+        <w:t xml:space="preserve">, </w:t>
+      </w:r>
+      <w:r>
+        <w:t>erkennt</w:t>
+      </w:r>
+      <w:r>
+        <w:t xml:space="preserve"> </w:t>
+      </w:r>
+      <w:r>
+        <w:fldChar w:fldCharType="begin"/>
+      </w:r>
+      <w:r>
+        <w:instrText xml:space="preserve"> ADDIN ZOTERO_ITEM CSL_CITATION {"citationID":"5Yf8qqfl","properties":{"formattedCitation":"(Ozdemir, 2024, S. 136; Yeginbergen et al., 2024, S. 11690)","plainCitation":"(Ozdemir, 2024, S. 136; Yeginbergen et al., 2024, S. 11690)","noteIndex":0},"citationItems":[{"id":197,"uris":["http://zotero.org/users/14644665/items/QCPDWWZD"],"itemData":{"id":197,"type":"book","abstract":"Das Buch bietet einen Überblick über zentrale Konzepte und Techniken von LLMs wie z.B. ChatGPT und zeigt das Potenzial von Open-Source- und Closed-Source-Modellen Es erläutert, wie Large Language Models funktionieren und wie sie für Aufgaben des Natural Language Processing (NLP) genutzt werden Auch für interessierte Nicht-Data-Scientists mit Python-Kenntnissen verständlich Themen z.B.: die ChatGPT-API, Prompt-Engineering, Chatbot-Personas, Cloud-Bereitstellung; deckt auch GPT-4 ab Large Language Models (LLMs) wie ChatGPT zeigen erstaunliche Fähigkeiten, aber ihre Größe und Komplexität halten viele Praktiker_innen davon ab, sie in ihren eigenen Anwendungen einzusetzen. In dieser Einführung räumt Data Scientist und KI-Unternehmer Sinan Ozdemir diese Hindernisse aus dem Weg und bietet einen Leitfaden für den Einsatz von LLMs zur Lösung praktischer NLP-Probleme. Sinan Ozdemir hat alles zusammengestellt, was Sie für den Einstieg brauchen, auch wenn Sie noch keine Erfahrung mit LLMs haben: Schritt-für-Schritt-Anleitungen, Best Practices, Fallstudien aus der Praxis, Übungsaufgaben und vieles mehr. Gleichzeitig bietet er Einblicke in die Funktionsweise von LLMs, um Sie bei der Auswahl von Modellen, Datenformaten und Parametern zu unterstützen. Auf der begleitenden Website des Autors finden Sie weitere Ressourcen, darunter Beispieldatensätze und Code für die Arbeit mit Open-Source- und Closed-Source-LLMs","edition":"1. Aufl., deutsche Ausgabe","event-place":"Heidelberg","ISBN":"978-3-96010-853-5","language":"ger","number-of-pages":"271","publisher":"O'Reilly","publisher-place":"Heidelberg","source":"K10plus ISBN","title":"Praxiseinstieg Large Language Models: Strategien und Best Practices für den Einsatz von ChatGPT und anderen LLMs","title-short":"Praxiseinstieg Large Language Models","author":[{"family":"Ozdemir","given":"Sinan"}],"translator":[{"family":"Langenau","given":"Frank"}],"issued":{"date-parts":[["2024"]]}},"locator":"136","label":"page"},{"id":959,"uris":["http://zotero.org/users/14644665/items/T7T4BLWM"],"itemData":{"id":959,"type":"paper-conference","container-title":"Proceedings of the 62nd Annual Meeting of the Association for Computational Linguistics (Volume 1: Long Papers)","DOI":"10.18653/v1/2024.acl-long.628","event-place":"Bangkok, Thailand","event-title":"Proceedings of the 62nd Annual Meeting of the Association for Computational Linguistics (Volume 1: Long Papers)","language":"en","note":"done","page":"11687-11699","publisher":"Association for Computational Linguistics","publisher-place":"Bangkok, Thailand","source":"DOI.org (Crossref)","title":"Argument Mining in Data Scarce Settings: Cross-lingual Transfer and Few-shot Techniques","title-short":"Argument Mining in Data Scarce Settings","URL":"https://aclanthology.org/2024.acl-long.628","author":[{"family":"Yeginbergen","given":"Anar"},{"family":"Oronoz","given":"Maite"},{"family":"Agerri","given":"Rodrigo"}],"accessed":{"date-parts":[["2024",10,11]]},"issued":{"date-parts":[["2024"]]}},"locator":"11690","label":"page"}],"schema":"https://github.com/citation-style-language/schema/raw/master/csl-citation.json"} </w:instrText>
+      </w:r>
+      <w:r>
+        <w:fldChar w:fldCharType="separate"/>
+      </w:r>
+      <w:r>
+        <w:rPr>
+          <w:rFonts w:cs="Arial"/>
+        </w:rPr>
+        <w:t>(Ozdemir, 2024, S. 136; Yeginbergen et al., 2024, S. 11690)</w:t>
+      </w:r>
+      <w:r>
+        <w:fldChar w:fldCharType="end"/>
       </w:r>
       <w:r>
         <w:t>.</w:t>
       </w:r>
       <w:r>
-        <w:t xml:space="preserve"> So weisen</w:t>
-      </w:r>
-      <w:r>
-        <w:t xml:space="preserve"> Google </w:t>
-      </w:r>
-      <w:r>
-        <w:fldChar w:fldCharType="begin"/>
-      </w:r>
-      <w:r>
-        <w:instrText xml:space="preserve"> ADDIN ZOTERO_ITEM CSL_CITATION {"citationID":"AYhbpYgD","properties":{"formattedCitation":"(2024)","plainCitation":"(2024)","noteIndex":0},"citationItems":[{"id":1988,"uris":["http://zotero.org/users/14644665/items/V5NQ4V7L"],"itemData":{"id":1988,"type":"webpage","abstract":"Gemini API docs","language":"en","title":"Prompt design strategies","URL":"https://ai.google.dev/gemini-api/docs/prompting-strategies","author":[{"family":"Google","given":""}],"accessed":{"date-parts":[["2024",12,23]]},"issued":{"date-parts":[["2024"]]}},"label":"page","suppress-author":true}],"schema":"https://github.com/citation-style-language/schema/raw/master/csl-citation.json"} </w:instrText>
-      </w:r>
-      <w:r>
-        <w:fldChar w:fldCharType="separate"/>
-      </w:r>
-      <w:r>
-        <w:rPr>
-          <w:rFonts w:cs="Arial"/>
-        </w:rPr>
-        <w:t>(2024)</w:t>
-      </w:r>
-      <w:r>
-        <w:fldChar w:fldCharType="end"/>
-      </w:r>
-      <w:r>
-        <w:t xml:space="preserve"> </w:t>
-      </w:r>
-      <w:r>
-        <w:t>darauf hin</w:t>
-      </w:r>
-      <w:r>
-        <w:t>, dass Experimente notwendig sind</w:t>
+        <w:t xml:space="preserve"> </w:t>
+      </w:r>
+      <w:r>
+        <w:t xml:space="preserve">Mit Hinblick auf die Tokenanzahl </w:t>
+      </w:r>
+      <w:r>
+        <w:t xml:space="preserve">und das Kontextfenster </w:t>
+      </w:r>
+      <w:r>
+        <w:t>wurde d</w:t>
+      </w:r>
+      <w:r>
+        <w:t xml:space="preserve">ie Anzahl der Beispiele stufenweise verdoppelt, </w:t>
+      </w:r>
+      <w:r>
+        <w:t>beginnend</w:t>
+      </w:r>
+      <w:r>
+        <w:t xml:space="preserve"> bei 10</w:t>
       </w:r>
       <w:r>
         <w:t>,</w:t>
       </w:r>
       <w:r>
-        <w:t xml:space="preserve"> um die optimale Anzahl </w:t>
-      </w:r>
-      <w:r>
-        <w:t xml:space="preserve">an </w:t>
-      </w:r>
-      <w:r>
-        <w:t>Beispiel</w:t>
-      </w:r>
-      <w:r>
-        <w:t>en</w:t>
-      </w:r>
-      <w:r>
-        <w:t xml:space="preserve"> zu bestimmen</w:t>
-      </w:r>
-      <w:r>
-        <w:t xml:space="preserve">, da </w:t>
-      </w:r>
-      <w:r>
-        <w:t xml:space="preserve">die Übergabe von zu vielen Beispielen zum </w:t>
-      </w:r>
-      <w:proofErr w:type="spellStart"/>
-      <w:r>
-        <w:t>Overfitting</w:t>
-      </w:r>
-      <w:proofErr w:type="spellEnd"/>
-      <w:r>
-        <w:t xml:space="preserve"> führen</w:t>
-      </w:r>
-      <w:r>
-        <w:t xml:space="preserve"> kann</w:t>
-      </w:r>
-      <w:r>
-        <w:t>.</w:t>
-      </w:r>
-      <w:r>
-        <w:t xml:space="preserve"> </w:t>
-      </w:r>
-      <w:r>
-        <w:t xml:space="preserve">Die Übergabe der Beispiele soll dazu führen, dass </w:t>
-      </w:r>
-      <w:r>
-        <w:t xml:space="preserve">das LLM </w:t>
-      </w:r>
-      <w:r>
-        <w:t xml:space="preserve">daraus </w:t>
-      </w:r>
-      <w:r>
-        <w:t xml:space="preserve">Muster </w:t>
-      </w:r>
-      <w:r>
-        <w:t xml:space="preserve">erkennt, die für die Bearbeitung </w:t>
-      </w:r>
-      <w:r>
-        <w:t xml:space="preserve">der Aufgabe zuträglich sind </w:t>
-      </w:r>
-      <w:r>
-        <w:fldChar w:fldCharType="begin"/>
-      </w:r>
-      <w:r>
-        <w:instrText xml:space="preserve"> ADDIN ZOTERO_ITEM CSL_CITATION {"citationID":"5Yf8qqfl","properties":{"formattedCitation":"(Ozdemir, 2024, S. 136; Yeginbergen et al., 2024, S. 11690)","plainCitation":"(Ozdemir, 2024, S. 136; Yeginbergen et al., 2024, S. 11690)","noteIndex":0},"citationItems":[{"id":197,"uris":["http://zotero.org/users/14644665/items/QCPDWWZD"],"itemData":{"id":197,"type":"book","abstract":"Das Buch bietet einen Überblick über zentrale Konzepte und Techniken von LLMs wie z.B. ChatGPT und zeigt das Potenzial von Open-Source- und Closed-Source-Modellen Es erläutert, wie Large Language Models funktionieren und wie sie für Aufgaben des Natural Language Processing (NLP) genutzt werden Auch für interessierte Nicht-Data-Scientists mit Python-Kenntnissen verständlich Themen z.B.: die ChatGPT-API, Prompt-Engineering, Chatbot-Personas, Cloud-Bereitstellung; deckt auch GPT-4 ab Large Language Models (LLMs) wie ChatGPT zeigen erstaunliche Fähigkeiten, aber ihre Größe und Komplexität halten viele Praktiker_innen davon ab, sie in ihren eigenen Anwendungen einzusetzen. In dieser Einführung räumt Data Scientist und KI-Unternehmer Sinan Ozdemir diese Hindernisse aus dem Weg und bietet einen Leitfaden für den Einsatz von LLMs zur Lösung praktischer NLP-Probleme. Sinan Ozdemir hat alles zusammengestellt, was Sie für den Einstieg brauchen, auch wenn Sie noch keine Erfahrung mit LLMs haben: Schritt-für-Schritt-Anleitungen, Best Practices, Fallstudien aus der Praxis, Übungsaufgaben und vieles mehr. Gleichzeitig bietet er Einblicke in die Funktionsweise von LLMs, um Sie bei der Auswahl von Modellen, Datenformaten und Parametern zu unterstützen. Auf der begleitenden Website des Autors finden Sie weitere Ressourcen, darunter Beispieldatensätze und Code für die Arbeit mit Open-Source- und Closed-Source-LLMs","edition":"1. Aufl., deutsche Ausgabe","event-place":"Heidelberg","ISBN":"978-3-96010-853-5","language":"ger","number-of-pages":"271","publisher":"O'Reilly","publisher-place":"Heidelberg","source":"K10plus ISBN","title":"Praxiseinstieg Large Language Models: Strategien und Best Practices für den Einsatz von ChatGPT und anderen LLMs","title-short":"Praxiseinstieg Large Language Models","author":[{"family":"Ozdemir","given":"Sinan"}],"translator":[{"family":"Langenau","given":"Frank"}],"issued":{"date-parts":[["2024"]]}},"locator":"136","label":"page"},{"id":959,"uris":["http://zotero.org/users/14644665/items/T7T4BLWM"],"itemData":{"id":959,"type":"paper-conference","container-title":"Proceedings of the 62nd Annual Meeting of the Association for Computational Linguistics (Volume 1: Long Papers)","DOI":"10.18653/v1/2024.acl-long.628","event-place":"Bangkok, Thailand","event-title":"Proceedings of the 62nd Annual Meeting of the Association for Computational Linguistics (Volume 1: Long Papers)","language":"en","note":"done","page":"11687-11699","publisher":"Association for Computational Linguistics","publisher-place":"Bangkok, Thailand","source":"DOI.org (Crossref)","title":"Argument Mining in Data Scarce Settings: Cross-lingual Transfer and Few-shot Techniques","title-short":"Argument Mining in Data Scarce Settings","URL":"https://aclanthology.org/2024.acl-long.628","author":[{"family":"Yeginbergen","given":"Anar"},{"family":"Oronoz","given":"Maite"},{"family":"Agerri","given":"Rodrigo"}],"accessed":{"date-parts":[["2024",10,11]]},"issued":{"date-parts":[["2024"]]}},"locator":"11690","label":"page"}],"schema":"https://github.com/citation-style-language/schema/raw/master/csl-citation.json"} </w:instrText>
-      </w:r>
-      <w:r>
-        <w:fldChar w:fldCharType="separate"/>
-      </w:r>
-      <w:r>
-        <w:rPr>
-          <w:rFonts w:cs="Arial"/>
-        </w:rPr>
-        <w:t>(Ozdemir, 2024, S. 136; Yeginbergen et al., 2024, S. 11690)</w:t>
-      </w:r>
-      <w:r>
-        <w:fldChar w:fldCharType="end"/>
-      </w:r>
-      <w:r>
-        <w:t>.</w:t>
-      </w:r>
-      <w:r>
-        <w:t xml:space="preserve"> </w:t>
-      </w:r>
-      <w:r>
-        <w:t xml:space="preserve">Mit Hinblick auf die Tokenanzahl </w:t>
-      </w:r>
-      <w:r>
-        <w:t xml:space="preserve">und das Kontextfenster </w:t>
-      </w:r>
-      <w:r>
-        <w:t>wurde d</w:t>
-      </w:r>
-      <w:r>
-        <w:t xml:space="preserve">ie Anzahl der Beispiele stufenweise verdoppelt, </w:t>
-      </w:r>
-      <w:r>
-        <w:t>beginnend</w:t>
-      </w:r>
-      <w:r>
-        <w:t xml:space="preserve"> bei 10 über 20 </w:t>
+        <w:t xml:space="preserve"> über 20 </w:t>
       </w:r>
       <w:r>
         <w:t>bis hin</w:t>
@@ -13201,7 +13326,13 @@
         <w:t xml:space="preserve"> abzuleiten</w:t>
       </w:r>
       <w:r>
-        <w:t>, anstatt eine optimale Anzahl an Beispielen zu ermitteln</w:t>
+        <w:t xml:space="preserve">, anstatt eine optimale Anzahl </w:t>
+      </w:r>
+      <w:r>
+        <w:t>von</w:t>
+      </w:r>
+      <w:r>
+        <w:t xml:space="preserve"> Beispielen zu ermitteln</w:t>
       </w:r>
       <w:r>
         <w:t>.</w:t>
@@ -13431,7 +13562,19 @@
         <w:rPr>
           <w:bCs/>
         </w:rPr>
-        <w:t>Auf den Anwendungsfall Argument Mining übersetzt werden dem Modell</w:t>
+        <w:t>Auf den Anwendungsfall Argument Mining übersetzt</w:t>
+      </w:r>
+      <w:r>
+        <w:rPr>
+          <w:bCs/>
+        </w:rPr>
+        <w:t>,</w:t>
+      </w:r>
+      <w:r>
+        <w:rPr>
+          <w:bCs/>
+        </w:rPr>
+        <w:t xml:space="preserve"> werden dem Modell</w:t>
       </w:r>
       <w:r>
         <w:rPr>
@@ -13489,7 +13632,19 @@
         <w:rPr>
           <w:bCs/>
         </w:rPr>
-        <w:t xml:space="preserve">Hierbei wird das LLM angehalten eine gewisse Persona zu imitieren und die Ausgaben entsprechend zu formulieren, um so relevante Informationen auszugeben </w:t>
+        <w:t>Hierbei wird das LLM angehalten</w:t>
+      </w:r>
+      <w:r>
+        <w:rPr>
+          <w:bCs/>
+        </w:rPr>
+        <w:t>,</w:t>
+      </w:r>
+      <w:r>
+        <w:rPr>
+          <w:bCs/>
+        </w:rPr>
+        <w:t xml:space="preserve"> eine gewisse Persona zu imitieren und die Ausgaben entsprechend zu formulieren, um so relevante Informationen auszugeben </w:t>
       </w:r>
       <w:r>
         <w:rPr>
@@ -13674,7 +13829,31 @@
         <w:rPr>
           <w:bCs/>
         </w:rPr>
-        <w:t xml:space="preserve"> für bessere Ergebnisse </w:t>
+        <w:t xml:space="preserve"> für</w:t>
+      </w:r>
+      <w:r>
+        <w:rPr>
+          <w:bCs/>
+        </w:rPr>
+        <w:t xml:space="preserve"> den Erhalt </w:t>
+      </w:r>
+      <w:r>
+        <w:rPr>
+          <w:bCs/>
+        </w:rPr>
+        <w:t>bessere</w:t>
+      </w:r>
+      <w:r>
+        <w:rPr>
+          <w:bCs/>
+        </w:rPr>
+        <w:t>r</w:t>
+      </w:r>
+      <w:r>
+        <w:rPr>
+          <w:bCs/>
+        </w:rPr>
+        <w:t xml:space="preserve"> Ergebnisse </w:t>
       </w:r>
       <w:r>
         <w:rPr>
@@ -13947,7 +14126,7 @@
         <w:t>die Beschreibung der Persona</w:t>
       </w:r>
       <w:r>
-        <w:t xml:space="preserve">. Diese </w:t>
+        <w:t xml:space="preserve">. Die </w:t>
       </w:r>
       <w:r>
         <w:t xml:space="preserve">Textbausteine </w:t>
@@ -14025,7 +14204,13 @@
         <w:t xml:space="preserve"> </w:t>
       </w:r>
       <w:r>
-        <w:t xml:space="preserve">Konkret werden dem LLM </w:t>
+        <w:t>Konkret w</w:t>
+      </w:r>
+      <w:r>
+        <w:t>ird</w:t>
+      </w:r>
+      <w:r>
+        <w:t xml:space="preserve"> dem LLM </w:t>
       </w:r>
       <w:r>
         <w:t xml:space="preserve">im Sinne des ZS, OS und FS </w:t>
@@ -14088,7 +14273,13 @@
         <w:t xml:space="preserve"> COT</w:t>
       </w:r>
       <w:r>
-        <w:t xml:space="preserve"> oder beide ergänzt.</w:t>
+        <w:t xml:space="preserve"> oder</w:t>
+      </w:r>
+      <w:r>
+        <w:t xml:space="preserve"> um</w:t>
+      </w:r>
+      <w:r>
+        <w:t xml:space="preserve"> beide ergänzt.</w:t>
       </w:r>
       <w:r>
         <w:t xml:space="preserve"> </w:t>
@@ -14115,7 +14306,10 @@
         <w:t xml:space="preserve">, anhand derer die Auswirkungen der </w:t>
       </w:r>
       <w:r>
-        <w:t xml:space="preserve">Prompt Engineering Techniken </w:t>
+        <w:t>Prompt-Engineering-Techniken</w:t>
+      </w:r>
+      <w:r>
+        <w:t xml:space="preserve"> </w:t>
       </w:r>
       <w:r>
         <w:t xml:space="preserve">analysiert </w:t>
@@ -14345,6 +14539,53 @@
           <w:bCs/>
         </w:rPr>
         <w:t xml:space="preserve"> im Anhang </w:t>
+      </w:r>
+      <w:r>
+        <w:rPr>
+          <w:bCs/>
+        </w:rPr>
+        <w:fldChar w:fldCharType="begin"/>
+      </w:r>
+      <w:r>
+        <w:rPr>
+          <w:bCs/>
+        </w:rPr>
+        <w:instrText xml:space="preserve"> REF _Ref190360093 \r \h </w:instrText>
+      </w:r>
+      <w:r>
+        <w:rPr>
+          <w:bCs/>
+        </w:rPr>
+      </w:r>
+      <w:r>
+        <w:rPr>
+          <w:bCs/>
+        </w:rPr>
+        <w:fldChar w:fldCharType="separate"/>
+      </w:r>
+      <w:r>
+        <w:rPr>
+          <w:bCs/>
+        </w:rPr>
+        <w:t>6.</w:t>
+      </w:r>
+      <w:r>
+        <w:rPr>
+          <w:bCs/>
+        </w:rPr>
+        <w:t>4</w:t>
+      </w:r>
+      <w:r>
+        <w:rPr>
+          <w:bCs/>
+        </w:rPr>
+        <w:fldChar w:fldCharType="end"/>
+      </w:r>
+      <w:r>
+        <w:rPr>
+          <w:bCs/>
+        </w:rPr>
+        <w:t xml:space="preserve"> </w:t>
       </w:r>
       <w:r>
         <w:rPr>
@@ -16476,7 +16717,7 @@
           <w:sz w:val="20"/>
           <w:szCs w:val="18"/>
         </w:rPr>
-        <w:t>Eigene Darstellung.</w:t>
+        <w:t>Eigene Darstellung</w:t>
       </w:r>
     </w:p>
     <w:p>
@@ -17128,7 +17369,7 @@
           <w:sz w:val="20"/>
           <w:szCs w:val="18"/>
         </w:rPr>
-        <w:t>Eigene Darstellung.</w:t>
+        <w:t>Eigene Darstellung</w:t>
       </w:r>
     </w:p>
     <w:p>
@@ -18428,10 +18669,10 @@
         <w:t xml:space="preserve">der Einsatz von </w:t>
       </w:r>
       <w:r>
-        <w:t xml:space="preserve">Prompt Engineering </w:t>
-      </w:r>
-      <w:r>
-        <w:t xml:space="preserve">Techniken </w:t>
+        <w:t>Prompt-Engineering-Techniken</w:t>
+      </w:r>
+      <w:r>
+        <w:t xml:space="preserve"> </w:t>
       </w:r>
       <w:r>
         <w:t xml:space="preserve">einen signifikanten Einfluss auf die Leistungsfähigkeit von LLMs im Argument Mining hat. </w:t>
@@ -18978,7 +19219,13 @@
         <w:t xml:space="preserve">, erscheinen die </w:t>
       </w:r>
       <w:r>
-        <w:t xml:space="preserve">mit der Anwendung von Prompt Engineering Techniken </w:t>
+        <w:t xml:space="preserve">mit der Anwendung von </w:t>
+      </w:r>
+      <w:r>
+        <w:t>Prompt-Engineering-Techniken</w:t>
+      </w:r>
+      <w:r>
+        <w:t xml:space="preserve"> </w:t>
       </w:r>
       <w:r>
         <w:t>erzielte</w:t>
@@ -19014,7 +19261,10 @@
         <w:t xml:space="preserve"> </w:t>
       </w:r>
       <w:r>
-        <w:t>jedoch auch auf der Analyse der Effekte einzelner Prompt Engineering Techniken</w:t>
+        <w:t xml:space="preserve">jedoch auch auf der Analyse der Effekte einzelner </w:t>
+      </w:r>
+      <w:r>
+        <w:t>Prompt-Engineering-Techniken</w:t>
       </w:r>
       <w:r>
         <w:t xml:space="preserve"> für das Argument Mining</w:t>
@@ -19229,7 +19479,13 @@
         <w:t xml:space="preserve">Trotz der zuvor beschriebenen Einschränkungen gibt die </w:t>
       </w:r>
       <w:r>
-        <w:t xml:space="preserve">vorliegende Untersuchung Aufschluss darüber, wie leistungsfähig LLMs für das Argument Mining bei überzeugenden Aufsätzen sind und welche der betrachteten Prompt Engineering Techniken in diesem Zusammenhang die besten Ergebnisse liefern. Die Untersuchung trägt damit sowohl zur Weiterentwicklung der Forschung auf dem Gebiet des Argument </w:t>
+        <w:t xml:space="preserve">vorliegende Untersuchung Aufschluss darüber, wie leistungsfähig LLMs für das Argument Mining bei überzeugenden Aufsätzen sind und welche der betrachteten </w:t>
+      </w:r>
+      <w:r>
+        <w:t>Prompt-Engineering-Techniken</w:t>
+      </w:r>
+      <w:r>
+        <w:t xml:space="preserve"> in diesem Zusammenhang die besten Ergebnisse liefern. Die Untersuchung trägt damit sowohl zur Weiterentwicklung der Forschung auf dem Gebiet des Argument </w:t>
       </w:r>
       <w:proofErr w:type="spellStart"/>
       <w:r>
@@ -23316,7 +23572,7 @@
           <w:sz w:val="20"/>
           <w:szCs w:val="18"/>
         </w:rPr>
-        <w:t>Eigene Darstellung.</w:t>
+        <w:t>Eigene Darstellung</w:t>
       </w:r>
     </w:p>
     <w:p>
@@ -23478,7 +23734,7 @@
           <w:sz w:val="20"/>
           <w:szCs w:val="18"/>
         </w:rPr>
-        <w:t>Eigene Darstellung.</w:t>
+        <w:t>Eigene Darstellung</w:t>
       </w:r>
     </w:p>
     <w:p>
@@ -23487,11 +23743,13 @@
         <w:ind w:left="576"/>
       </w:pPr>
       <w:bookmarkStart w:id="138" w:name="_Toc190329898"/>
+      <w:bookmarkStart w:id="139" w:name="_Ref190359970"/>
       <w:r>
         <w:lastRenderedPageBreak/>
         <w:t>Übersicht der Tokenanzahl pro Prompt</w:t>
       </w:r>
       <w:bookmarkEnd w:id="138"/>
+      <w:bookmarkEnd w:id="139"/>
     </w:p>
     <w:p>
       <w:r>
@@ -25110,7 +25368,8 @@
         <w:pStyle w:val="berschrift2"/>
         <w:ind w:left="576"/>
       </w:pPr>
-      <w:bookmarkStart w:id="139" w:name="_Toc190329899"/>
+      <w:bookmarkStart w:id="140" w:name="_Toc190329899"/>
+      <w:bookmarkStart w:id="141" w:name="_Ref190360093"/>
       <w:r>
         <w:lastRenderedPageBreak/>
         <w:t xml:space="preserve">Prozess </w:t>
@@ -25118,7 +25377,8 @@
       <w:r>
         <w:t>der Untersuchung</w:t>
       </w:r>
-      <w:bookmarkEnd w:id="139"/>
+      <w:bookmarkEnd w:id="140"/>
+      <w:bookmarkEnd w:id="141"/>
     </w:p>
     <w:p>
       <w:r>
@@ -25162,8 +25422,8 @@
           <w:szCs w:val="20"/>
         </w:rPr>
       </w:pPr>
-      <w:bookmarkStart w:id="140" w:name="_Ref189507435"/>
-      <w:bookmarkStart w:id="141" w:name="_Toc189639902"/>
+      <w:bookmarkStart w:id="142" w:name="_Ref189507435"/>
+      <w:bookmarkStart w:id="143" w:name="_Toc189639902"/>
       <w:r>
         <w:rPr>
           <w:b/>
@@ -25219,7 +25479,7 @@
         </w:rPr>
         <w:fldChar w:fldCharType="end"/>
       </w:r>
-      <w:bookmarkEnd w:id="140"/>
+      <w:bookmarkEnd w:id="142"/>
       <w:r>
         <w:rPr>
           <w:color w:val="auto"/>
@@ -25244,7 +25504,7 @@
         </w:rPr>
         <w:t>Prozessschema der Untersuchung</w:t>
       </w:r>
-      <w:bookmarkEnd w:id="141"/>
+      <w:bookmarkEnd w:id="143"/>
     </w:p>
     <w:p>
       <w:r>
@@ -25295,13 +25555,6 @@
           <w:szCs w:val="18"/>
         </w:rPr>
         <w:t>Eigene Darstellung</w:t>
-      </w:r>
-      <w:r>
-        <w:rPr>
-          <w:sz w:val="20"/>
-          <w:szCs w:val="18"/>
-        </w:rPr>
-        <w:t>.</w:t>
       </w:r>
     </w:p>
     <w:sectPr>
@@ -25569,10 +25822,28 @@
         <w:t xml:space="preserve">dem </w:t>
       </w:r>
       <w:r>
-        <w:t>3.Notebook unter dem Abschnitt Behandlung von Duplikaten</w:t>
-      </w:r>
-      <w:r>
-        <w:t xml:space="preserve"> entnommen werden</w:t>
+        <w:t>3.</w:t>
+      </w:r>
+      <w:r>
+        <w:t>Jupyter-</w:t>
+      </w:r>
+      <w:r>
+        <w:t xml:space="preserve">Notebook unter dem Abschnitt </w:t>
+      </w:r>
+      <w:r>
+        <w:t xml:space="preserve">– Behandlung </w:t>
+      </w:r>
+      <w:r>
+        <w:t>von Duplikaten</w:t>
+      </w:r>
+      <w:r>
+        <w:t xml:space="preserve"> </w:t>
+      </w:r>
+      <w:r>
+        <w:t xml:space="preserve">– </w:t>
+      </w:r>
+      <w:r>
+        <w:t>entnommen werden</w:t>
       </w:r>
       <w:r>
         <w:t>.</w:t>
@@ -25592,7 +25863,40 @@
         <w:footnoteRef/>
       </w:r>
       <w:r>
-        <w:t xml:space="preserve"> Die Tabelle mit der Tokenanzahl pro Prompt kann im Anhang eingesehen werden.</w:t>
+        <w:t xml:space="preserve"> Die Tabelle mit der Tokenanzahl pro Prompt kann im Anhang </w:t>
+      </w:r>
+      <w:r>
+        <w:t xml:space="preserve">auf Seite </w:t>
+      </w:r>
+      <w:r>
+        <w:fldChar w:fldCharType="begin"/>
+      </w:r>
+      <w:r>
+        <w:instrText xml:space="preserve"> PAGEREF _Ref190359970 \h </w:instrText>
+      </w:r>
+      <w:r>
+        <w:fldChar w:fldCharType="separate"/>
+      </w:r>
+      <w:r>
+        <w:rPr>
+          <w:noProof/>
+        </w:rPr>
+        <w:t>3</w:t>
+      </w:r>
+      <w:r>
+        <w:rPr>
+          <w:noProof/>
+        </w:rPr>
+        <w:t>6</w:t>
+      </w:r>
+      <w:r>
+        <w:fldChar w:fldCharType="end"/>
+      </w:r>
+      <w:r>
+        <w:t xml:space="preserve"> </w:t>
+      </w:r>
+      <w:r>
+        <w:t>eingesehen werden.</w:t>
       </w:r>
     </w:p>
   </w:footnote>

</xml_diff>